<commit_message>
Added some documentation for new type
</commit_message>
<xml_diff>
--- a/Group14_FinalProject.docx
+++ b/Group14_FinalProject.docx
@@ -41,23 +41,7 @@
             <w:sz w:val="24"/>
             <w:szCs w:val="24"/>
           </w:rPr>
-          <w:t>https://github.com/farreled/CS3003Summer2021</w:t>
-        </w:r>
-        <w:r>
-          <w:rPr>
-            <w:rStyle w:val="Hyperlink"/>
-            <w:sz w:val="24"/>
-            <w:szCs w:val="24"/>
-          </w:rPr>
-          <w:t>F</w:t>
-        </w:r>
-        <w:r>
-          <w:rPr>
-            <w:rStyle w:val="Hyperlink"/>
-            <w:sz w:val="24"/>
-            <w:szCs w:val="24"/>
-          </w:rPr>
-          <w:t>inalProject</w:t>
+          <w:t>https://github.com/farreled/CS3003Summer2021FinalProject</w:t>
         </w:r>
       </w:hyperlink>
     </w:p>
@@ -103,16 +87,7 @@
         <w:spacing w:line="480" w:lineRule="auto"/>
       </w:pPr>
       <w:r>
-        <w:t xml:space="preserve">Ned Farrell </w:t>
-      </w:r>
-      <w:r>
-        <w:t>(</w:t>
-      </w:r>
-      <w:r>
-        <w:t>farreled</w:t>
-      </w:r>
-      <w:r>
-        <w:t>)</w:t>
+        <w:t>Ned Farrell (farreled)</w:t>
       </w:r>
     </w:p>
     <w:p>
@@ -138,18 +113,7 @@
         <w:spacing w:line="480" w:lineRule="auto"/>
       </w:pPr>
       <w:r>
-        <w:t xml:space="preserve">Armen Krikorian </w:t>
-      </w:r>
-      <w:r>
-        <w:t>(</w:t>
-      </w:r>
-      <w:proofErr w:type="spellStart"/>
-      <w:r>
-        <w:t>krikorad</w:t>
-      </w:r>
-      <w:proofErr w:type="spellEnd"/>
-      <w:r>
-        <w:t>)</w:t>
+        <w:t>Armen Krikorian (krikorad)</w:t>
       </w:r>
     </w:p>
     <w:p>
@@ -162,18 +126,7 @@
         <w:spacing w:line="480" w:lineRule="auto"/>
       </w:pPr>
       <w:r>
-        <w:t xml:space="preserve">Will Schreiner </w:t>
-      </w:r>
-      <w:r>
-        <w:t>(</w:t>
-      </w:r>
-      <w:proofErr w:type="spellStart"/>
-      <w:r>
-        <w:t>schreiwa</w:t>
-      </w:r>
-      <w:proofErr w:type="spellEnd"/>
-      <w:r>
-        <w:t>)</w:t>
+        <w:t>Will Schreiner (schreiwa)</w:t>
       </w:r>
     </w:p>
     <w:p>
@@ -186,18 +139,20 @@
         <w:spacing w:line="480" w:lineRule="auto"/>
       </w:pPr>
       <w:r>
-        <w:t xml:space="preserve">Kevin Slyh </w:t>
-      </w:r>
-      <w:r>
-        <w:t>(</w:t>
-      </w:r>
-      <w:proofErr w:type="spellStart"/>
-      <w:r>
-        <w:t>slyhkt</w:t>
-      </w:r>
-      <w:proofErr w:type="spellEnd"/>
-      <w:r>
-        <w:t>)</w:t>
+        <w:t>Kevin Slyh (slyhkt)</w:t>
+      </w:r>
+    </w:p>
+    <w:p>
+      <w:pPr>
+        <w:pStyle w:val="Header"/>
+        <w:numPr>
+          <w:ilvl w:val="1"/>
+          <w:numId w:val="1"/>
+        </w:numPr>
+        <w:spacing w:line="480" w:lineRule="auto"/>
+      </w:pPr>
+      <w:r>
+        <w:t>New data type</w:t>
       </w:r>
     </w:p>
     <w:p>
@@ -245,13 +200,102 @@
         <w:pStyle w:val="Header"/>
         <w:spacing w:line="480" w:lineRule="auto"/>
       </w:pPr>
-      <w:proofErr w:type="spellStart"/>
-      <w:r>
-        <w:t>AddOp</w:t>
-      </w:r>
-      <w:proofErr w:type="spellEnd"/>
-      <w:r>
-        <w:t xml:space="preserve"> -&gt; + | - | +*</w:t>
+      <w:r>
+        <w:t>Type</w:t>
+      </w:r>
+      <w:r>
+        <w:t xml:space="preserve"> -&gt;</w:t>
+      </w:r>
+      <w:r>
+        <w:t xml:space="preserve"> int</w:t>
+      </w:r>
+      <w:r>
+        <w:t xml:space="preserve"> |</w:t>
+      </w:r>
+      <w:r>
+        <w:t xml:space="preserve"> bool </w:t>
+      </w:r>
+      <w:r>
+        <w:t>|</w:t>
+      </w:r>
+      <w:r>
+        <w:t xml:space="preserve"> float </w:t>
+      </w:r>
+      <w:r>
+        <w:t>|</w:t>
+      </w:r>
+      <w:r>
+        <w:t xml:space="preserve"> char</w:t>
+      </w:r>
+      <w:r>
+        <w:t xml:space="preserve"> | double</w:t>
+      </w:r>
+    </w:p>
+    <w:p>
+      <w:pPr>
+        <w:pStyle w:val="Header"/>
+        <w:spacing w:line="480" w:lineRule="auto"/>
+      </w:pPr>
+      <w:r>
+        <w:t>Literal -</w:t>
+      </w:r>
+      <w:r>
+        <w:t>&gt;</w:t>
+      </w:r>
+      <w:r>
+        <w:t xml:space="preserve"> Integer </w:t>
+      </w:r>
+      <w:r>
+        <w:t>|</w:t>
+      </w:r>
+      <w:r>
+        <w:t xml:space="preserve"> Boolean </w:t>
+      </w:r>
+      <w:r>
+        <w:t>|</w:t>
+      </w:r>
+      <w:r>
+        <w:t xml:space="preserve"> Float </w:t>
+      </w:r>
+      <w:r>
+        <w:t>|</w:t>
+      </w:r>
+      <w:r>
+        <w:t xml:space="preserve"> Char</w:t>
+      </w:r>
+      <w:r>
+        <w:t xml:space="preserve"> | Double</w:t>
+      </w:r>
+    </w:p>
+    <w:p>
+      <w:pPr>
+        <w:pStyle w:val="Header"/>
+        <w:spacing w:line="480" w:lineRule="auto"/>
+      </w:pPr>
+      <w:r>
+        <w:t>Float -&gt; Integer . Integer f</w:t>
+      </w:r>
+    </w:p>
+    <w:p>
+      <w:pPr>
+        <w:pStyle w:val="Header"/>
+        <w:spacing w:line="480" w:lineRule="auto"/>
+        <w:rPr>
+          <w:sz w:val="24"/>
+          <w:szCs w:val="24"/>
+        </w:rPr>
+      </w:pPr>
+      <w:r>
+        <w:t>Doouble -&gt; Integer . Integer</w:t>
+      </w:r>
+    </w:p>
+    <w:p>
+      <w:pPr>
+        <w:pStyle w:val="Header"/>
+        <w:spacing w:line="480" w:lineRule="auto"/>
+      </w:pPr>
+      <w:r>
+        <w:t>AddOp -&gt; + | - | +*</w:t>
       </w:r>
     </w:p>
     <w:p>
@@ -276,13 +320,27 @@
         <w:pStyle w:val="Header"/>
         <w:spacing w:line="480" w:lineRule="auto"/>
       </w:pPr>
-      <w:proofErr w:type="spellStart"/>
-      <w:r>
-        <w:t>ArithmeticOp</w:t>
-      </w:r>
-      <w:proofErr w:type="spellEnd"/>
-      <w:r>
-        <w:t xml:space="preserve"> = + | - | * | / | +*</w:t>
+      <w:r>
+        <w:t>Type -&gt; int | bool | float | char | double</w:t>
+      </w:r>
+    </w:p>
+    <w:p>
+      <w:pPr>
+        <w:pStyle w:val="Header"/>
+        <w:spacing w:line="480" w:lineRule="auto"/>
+      </w:pPr>
+      <w:r>
+        <w:t>ArithmeticOp = + | - | * | / | +*</w:t>
+      </w:r>
+    </w:p>
+    <w:p>
+      <w:pPr>
+        <w:pStyle w:val="Header"/>
+        <w:spacing w:line="480" w:lineRule="auto"/>
+      </w:pPr>
+      <w:r>
+        <w:lastRenderedPageBreak/>
+        <w:t>DoubleValue = Double doubleValue</w:t>
       </w:r>
     </w:p>
     <w:p>
@@ -672,6 +730,7 @@
     <w:lsdException w:name="HTML Sample" w:semiHidden="1" w:unhideWhenUsed="1"/>
     <w:lsdException w:name="HTML Typewriter" w:semiHidden="1" w:unhideWhenUsed="1"/>
     <w:lsdException w:name="HTML Variable" w:semiHidden="1" w:unhideWhenUsed="1"/>
+    <w:lsdException w:name="Normal Table" w:semiHidden="1" w:unhideWhenUsed="1"/>
     <w:lsdException w:name="annotation subject" w:semiHidden="1" w:unhideWhenUsed="1"/>
     <w:lsdException w:name="No List" w:semiHidden="1" w:unhideWhenUsed="1"/>
     <w:lsdException w:name="Outline List 1" w:semiHidden="1" w:unhideWhenUsed="1"/>
@@ -717,9 +776,11 @@
     <w:lsdException w:name="Table Subtle 1" w:semiHidden="1" w:unhideWhenUsed="1"/>
     <w:lsdException w:name="Table Subtle 2" w:semiHidden="1" w:unhideWhenUsed="1"/>
     <w:lsdException w:name="Table Web 1" w:semiHidden="1" w:unhideWhenUsed="1"/>
+    <w:lsdException w:name="Table Web 2" w:semiHidden="1" w:unhideWhenUsed="1"/>
     <w:lsdException w:name="Table Web 3" w:semiHidden="1" w:unhideWhenUsed="1"/>
     <w:lsdException w:name="Balloon Text" w:semiHidden="1" w:unhideWhenUsed="1"/>
     <w:lsdException w:name="Table Grid" w:uiPriority="39"/>
+    <w:lsdException w:name="Table Theme" w:semiHidden="1" w:unhideWhenUsed="1"/>
     <w:lsdException w:name="Placeholder Text" w:semiHidden="1"/>
     <w:lsdException w:name="No Spacing" w:uiPriority="1" w:qFormat="1"/>
     <w:lsdException w:name="Light Shading" w:uiPriority="60"/>

</xml_diff>

<commit_message>
Added screenshots and test.cpp code
</commit_message>
<xml_diff>
--- a/Group14_FinalProject.docx
+++ b/Group14_FinalProject.docx
@@ -7,14 +7,16 @@
         <w:spacing w:line="480" w:lineRule="auto"/>
         <w:jc w:val="center"/>
         <w:rPr>
-          <w:sz w:val="32"/>
-          <w:szCs w:val="32"/>
-        </w:rPr>
-      </w:pPr>
-      <w:r>
-        <w:rPr>
-          <w:sz w:val="32"/>
-          <w:szCs w:val="32"/>
+          <w:rFonts w:ascii="Times New Roman" w:hAnsi="Times New Roman" w:cs="Times New Roman"/>
+          <w:sz w:val="24"/>
+          <w:szCs w:val="24"/>
+        </w:rPr>
+      </w:pPr>
+      <w:r>
+        <w:rPr>
+          <w:rFonts w:ascii="Times New Roman" w:hAnsi="Times New Roman" w:cs="Times New Roman"/>
+          <w:sz w:val="24"/>
+          <w:szCs w:val="24"/>
         </w:rPr>
         <w:t>Group 14 Final Project Write-up</w:t>
       </w:r>
@@ -23,12 +25,14 @@
       <w:pPr>
         <w:spacing w:line="480" w:lineRule="auto"/>
         <w:rPr>
-          <w:sz w:val="24"/>
-          <w:szCs w:val="24"/>
-        </w:rPr>
-      </w:pPr>
-      <w:r>
-        <w:rPr>
+          <w:rFonts w:ascii="Times New Roman" w:hAnsi="Times New Roman" w:cs="Times New Roman"/>
+          <w:sz w:val="24"/>
+          <w:szCs w:val="24"/>
+        </w:rPr>
+      </w:pPr>
+      <w:r>
+        <w:rPr>
+          <w:rFonts w:ascii="Times New Roman" w:hAnsi="Times New Roman" w:cs="Times New Roman"/>
           <w:sz w:val="24"/>
           <w:szCs w:val="24"/>
         </w:rPr>
@@ -38,6 +42,7 @@
         <w:r>
           <w:rPr>
             <w:rStyle w:val="Hyperlink"/>
+            <w:rFonts w:ascii="Times New Roman" w:hAnsi="Times New Roman" w:cs="Times New Roman"/>
             <w:sz w:val="24"/>
             <w:szCs w:val="24"/>
           </w:rPr>
@@ -49,12 +54,14 @@
       <w:pPr>
         <w:spacing w:line="480" w:lineRule="auto"/>
         <w:rPr>
-          <w:sz w:val="24"/>
-          <w:szCs w:val="24"/>
-        </w:rPr>
-      </w:pPr>
-      <w:r>
-        <w:rPr>
+          <w:rFonts w:ascii="Times New Roman" w:hAnsi="Times New Roman" w:cs="Times New Roman"/>
+          <w:sz w:val="24"/>
+          <w:szCs w:val="24"/>
+        </w:rPr>
+      </w:pPr>
+      <w:r>
+        <w:rPr>
+          <w:rFonts w:ascii="Times New Roman" w:hAnsi="Times New Roman" w:cs="Times New Roman"/>
           <w:sz w:val="24"/>
           <w:szCs w:val="24"/>
         </w:rPr>
@@ -65,14 +72,16 @@
       <w:pPr>
         <w:spacing w:line="480" w:lineRule="auto"/>
         <w:rPr>
-          <w:sz w:val="28"/>
-          <w:szCs w:val="28"/>
-        </w:rPr>
-      </w:pPr>
-      <w:r>
-        <w:rPr>
-          <w:sz w:val="28"/>
-          <w:szCs w:val="28"/>
+          <w:rFonts w:ascii="Times New Roman" w:hAnsi="Times New Roman" w:cs="Times New Roman"/>
+          <w:sz w:val="24"/>
+          <w:szCs w:val="24"/>
+        </w:rPr>
+      </w:pPr>
+      <w:r>
+        <w:rPr>
+          <w:rFonts w:ascii="Times New Roman" w:hAnsi="Times New Roman" w:cs="Times New Roman"/>
+          <w:sz w:val="24"/>
+          <w:szCs w:val="24"/>
         </w:rPr>
         <w:t>Project Responsibilities:</w:t>
       </w:r>
@@ -85,16 +94,36 @@
           <w:numId w:val="1"/>
         </w:numPr>
         <w:spacing w:line="480" w:lineRule="auto"/>
-      </w:pPr>
-      <w:r>
+        <w:rPr>
+          <w:rFonts w:ascii="Times New Roman" w:hAnsi="Times New Roman" w:cs="Times New Roman"/>
+          <w:sz w:val="24"/>
+          <w:szCs w:val="24"/>
+        </w:rPr>
+      </w:pPr>
+      <w:r>
+        <w:rPr>
+          <w:rFonts w:ascii="Times New Roman" w:hAnsi="Times New Roman" w:cs="Times New Roman"/>
+          <w:sz w:val="24"/>
+          <w:szCs w:val="24"/>
+        </w:rPr>
         <w:t>Ned Farrell (</w:t>
       </w:r>
       <w:proofErr w:type="spellStart"/>
       <w:r>
+        <w:rPr>
+          <w:rFonts w:ascii="Times New Roman" w:hAnsi="Times New Roman" w:cs="Times New Roman"/>
+          <w:sz w:val="24"/>
+          <w:szCs w:val="24"/>
+        </w:rPr>
         <w:t>farreled</w:t>
       </w:r>
       <w:proofErr w:type="spellEnd"/>
       <w:r>
+        <w:rPr>
+          <w:rFonts w:ascii="Times New Roman" w:hAnsi="Times New Roman" w:cs="Times New Roman"/>
+          <w:sz w:val="24"/>
+          <w:szCs w:val="24"/>
+        </w:rPr>
         <w:t>)</w:t>
       </w:r>
     </w:p>
@@ -106,9 +135,27 @@
           <w:numId w:val="1"/>
         </w:numPr>
         <w:spacing w:line="480" w:lineRule="auto"/>
-      </w:pPr>
-      <w:r>
+        <w:rPr>
+          <w:rFonts w:ascii="Times New Roman" w:hAnsi="Times New Roman" w:cs="Times New Roman"/>
+          <w:sz w:val="24"/>
+          <w:szCs w:val="24"/>
+        </w:rPr>
+      </w:pPr>
+      <w:r>
+        <w:rPr>
+          <w:rFonts w:ascii="Times New Roman" w:hAnsi="Times New Roman" w:cs="Times New Roman"/>
+          <w:sz w:val="24"/>
+          <w:szCs w:val="24"/>
+        </w:rPr>
         <w:t>Binary Operator</w:t>
+      </w:r>
+      <w:r>
+        <w:rPr>
+          <w:rFonts w:ascii="Times New Roman" w:hAnsi="Times New Roman" w:cs="Times New Roman"/>
+          <w:sz w:val="24"/>
+          <w:szCs w:val="24"/>
+        </w:rPr>
+        <w:t xml:space="preserve"> (ding, +*)</w:t>
       </w:r>
     </w:p>
     <w:p>
@@ -119,9 +166,37 @@
           <w:numId w:val="1"/>
         </w:numPr>
         <w:spacing w:line="480" w:lineRule="auto"/>
-      </w:pPr>
-      <w:r>
-        <w:t>Armen Krikorian (krikorad)</w:t>
+        <w:rPr>
+          <w:rFonts w:ascii="Times New Roman" w:hAnsi="Times New Roman" w:cs="Times New Roman"/>
+          <w:sz w:val="24"/>
+          <w:szCs w:val="24"/>
+        </w:rPr>
+      </w:pPr>
+      <w:r>
+        <w:rPr>
+          <w:rFonts w:ascii="Times New Roman" w:hAnsi="Times New Roman" w:cs="Times New Roman"/>
+          <w:sz w:val="24"/>
+          <w:szCs w:val="24"/>
+        </w:rPr>
+        <w:t>Armen Krikorian (</w:t>
+      </w:r>
+      <w:proofErr w:type="spellStart"/>
+      <w:r>
+        <w:rPr>
+          <w:rFonts w:ascii="Times New Roman" w:hAnsi="Times New Roman" w:cs="Times New Roman"/>
+          <w:sz w:val="24"/>
+          <w:szCs w:val="24"/>
+        </w:rPr>
+        <w:t>krikorad</w:t>
+      </w:r>
+      <w:proofErr w:type="spellEnd"/>
+      <w:r>
+        <w:rPr>
+          <w:rFonts w:ascii="Times New Roman" w:hAnsi="Times New Roman" w:cs="Times New Roman"/>
+          <w:sz w:val="24"/>
+          <w:szCs w:val="24"/>
+        </w:rPr>
+        <w:t>)</w:t>
       </w:r>
     </w:p>
     <w:p>
@@ -132,9 +207,19 @@
           <w:numId w:val="1"/>
         </w:numPr>
         <w:spacing w:line="480" w:lineRule="auto"/>
-      </w:pPr>
-      <w:r>
-        <w:t>Control Structure</w:t>
+        <w:rPr>
+          <w:rFonts w:ascii="Times New Roman" w:hAnsi="Times New Roman" w:cs="Times New Roman"/>
+          <w:sz w:val="24"/>
+          <w:szCs w:val="24"/>
+        </w:rPr>
+      </w:pPr>
+      <w:r>
+        <w:rPr>
+          <w:rFonts w:ascii="Times New Roman" w:hAnsi="Times New Roman" w:cs="Times New Roman"/>
+          <w:sz w:val="24"/>
+          <w:szCs w:val="24"/>
+        </w:rPr>
+        <w:t>New control structure (until)</w:t>
       </w:r>
     </w:p>
     <w:p>
@@ -145,17 +230,60 @@
           <w:numId w:val="1"/>
         </w:numPr>
         <w:spacing w:line="480" w:lineRule="auto"/>
-      </w:pPr>
-      <w:r>
+        <w:rPr>
+          <w:rFonts w:ascii="Times New Roman" w:hAnsi="Times New Roman" w:cs="Times New Roman"/>
+          <w:sz w:val="24"/>
+          <w:szCs w:val="24"/>
+        </w:rPr>
+      </w:pPr>
+      <w:r>
+        <w:rPr>
+          <w:rFonts w:ascii="Times New Roman" w:hAnsi="Times New Roman" w:cs="Times New Roman"/>
+          <w:sz w:val="24"/>
+          <w:szCs w:val="24"/>
+        </w:rPr>
         <w:t>Will Schreiner (</w:t>
       </w:r>
       <w:proofErr w:type="spellStart"/>
       <w:r>
+        <w:rPr>
+          <w:rFonts w:ascii="Times New Roman" w:hAnsi="Times New Roman" w:cs="Times New Roman"/>
+          <w:sz w:val="24"/>
+          <w:szCs w:val="24"/>
+        </w:rPr>
         <w:t>schreiwa</w:t>
       </w:r>
       <w:proofErr w:type="spellEnd"/>
       <w:r>
+        <w:rPr>
+          <w:rFonts w:ascii="Times New Roman" w:hAnsi="Times New Roman" w:cs="Times New Roman"/>
+          <w:sz w:val="24"/>
+          <w:szCs w:val="24"/>
+        </w:rPr>
         <w:t>)</w:t>
+      </w:r>
+    </w:p>
+    <w:p>
+      <w:pPr>
+        <w:pStyle w:val="Header"/>
+        <w:numPr>
+          <w:ilvl w:val="1"/>
+          <w:numId w:val="1"/>
+        </w:numPr>
+        <w:spacing w:line="480" w:lineRule="auto"/>
+        <w:rPr>
+          <w:rFonts w:ascii="Times New Roman" w:hAnsi="Times New Roman" w:cs="Times New Roman"/>
+          <w:sz w:val="24"/>
+          <w:szCs w:val="24"/>
+        </w:rPr>
+      </w:pPr>
+      <w:r>
+        <w:rPr>
+          <w:rFonts w:ascii="Times New Roman" w:hAnsi="Times New Roman" w:cs="Times New Roman"/>
+          <w:sz w:val="24"/>
+          <w:szCs w:val="24"/>
+        </w:rPr>
+        <w:t>test.cpp</w:t>
       </w:r>
     </w:p>
     <w:p>
@@ -166,25 +294,19 @@
           <w:numId w:val="1"/>
         </w:numPr>
         <w:spacing w:line="480" w:lineRule="auto"/>
-      </w:pPr>
-      <w:r>
-        <w:t xml:space="preserve">Kevin </w:t>
-      </w:r>
-      <w:proofErr w:type="spellStart"/>
-      <w:r>
-        <w:t>Slyh</w:t>
-      </w:r>
-      <w:proofErr w:type="spellEnd"/>
-      <w:r>
-        <w:t xml:space="preserve"> (</w:t>
-      </w:r>
-      <w:proofErr w:type="spellStart"/>
-      <w:r>
-        <w:t>slyhkt</w:t>
-      </w:r>
-      <w:proofErr w:type="spellEnd"/>
-      <w:r>
-        <w:t>)</w:t>
+        <w:rPr>
+          <w:rFonts w:ascii="Times New Roman" w:hAnsi="Times New Roman" w:cs="Times New Roman"/>
+          <w:sz w:val="24"/>
+          <w:szCs w:val="24"/>
+        </w:rPr>
+      </w:pPr>
+      <w:r>
+        <w:rPr>
+          <w:rFonts w:ascii="Times New Roman" w:hAnsi="Times New Roman" w:cs="Times New Roman"/>
+          <w:sz w:val="24"/>
+          <w:szCs w:val="24"/>
+        </w:rPr>
+        <w:t>Kevin Slyh (slyhkt)</w:t>
       </w:r>
     </w:p>
     <w:p>
@@ -195,15 +317,38 @@
           <w:numId w:val="1"/>
         </w:numPr>
         <w:spacing w:line="480" w:lineRule="auto"/>
-      </w:pPr>
-      <w:r>
+        <w:rPr>
+          <w:rFonts w:ascii="Times New Roman" w:hAnsi="Times New Roman" w:cs="Times New Roman"/>
+          <w:sz w:val="24"/>
+          <w:szCs w:val="24"/>
+        </w:rPr>
+      </w:pPr>
+      <w:r>
+        <w:rPr>
+          <w:rFonts w:ascii="Times New Roman" w:hAnsi="Times New Roman" w:cs="Times New Roman"/>
+          <w:sz w:val="24"/>
+          <w:szCs w:val="24"/>
+        </w:rPr>
         <w:t>New data type</w:t>
       </w:r>
+      <w:r>
+        <w:rPr>
+          <w:rFonts w:ascii="Times New Roman" w:hAnsi="Times New Roman" w:cs="Times New Roman"/>
+          <w:sz w:val="24"/>
+          <w:szCs w:val="24"/>
+        </w:rPr>
+        <w:t xml:space="preserve"> (double)</w:t>
+      </w:r>
     </w:p>
     <w:p>
       <w:pPr>
         <w:pStyle w:val="Header"/>
         <w:spacing w:line="480" w:lineRule="auto"/>
+        <w:rPr>
+          <w:rFonts w:ascii="Times New Roman" w:hAnsi="Times New Roman" w:cs="Times New Roman"/>
+          <w:sz w:val="24"/>
+          <w:szCs w:val="24"/>
+        </w:rPr>
       </w:pPr>
     </w:p>
     <w:p>
@@ -211,14 +356,62 @@
         <w:pStyle w:val="Header"/>
         <w:spacing w:line="480" w:lineRule="auto"/>
         <w:rPr>
-          <w:sz w:val="28"/>
-          <w:szCs w:val="28"/>
-        </w:rPr>
-      </w:pPr>
-      <w:r>
-        <w:rPr>
-          <w:sz w:val="28"/>
-          <w:szCs w:val="28"/>
+          <w:rFonts w:ascii="Times New Roman" w:hAnsi="Times New Roman" w:cs="Times New Roman"/>
+          <w:sz w:val="24"/>
+          <w:szCs w:val="24"/>
+        </w:rPr>
+      </w:pPr>
+      <w:r>
+        <w:rPr>
+          <w:rFonts w:ascii="Times New Roman" w:hAnsi="Times New Roman" w:cs="Times New Roman"/>
+          <w:sz w:val="24"/>
+          <w:szCs w:val="24"/>
+        </w:rPr>
+        <w:t>How we changed C</w:t>
+      </w:r>
+      <w:r>
+        <w:rPr>
+          <w:rFonts w:ascii="Times New Roman" w:hAnsi="Times New Roman" w:cs="Times New Roman"/>
+          <w:sz w:val="24"/>
+          <w:szCs w:val="24"/>
+        </w:rPr>
+        <w:t>L</w:t>
+      </w:r>
+      <w:r>
+        <w:rPr>
+          <w:rFonts w:ascii="Times New Roman" w:hAnsi="Times New Roman" w:cs="Times New Roman"/>
+          <w:sz w:val="24"/>
+          <w:szCs w:val="24"/>
+        </w:rPr>
+        <w:t>ite:</w:t>
+      </w:r>
+    </w:p>
+    <w:p>
+      <w:pPr>
+        <w:pStyle w:val="Header"/>
+        <w:spacing w:line="480" w:lineRule="auto"/>
+        <w:rPr>
+          <w:rFonts w:ascii="Times New Roman" w:hAnsi="Times New Roman" w:cs="Times New Roman"/>
+          <w:sz w:val="24"/>
+          <w:szCs w:val="24"/>
+        </w:rPr>
+      </w:pPr>
+    </w:p>
+    <w:p>
+      <w:pPr>
+        <w:pStyle w:val="Header"/>
+        <w:spacing w:line="480" w:lineRule="auto"/>
+        <w:rPr>
+          <w:rFonts w:ascii="Times New Roman" w:hAnsi="Times New Roman" w:cs="Times New Roman"/>
+          <w:sz w:val="24"/>
+          <w:szCs w:val="24"/>
+        </w:rPr>
+      </w:pPr>
+      <w:r>
+        <w:rPr>
+          <w:rFonts w:ascii="Times New Roman" w:hAnsi="Times New Roman" w:cs="Times New Roman"/>
+          <w:sz w:val="24"/>
+          <w:szCs w:val="24"/>
         </w:rPr>
         <w:t>Documentation Additions</w:t>
       </w:r>
@@ -228,12 +421,14 @@
         <w:pStyle w:val="Header"/>
         <w:spacing w:line="480" w:lineRule="auto"/>
         <w:rPr>
-          <w:sz w:val="24"/>
-          <w:szCs w:val="24"/>
-        </w:rPr>
-      </w:pPr>
-      <w:r>
-        <w:rPr>
+          <w:rFonts w:ascii="Times New Roman" w:hAnsi="Times New Roman" w:cs="Times New Roman"/>
+          <w:sz w:val="24"/>
+          <w:szCs w:val="24"/>
+        </w:rPr>
+      </w:pPr>
+      <w:r>
+        <w:rPr>
+          <w:rFonts w:ascii="Times New Roman" w:hAnsi="Times New Roman" w:cs="Times New Roman"/>
           <w:sz w:val="24"/>
           <w:szCs w:val="24"/>
         </w:rPr>
@@ -242,6 +437,7 @@
       <w:proofErr w:type="spellStart"/>
       <w:r>
         <w:rPr>
+          <w:rFonts w:ascii="Times New Roman" w:hAnsi="Times New Roman" w:cs="Times New Roman"/>
           <w:sz w:val="24"/>
           <w:szCs w:val="24"/>
         </w:rPr>
@@ -253,8 +449,18 @@
       <w:pPr>
         <w:pStyle w:val="Header"/>
         <w:spacing w:line="480" w:lineRule="auto"/>
-      </w:pPr>
-      <w:r>
+        <w:rPr>
+          <w:rFonts w:ascii="Times New Roman" w:hAnsi="Times New Roman" w:cs="Times New Roman"/>
+          <w:sz w:val="24"/>
+          <w:szCs w:val="24"/>
+        </w:rPr>
+      </w:pPr>
+      <w:r>
+        <w:rPr>
+          <w:rFonts w:ascii="Times New Roman" w:hAnsi="Times New Roman" w:cs="Times New Roman"/>
+          <w:sz w:val="24"/>
+          <w:szCs w:val="24"/>
+        </w:rPr>
         <w:t>Type -&gt; int | bool | float | char | double</w:t>
       </w:r>
     </w:p>
@@ -262,8 +468,18 @@
       <w:pPr>
         <w:pStyle w:val="Header"/>
         <w:spacing w:line="480" w:lineRule="auto"/>
-      </w:pPr>
-      <w:r>
+        <w:rPr>
+          <w:rFonts w:ascii="Times New Roman" w:hAnsi="Times New Roman" w:cs="Times New Roman"/>
+          <w:sz w:val="24"/>
+          <w:szCs w:val="24"/>
+        </w:rPr>
+      </w:pPr>
+      <w:r>
+        <w:rPr>
+          <w:rFonts w:ascii="Times New Roman" w:hAnsi="Times New Roman" w:cs="Times New Roman"/>
+          <w:sz w:val="24"/>
+          <w:szCs w:val="24"/>
+        </w:rPr>
         <w:t>Literal -&gt; Integer | Boolean | Float | Char | Double</w:t>
       </w:r>
     </w:p>
@@ -271,17 +487,1742 @@
       <w:pPr>
         <w:pStyle w:val="Header"/>
         <w:spacing w:line="480" w:lineRule="auto"/>
-      </w:pPr>
-      <w:r>
-        <w:t xml:space="preserve">Float -&gt; </w:t>
-      </w:r>
+        <w:rPr>
+          <w:rFonts w:ascii="Times New Roman" w:hAnsi="Times New Roman" w:cs="Times New Roman"/>
+          <w:sz w:val="24"/>
+          <w:szCs w:val="24"/>
+        </w:rPr>
+      </w:pPr>
+      <w:r>
+        <w:rPr>
+          <w:rFonts w:ascii="Times New Roman" w:hAnsi="Times New Roman" w:cs="Times New Roman"/>
+          <w:sz w:val="24"/>
+          <w:szCs w:val="24"/>
+        </w:rPr>
+        <w:t>Float -&gt; Integer . Integer f</w:t>
+      </w:r>
+    </w:p>
+    <w:p>
+      <w:pPr>
+        <w:pStyle w:val="Header"/>
+        <w:spacing w:line="480" w:lineRule="auto"/>
+        <w:rPr>
+          <w:rFonts w:ascii="Times New Roman" w:hAnsi="Times New Roman" w:cs="Times New Roman"/>
+          <w:sz w:val="24"/>
+          <w:szCs w:val="24"/>
+        </w:rPr>
+      </w:pPr>
+      <w:r>
+        <w:rPr>
+          <w:rFonts w:ascii="Times New Roman" w:hAnsi="Times New Roman" w:cs="Times New Roman"/>
+          <w:sz w:val="24"/>
+          <w:szCs w:val="24"/>
+        </w:rPr>
+        <w:t>Double -&gt; Integer . Integer</w:t>
+      </w:r>
+    </w:p>
+    <w:p>
+      <w:pPr>
+        <w:pStyle w:val="Header"/>
+        <w:spacing w:line="480" w:lineRule="auto"/>
+        <w:rPr>
+          <w:rFonts w:ascii="Times New Roman" w:hAnsi="Times New Roman" w:cs="Times New Roman"/>
+          <w:sz w:val="24"/>
+          <w:szCs w:val="24"/>
+        </w:rPr>
+      </w:pPr>
+      <w:proofErr w:type="spellStart"/>
+      <w:r>
+        <w:rPr>
+          <w:rFonts w:ascii="Times New Roman" w:hAnsi="Times New Roman" w:cs="Times New Roman"/>
+          <w:sz w:val="24"/>
+          <w:szCs w:val="24"/>
+        </w:rPr>
+        <w:t>AddOp</w:t>
+      </w:r>
+      <w:proofErr w:type="spellEnd"/>
+      <w:r>
+        <w:rPr>
+          <w:rFonts w:ascii="Times New Roman" w:hAnsi="Times New Roman" w:cs="Times New Roman"/>
+          <w:sz w:val="24"/>
+          <w:szCs w:val="24"/>
+        </w:rPr>
+        <w:t xml:space="preserve"> -&gt; + | - | +*</w:t>
+      </w:r>
+    </w:p>
+    <w:p>
+      <w:pPr>
+        <w:pStyle w:val="Header"/>
+        <w:spacing w:line="480" w:lineRule="auto"/>
+        <w:rPr>
+          <w:rFonts w:ascii="Times New Roman" w:hAnsi="Times New Roman" w:cs="Times New Roman"/>
+          <w:sz w:val="24"/>
+          <w:szCs w:val="24"/>
+        </w:rPr>
+      </w:pPr>
+      <w:proofErr w:type="spellStart"/>
+      <w:r>
+        <w:rPr>
+          <w:rFonts w:ascii="Times New Roman" w:hAnsi="Times New Roman" w:cs="Times New Roman"/>
+          <w:sz w:val="24"/>
+          <w:szCs w:val="24"/>
+        </w:rPr>
+        <w:lastRenderedPageBreak/>
+        <w:t>UntilStatement</w:t>
+      </w:r>
+      <w:proofErr w:type="spellEnd"/>
+      <w:r>
+        <w:rPr>
+          <w:rFonts w:ascii="Times New Roman" w:hAnsi="Times New Roman" w:cs="Times New Roman"/>
+          <w:sz w:val="24"/>
+          <w:szCs w:val="24"/>
+        </w:rPr>
+        <w:t xml:space="preserve"> -&gt; until ( Expression ) Statement</w:t>
+      </w:r>
+    </w:p>
+    <w:p>
+      <w:pPr>
+        <w:pStyle w:val="Header"/>
+        <w:spacing w:line="480" w:lineRule="auto"/>
+        <w:rPr>
+          <w:rFonts w:ascii="Times New Roman" w:hAnsi="Times New Roman" w:cs="Times New Roman"/>
+          <w:sz w:val="24"/>
+          <w:szCs w:val="24"/>
+        </w:rPr>
+      </w:pPr>
+    </w:p>
+    <w:p>
+      <w:pPr>
+        <w:pStyle w:val="Header"/>
+        <w:spacing w:line="480" w:lineRule="auto"/>
+        <w:rPr>
+          <w:rFonts w:ascii="Times New Roman" w:hAnsi="Times New Roman" w:cs="Times New Roman"/>
+          <w:sz w:val="24"/>
+          <w:szCs w:val="24"/>
+        </w:rPr>
+      </w:pPr>
+      <w:r>
+        <w:rPr>
+          <w:rFonts w:ascii="Times New Roman" w:hAnsi="Times New Roman" w:cs="Times New Roman"/>
+          <w:sz w:val="24"/>
+          <w:szCs w:val="24"/>
+        </w:rPr>
+        <w:t xml:space="preserve">A.2 Abstract Syntax of </w:t>
+      </w:r>
+      <w:proofErr w:type="spellStart"/>
+      <w:r>
+        <w:rPr>
+          <w:rFonts w:ascii="Times New Roman" w:hAnsi="Times New Roman" w:cs="Times New Roman"/>
+          <w:sz w:val="24"/>
+          <w:szCs w:val="24"/>
+        </w:rPr>
+        <w:t>Clite</w:t>
+      </w:r>
+      <w:proofErr w:type="spellEnd"/>
+    </w:p>
+    <w:p>
+      <w:pPr>
+        <w:pStyle w:val="Header"/>
+        <w:spacing w:line="480" w:lineRule="auto"/>
+        <w:rPr>
+          <w:rFonts w:ascii="Times New Roman" w:hAnsi="Times New Roman" w:cs="Times New Roman"/>
+          <w:sz w:val="24"/>
+          <w:szCs w:val="24"/>
+        </w:rPr>
+      </w:pPr>
+      <w:r>
+        <w:rPr>
+          <w:rFonts w:ascii="Times New Roman" w:hAnsi="Times New Roman" w:cs="Times New Roman"/>
+          <w:sz w:val="24"/>
+          <w:szCs w:val="24"/>
+        </w:rPr>
+        <w:t>Type -&gt; int | bool | float | char | double</w:t>
+      </w:r>
+    </w:p>
+    <w:p>
+      <w:pPr>
+        <w:pStyle w:val="Header"/>
+        <w:spacing w:line="480" w:lineRule="auto"/>
+        <w:rPr>
+          <w:rFonts w:ascii="Times New Roman" w:hAnsi="Times New Roman" w:cs="Times New Roman"/>
+          <w:sz w:val="24"/>
+          <w:szCs w:val="24"/>
+        </w:rPr>
+      </w:pPr>
+      <w:proofErr w:type="spellStart"/>
+      <w:r>
+        <w:rPr>
+          <w:rFonts w:ascii="Times New Roman" w:hAnsi="Times New Roman" w:cs="Times New Roman"/>
+          <w:sz w:val="24"/>
+          <w:szCs w:val="24"/>
+        </w:rPr>
+        <w:t>ArithmeticOp</w:t>
+      </w:r>
+      <w:proofErr w:type="spellEnd"/>
+      <w:r>
+        <w:rPr>
+          <w:rFonts w:ascii="Times New Roman" w:hAnsi="Times New Roman" w:cs="Times New Roman"/>
+          <w:sz w:val="24"/>
+          <w:szCs w:val="24"/>
+        </w:rPr>
+        <w:t xml:space="preserve"> = + | - | * | / | +*</w:t>
+      </w:r>
+    </w:p>
+    <w:p>
+      <w:pPr>
+        <w:pStyle w:val="Header"/>
+        <w:spacing w:line="480" w:lineRule="auto"/>
+        <w:rPr>
+          <w:rFonts w:ascii="Times New Roman" w:hAnsi="Times New Roman" w:cs="Times New Roman"/>
+          <w:sz w:val="24"/>
+          <w:szCs w:val="24"/>
+        </w:rPr>
+      </w:pPr>
+      <w:proofErr w:type="spellStart"/>
+      <w:r>
+        <w:rPr>
+          <w:rFonts w:ascii="Times New Roman" w:hAnsi="Times New Roman" w:cs="Times New Roman"/>
+          <w:sz w:val="24"/>
+          <w:szCs w:val="24"/>
+        </w:rPr>
+        <w:t>DoubleValue</w:t>
+      </w:r>
+      <w:proofErr w:type="spellEnd"/>
+      <w:r>
+        <w:rPr>
+          <w:rFonts w:ascii="Times New Roman" w:hAnsi="Times New Roman" w:cs="Times New Roman"/>
+          <w:sz w:val="24"/>
+          <w:szCs w:val="24"/>
+        </w:rPr>
+        <w:t xml:space="preserve"> = Double </w:t>
+      </w:r>
+      <w:proofErr w:type="spellStart"/>
+      <w:r>
+        <w:rPr>
+          <w:rFonts w:ascii="Times New Roman" w:hAnsi="Times New Roman" w:cs="Times New Roman"/>
+          <w:sz w:val="24"/>
+          <w:szCs w:val="24"/>
+        </w:rPr>
+        <w:t>doubleValue</w:t>
+      </w:r>
+      <w:proofErr w:type="spellEnd"/>
+    </w:p>
+    <w:p>
+      <w:pPr>
+        <w:pStyle w:val="Header"/>
+        <w:spacing w:line="480" w:lineRule="auto"/>
+        <w:rPr>
+          <w:rFonts w:ascii="Times New Roman" w:hAnsi="Times New Roman" w:cs="Times New Roman"/>
+          <w:sz w:val="24"/>
+          <w:szCs w:val="24"/>
+        </w:rPr>
+      </w:pPr>
+      <w:r>
+        <w:rPr>
+          <w:rFonts w:ascii="Times New Roman" w:hAnsi="Times New Roman" w:cs="Times New Roman"/>
+          <w:sz w:val="24"/>
+          <w:szCs w:val="24"/>
+        </w:rPr>
+        <w:t xml:space="preserve">A.3 Type System of </w:t>
+      </w:r>
+      <w:proofErr w:type="spellStart"/>
+      <w:r>
+        <w:rPr>
+          <w:rFonts w:ascii="Times New Roman" w:hAnsi="Times New Roman" w:cs="Times New Roman"/>
+          <w:sz w:val="24"/>
+          <w:szCs w:val="24"/>
+        </w:rPr>
+        <w:t>Clite</w:t>
+      </w:r>
+      <w:proofErr w:type="spellEnd"/>
+    </w:p>
+    <w:p>
+      <w:pPr>
+        <w:pStyle w:val="Header"/>
+        <w:spacing w:line="480" w:lineRule="auto"/>
+        <w:rPr>
+          <w:rFonts w:ascii="Times New Roman" w:hAnsi="Times New Roman" w:cs="Times New Roman"/>
+          <w:sz w:val="24"/>
+          <w:szCs w:val="24"/>
+        </w:rPr>
+      </w:pPr>
+      <w:r>
+        <w:rPr>
+          <w:rFonts w:ascii="Times New Roman" w:hAnsi="Times New Roman" w:cs="Times New Roman"/>
+          <w:sz w:val="24"/>
+          <w:szCs w:val="24"/>
+        </w:rPr>
+        <w:t xml:space="preserve">A.4 Semantics of </w:t>
+      </w:r>
+      <w:proofErr w:type="spellStart"/>
+      <w:r>
+        <w:rPr>
+          <w:rFonts w:ascii="Times New Roman" w:hAnsi="Times New Roman" w:cs="Times New Roman"/>
+          <w:sz w:val="24"/>
+          <w:szCs w:val="24"/>
+        </w:rPr>
+        <w:t>Clite</w:t>
+      </w:r>
+      <w:proofErr w:type="spellEnd"/>
+    </w:p>
+    <w:p>
+      <w:pPr>
+        <w:pStyle w:val="Header"/>
+        <w:spacing w:line="480" w:lineRule="auto"/>
+        <w:rPr>
+          <w:rFonts w:ascii="Times New Roman" w:hAnsi="Times New Roman" w:cs="Times New Roman"/>
+          <w:sz w:val="24"/>
+          <w:szCs w:val="24"/>
+        </w:rPr>
+      </w:pPr>
+      <w:r>
+        <w:rPr>
+          <w:rFonts w:ascii="Times New Roman" w:hAnsi="Times New Roman" w:cs="Times New Roman"/>
+          <w:sz w:val="24"/>
+          <w:szCs w:val="24"/>
+        </w:rPr>
+        <w:t xml:space="preserve">A.5 Adding Functions to </w:t>
+      </w:r>
+      <w:proofErr w:type="spellStart"/>
+      <w:r>
+        <w:rPr>
+          <w:rFonts w:ascii="Times New Roman" w:hAnsi="Times New Roman" w:cs="Times New Roman"/>
+          <w:sz w:val="24"/>
+          <w:szCs w:val="24"/>
+        </w:rPr>
+        <w:t>Clite</w:t>
+      </w:r>
+      <w:proofErr w:type="spellEnd"/>
+    </w:p>
+    <w:p>
+      <w:pPr>
+        <w:pStyle w:val="Header"/>
+        <w:spacing w:line="480" w:lineRule="auto"/>
+        <w:rPr>
+          <w:rFonts w:ascii="Times New Roman" w:hAnsi="Times New Roman" w:cs="Times New Roman"/>
+          <w:sz w:val="24"/>
+          <w:szCs w:val="24"/>
+        </w:rPr>
+      </w:pPr>
+    </w:p>
+    <w:p>
+      <w:pPr>
+        <w:pStyle w:val="Header"/>
+        <w:spacing w:line="480" w:lineRule="auto"/>
+        <w:rPr>
+          <w:rFonts w:ascii="Times New Roman" w:hAnsi="Times New Roman" w:cs="Times New Roman"/>
+          <w:sz w:val="24"/>
+          <w:szCs w:val="24"/>
+        </w:rPr>
+      </w:pPr>
+      <w:r>
+        <w:rPr>
+          <w:rFonts w:ascii="Times New Roman" w:hAnsi="Times New Roman" w:cs="Times New Roman"/>
+          <w:sz w:val="24"/>
+          <w:szCs w:val="24"/>
+        </w:rPr>
+        <w:t>Test Code</w:t>
+      </w:r>
+      <w:r>
+        <w:rPr>
+          <w:rFonts w:ascii="Times New Roman" w:hAnsi="Times New Roman" w:cs="Times New Roman"/>
+          <w:sz w:val="24"/>
+          <w:szCs w:val="24"/>
+        </w:rPr>
+        <w:t xml:space="preserve"> (test.cpp)</w:t>
+      </w:r>
+      <w:r>
+        <w:rPr>
+          <w:rFonts w:ascii="Times New Roman" w:hAnsi="Times New Roman" w:cs="Times New Roman"/>
+          <w:sz w:val="24"/>
+          <w:szCs w:val="24"/>
+        </w:rPr>
+        <w:t>:</w:t>
+      </w:r>
+    </w:p>
+    <w:p>
+      <w:pPr>
+        <w:autoSpaceDE w:val="0"/>
+        <w:autoSpaceDN w:val="0"/>
+        <w:adjustRightInd w:val="0"/>
+        <w:spacing w:after="0" w:line="240" w:lineRule="auto"/>
+        <w:rPr>
+          <w:rFonts w:ascii="Consolas" w:hAnsi="Consolas" w:cs="Consolas"/>
+          <w:color w:val="000000"/>
+          <w:sz w:val="19"/>
+          <w:szCs w:val="19"/>
+        </w:rPr>
+      </w:pPr>
+      <w:r>
+        <w:rPr>
+          <w:rFonts w:ascii="Consolas" w:hAnsi="Consolas" w:cs="Consolas"/>
+          <w:color w:val="0000FF"/>
+          <w:sz w:val="19"/>
+          <w:szCs w:val="19"/>
+        </w:rPr>
+        <w:t>int</w:t>
+      </w:r>
+      <w:r>
+        <w:rPr>
+          <w:rFonts w:ascii="Consolas" w:hAnsi="Consolas" w:cs="Consolas"/>
+          <w:color w:val="000000"/>
+          <w:sz w:val="19"/>
+          <w:szCs w:val="19"/>
+        </w:rPr>
+        <w:t xml:space="preserve"> main() {</w:t>
+      </w:r>
+    </w:p>
+    <w:p>
+      <w:pPr>
+        <w:autoSpaceDE w:val="0"/>
+        <w:autoSpaceDN w:val="0"/>
+        <w:adjustRightInd w:val="0"/>
+        <w:spacing w:after="0" w:line="240" w:lineRule="auto"/>
+        <w:rPr>
+          <w:rFonts w:ascii="Consolas" w:hAnsi="Consolas" w:cs="Consolas"/>
+          <w:color w:val="000000"/>
+          <w:sz w:val="19"/>
+          <w:szCs w:val="19"/>
+        </w:rPr>
+      </w:pPr>
+      <w:r>
+        <w:rPr>
+          <w:rFonts w:ascii="Consolas" w:hAnsi="Consolas" w:cs="Consolas"/>
+          <w:color w:val="000000"/>
+          <w:sz w:val="19"/>
+          <w:szCs w:val="19"/>
+        </w:rPr>
+        <w:t xml:space="preserve">    </w:t>
+      </w:r>
+      <w:r>
+        <w:rPr>
+          <w:rFonts w:ascii="Consolas" w:hAnsi="Consolas" w:cs="Consolas"/>
+          <w:color w:val="008000"/>
+          <w:sz w:val="19"/>
+          <w:szCs w:val="19"/>
+        </w:rPr>
+        <w:t>// Variable declarations</w:t>
+      </w:r>
+    </w:p>
+    <w:p>
+      <w:pPr>
+        <w:autoSpaceDE w:val="0"/>
+        <w:autoSpaceDN w:val="0"/>
+        <w:adjustRightInd w:val="0"/>
+        <w:spacing w:after="0" w:line="240" w:lineRule="auto"/>
+        <w:rPr>
+          <w:rFonts w:ascii="Consolas" w:hAnsi="Consolas" w:cs="Consolas"/>
+          <w:color w:val="000000"/>
+          <w:sz w:val="19"/>
+          <w:szCs w:val="19"/>
+        </w:rPr>
+      </w:pPr>
+      <w:r>
+        <w:rPr>
+          <w:rFonts w:ascii="Consolas" w:hAnsi="Consolas" w:cs="Consolas"/>
+          <w:color w:val="000000"/>
+          <w:sz w:val="19"/>
+          <w:szCs w:val="19"/>
+        </w:rPr>
+        <w:t xml:space="preserve">    </w:t>
+      </w:r>
+      <w:r>
+        <w:rPr>
+          <w:rFonts w:ascii="Consolas" w:hAnsi="Consolas" w:cs="Consolas"/>
+          <w:color w:val="0000FF"/>
+          <w:sz w:val="19"/>
+          <w:szCs w:val="19"/>
+        </w:rPr>
+        <w:t>int</w:t>
+      </w:r>
+      <w:r>
+        <w:rPr>
+          <w:rFonts w:ascii="Consolas" w:hAnsi="Consolas" w:cs="Consolas"/>
+          <w:color w:val="000000"/>
+          <w:sz w:val="19"/>
+          <w:szCs w:val="19"/>
+        </w:rPr>
+        <w:t xml:space="preserve"> </w:t>
+      </w:r>
+      <w:proofErr w:type="spellStart"/>
       <w:proofErr w:type="gramStart"/>
       <w:r>
-        <w:t>Integer .</w:t>
+        <w:rPr>
+          <w:rFonts w:ascii="Consolas" w:hAnsi="Consolas" w:cs="Consolas"/>
+          <w:color w:val="000000"/>
+          <w:sz w:val="19"/>
+          <w:szCs w:val="19"/>
+        </w:rPr>
+        <w:t>intVal</w:t>
+      </w:r>
+      <w:proofErr w:type="spellEnd"/>
+      <w:r>
+        <w:rPr>
+          <w:rFonts w:ascii="Consolas" w:hAnsi="Consolas" w:cs="Consolas"/>
+          <w:color w:val="000000"/>
+          <w:sz w:val="19"/>
+          <w:szCs w:val="19"/>
+        </w:rPr>
+        <w:t>;</w:t>
       </w:r>
       <w:proofErr w:type="gramEnd"/>
-      <w:r>
-        <w:t xml:space="preserve"> Integer f</w:t>
+    </w:p>
+    <w:p>
+      <w:pPr>
+        <w:autoSpaceDE w:val="0"/>
+        <w:autoSpaceDN w:val="0"/>
+        <w:adjustRightInd w:val="0"/>
+        <w:spacing w:after="0" w:line="240" w:lineRule="auto"/>
+        <w:rPr>
+          <w:rFonts w:ascii="Consolas" w:hAnsi="Consolas" w:cs="Consolas"/>
+          <w:color w:val="000000"/>
+          <w:sz w:val="19"/>
+          <w:szCs w:val="19"/>
+        </w:rPr>
+      </w:pPr>
+      <w:r>
+        <w:rPr>
+          <w:rFonts w:ascii="Consolas" w:hAnsi="Consolas" w:cs="Consolas"/>
+          <w:color w:val="000000"/>
+          <w:sz w:val="19"/>
+          <w:szCs w:val="19"/>
+        </w:rPr>
+        <w:t xml:space="preserve">    </w:t>
+      </w:r>
+      <w:r>
+        <w:rPr>
+          <w:rFonts w:ascii="Consolas" w:hAnsi="Consolas" w:cs="Consolas"/>
+          <w:color w:val="0000FF"/>
+          <w:sz w:val="19"/>
+          <w:szCs w:val="19"/>
+        </w:rPr>
+        <w:t>float</w:t>
+      </w:r>
+      <w:r>
+        <w:rPr>
+          <w:rFonts w:ascii="Consolas" w:hAnsi="Consolas" w:cs="Consolas"/>
+          <w:color w:val="000000"/>
+          <w:sz w:val="19"/>
+          <w:szCs w:val="19"/>
+        </w:rPr>
+        <w:t xml:space="preserve"> </w:t>
+      </w:r>
+      <w:proofErr w:type="spellStart"/>
+      <w:r>
+        <w:rPr>
+          <w:rFonts w:ascii="Consolas" w:hAnsi="Consolas" w:cs="Consolas"/>
+          <w:color w:val="000000"/>
+          <w:sz w:val="19"/>
+          <w:szCs w:val="19"/>
+        </w:rPr>
+        <w:t>floatValA</w:t>
+      </w:r>
+      <w:proofErr w:type="spellEnd"/>
+      <w:r>
+        <w:rPr>
+          <w:rFonts w:ascii="Consolas" w:hAnsi="Consolas" w:cs="Consolas"/>
+          <w:color w:val="000000"/>
+          <w:sz w:val="19"/>
+          <w:szCs w:val="19"/>
+        </w:rPr>
+        <w:t xml:space="preserve">, </w:t>
+      </w:r>
+      <w:proofErr w:type="spellStart"/>
+      <w:r>
+        <w:rPr>
+          <w:rFonts w:ascii="Consolas" w:hAnsi="Consolas" w:cs="Consolas"/>
+          <w:color w:val="000000"/>
+          <w:sz w:val="19"/>
+          <w:szCs w:val="19"/>
+        </w:rPr>
+        <w:t>floatValB</w:t>
+      </w:r>
+      <w:proofErr w:type="spellEnd"/>
+      <w:r>
+        <w:rPr>
+          <w:rFonts w:ascii="Consolas" w:hAnsi="Consolas" w:cs="Consolas"/>
+          <w:color w:val="000000"/>
+          <w:sz w:val="19"/>
+          <w:szCs w:val="19"/>
+        </w:rPr>
+        <w:t xml:space="preserve">, </w:t>
+      </w:r>
+      <w:proofErr w:type="spellStart"/>
+      <w:proofErr w:type="gramStart"/>
+      <w:r>
+        <w:rPr>
+          <w:rFonts w:ascii="Consolas" w:hAnsi="Consolas" w:cs="Consolas"/>
+          <w:color w:val="000000"/>
+          <w:sz w:val="19"/>
+          <w:szCs w:val="19"/>
+        </w:rPr>
+        <w:t>addresult</w:t>
+      </w:r>
+      <w:proofErr w:type="spellEnd"/>
+      <w:r>
+        <w:rPr>
+          <w:rFonts w:ascii="Consolas" w:hAnsi="Consolas" w:cs="Consolas"/>
+          <w:color w:val="000000"/>
+          <w:sz w:val="19"/>
+          <w:szCs w:val="19"/>
+        </w:rPr>
+        <w:t>;</w:t>
+      </w:r>
+      <w:proofErr w:type="gramEnd"/>
+    </w:p>
+    <w:p>
+      <w:pPr>
+        <w:autoSpaceDE w:val="0"/>
+        <w:autoSpaceDN w:val="0"/>
+        <w:adjustRightInd w:val="0"/>
+        <w:spacing w:after="0" w:line="240" w:lineRule="auto"/>
+        <w:rPr>
+          <w:rFonts w:ascii="Consolas" w:hAnsi="Consolas" w:cs="Consolas"/>
+          <w:color w:val="000000"/>
+          <w:sz w:val="19"/>
+          <w:szCs w:val="19"/>
+        </w:rPr>
+      </w:pPr>
+      <w:r>
+        <w:rPr>
+          <w:rFonts w:ascii="Consolas" w:hAnsi="Consolas" w:cs="Consolas"/>
+          <w:color w:val="000000"/>
+          <w:sz w:val="19"/>
+          <w:szCs w:val="19"/>
+        </w:rPr>
+        <w:t xml:space="preserve">    </w:t>
+      </w:r>
+      <w:r>
+        <w:rPr>
+          <w:rFonts w:ascii="Consolas" w:hAnsi="Consolas" w:cs="Consolas"/>
+          <w:color w:val="0000FF"/>
+          <w:sz w:val="19"/>
+          <w:szCs w:val="19"/>
+        </w:rPr>
+        <w:t>double</w:t>
+      </w:r>
+      <w:r>
+        <w:rPr>
+          <w:rFonts w:ascii="Consolas" w:hAnsi="Consolas" w:cs="Consolas"/>
+          <w:color w:val="000000"/>
+          <w:sz w:val="19"/>
+          <w:szCs w:val="19"/>
+        </w:rPr>
+        <w:t xml:space="preserve"> </w:t>
+      </w:r>
+      <w:proofErr w:type="spellStart"/>
+      <w:r>
+        <w:rPr>
+          <w:rFonts w:ascii="Consolas" w:hAnsi="Consolas" w:cs="Consolas"/>
+          <w:color w:val="000000"/>
+          <w:sz w:val="19"/>
+          <w:szCs w:val="19"/>
+        </w:rPr>
+        <w:t>doubleValA</w:t>
+      </w:r>
+      <w:proofErr w:type="spellEnd"/>
+      <w:r>
+        <w:rPr>
+          <w:rFonts w:ascii="Consolas" w:hAnsi="Consolas" w:cs="Consolas"/>
+          <w:color w:val="000000"/>
+          <w:sz w:val="19"/>
+          <w:szCs w:val="19"/>
+        </w:rPr>
+        <w:t xml:space="preserve">, </w:t>
+      </w:r>
+      <w:proofErr w:type="spellStart"/>
+      <w:r>
+        <w:rPr>
+          <w:rFonts w:ascii="Consolas" w:hAnsi="Consolas" w:cs="Consolas"/>
+          <w:color w:val="000000"/>
+          <w:sz w:val="19"/>
+          <w:szCs w:val="19"/>
+        </w:rPr>
+        <w:t>doubleValB</w:t>
+      </w:r>
+      <w:proofErr w:type="spellEnd"/>
+      <w:r>
+        <w:rPr>
+          <w:rFonts w:ascii="Consolas" w:hAnsi="Consolas" w:cs="Consolas"/>
+          <w:color w:val="000000"/>
+          <w:sz w:val="19"/>
+          <w:szCs w:val="19"/>
+        </w:rPr>
+        <w:t xml:space="preserve">, </w:t>
+      </w:r>
+      <w:proofErr w:type="spellStart"/>
+      <w:r>
+        <w:rPr>
+          <w:rFonts w:ascii="Consolas" w:hAnsi="Consolas" w:cs="Consolas"/>
+          <w:color w:val="000000"/>
+          <w:sz w:val="19"/>
+          <w:szCs w:val="19"/>
+        </w:rPr>
+        <w:t>doubleValC</w:t>
+      </w:r>
+      <w:proofErr w:type="spellEnd"/>
+      <w:r>
+        <w:rPr>
+          <w:rFonts w:ascii="Consolas" w:hAnsi="Consolas" w:cs="Consolas"/>
+          <w:color w:val="000000"/>
+          <w:sz w:val="19"/>
+          <w:szCs w:val="19"/>
+        </w:rPr>
+        <w:t xml:space="preserve">, </w:t>
+      </w:r>
+      <w:proofErr w:type="spellStart"/>
+      <w:r>
+        <w:rPr>
+          <w:rFonts w:ascii="Consolas" w:hAnsi="Consolas" w:cs="Consolas"/>
+          <w:color w:val="000000"/>
+          <w:sz w:val="19"/>
+          <w:szCs w:val="19"/>
+        </w:rPr>
+        <w:t>subresult</w:t>
+      </w:r>
+      <w:proofErr w:type="spellEnd"/>
+      <w:r>
+        <w:rPr>
+          <w:rFonts w:ascii="Consolas" w:hAnsi="Consolas" w:cs="Consolas"/>
+          <w:color w:val="000000"/>
+          <w:sz w:val="19"/>
+          <w:szCs w:val="19"/>
+        </w:rPr>
+        <w:t xml:space="preserve">, </w:t>
+      </w:r>
+      <w:proofErr w:type="spellStart"/>
+      <w:proofErr w:type="gramStart"/>
+      <w:r>
+        <w:rPr>
+          <w:rFonts w:ascii="Consolas" w:hAnsi="Consolas" w:cs="Consolas"/>
+          <w:color w:val="000000"/>
+          <w:sz w:val="19"/>
+          <w:szCs w:val="19"/>
+        </w:rPr>
+        <w:t>divMultResult</w:t>
+      </w:r>
+      <w:proofErr w:type="spellEnd"/>
+      <w:r>
+        <w:rPr>
+          <w:rFonts w:ascii="Consolas" w:hAnsi="Consolas" w:cs="Consolas"/>
+          <w:color w:val="000000"/>
+          <w:sz w:val="19"/>
+          <w:szCs w:val="19"/>
+        </w:rPr>
+        <w:t>;</w:t>
+      </w:r>
+      <w:proofErr w:type="gramEnd"/>
+    </w:p>
+    <w:p>
+      <w:pPr>
+        <w:autoSpaceDE w:val="0"/>
+        <w:autoSpaceDN w:val="0"/>
+        <w:adjustRightInd w:val="0"/>
+        <w:spacing w:after="0" w:line="240" w:lineRule="auto"/>
+        <w:rPr>
+          <w:rFonts w:ascii="Consolas" w:hAnsi="Consolas" w:cs="Consolas"/>
+          <w:color w:val="000000"/>
+          <w:sz w:val="19"/>
+          <w:szCs w:val="19"/>
+        </w:rPr>
+      </w:pPr>
+    </w:p>
+    <w:p>
+      <w:pPr>
+        <w:autoSpaceDE w:val="0"/>
+        <w:autoSpaceDN w:val="0"/>
+        <w:adjustRightInd w:val="0"/>
+        <w:spacing w:after="0" w:line="240" w:lineRule="auto"/>
+        <w:rPr>
+          <w:rFonts w:ascii="Consolas" w:hAnsi="Consolas" w:cs="Consolas"/>
+          <w:color w:val="000000"/>
+          <w:sz w:val="19"/>
+          <w:szCs w:val="19"/>
+        </w:rPr>
+      </w:pPr>
+      <w:r>
+        <w:rPr>
+          <w:rFonts w:ascii="Consolas" w:hAnsi="Consolas" w:cs="Consolas"/>
+          <w:color w:val="000000"/>
+          <w:sz w:val="19"/>
+          <w:szCs w:val="19"/>
+        </w:rPr>
+        <w:t xml:space="preserve">    </w:t>
+      </w:r>
+      <w:r>
+        <w:rPr>
+          <w:rFonts w:ascii="Consolas" w:hAnsi="Consolas" w:cs="Consolas"/>
+          <w:color w:val="008000"/>
+          <w:sz w:val="19"/>
+          <w:szCs w:val="19"/>
+        </w:rPr>
+        <w:t>// Variable assignment</w:t>
+      </w:r>
+    </w:p>
+    <w:p>
+      <w:pPr>
+        <w:autoSpaceDE w:val="0"/>
+        <w:autoSpaceDN w:val="0"/>
+        <w:adjustRightInd w:val="0"/>
+        <w:spacing w:after="0" w:line="240" w:lineRule="auto"/>
+        <w:rPr>
+          <w:rFonts w:ascii="Consolas" w:hAnsi="Consolas" w:cs="Consolas"/>
+          <w:color w:val="000000"/>
+          <w:sz w:val="19"/>
+          <w:szCs w:val="19"/>
+        </w:rPr>
+      </w:pPr>
+      <w:r>
+        <w:rPr>
+          <w:rFonts w:ascii="Consolas" w:hAnsi="Consolas" w:cs="Consolas"/>
+          <w:color w:val="000000"/>
+          <w:sz w:val="19"/>
+          <w:szCs w:val="19"/>
+        </w:rPr>
+        <w:t xml:space="preserve">    </w:t>
+      </w:r>
+      <w:proofErr w:type="spellStart"/>
+      <w:r>
+        <w:rPr>
+          <w:rFonts w:ascii="Consolas" w:hAnsi="Consolas" w:cs="Consolas"/>
+          <w:color w:val="000000"/>
+          <w:sz w:val="19"/>
+          <w:szCs w:val="19"/>
+        </w:rPr>
+        <w:t>intVal</w:t>
+      </w:r>
+      <w:proofErr w:type="spellEnd"/>
+      <w:r>
+        <w:rPr>
+          <w:rFonts w:ascii="Consolas" w:hAnsi="Consolas" w:cs="Consolas"/>
+          <w:color w:val="000000"/>
+          <w:sz w:val="19"/>
+          <w:szCs w:val="19"/>
+        </w:rPr>
+        <w:t xml:space="preserve"> = </w:t>
+      </w:r>
+      <w:proofErr w:type="gramStart"/>
+      <w:r>
+        <w:rPr>
+          <w:rFonts w:ascii="Consolas" w:hAnsi="Consolas" w:cs="Consolas"/>
+          <w:color w:val="000000"/>
+          <w:sz w:val="19"/>
+          <w:szCs w:val="19"/>
+        </w:rPr>
+        <w:t>5;</w:t>
+      </w:r>
+      <w:proofErr w:type="gramEnd"/>
+    </w:p>
+    <w:p>
+      <w:pPr>
+        <w:autoSpaceDE w:val="0"/>
+        <w:autoSpaceDN w:val="0"/>
+        <w:adjustRightInd w:val="0"/>
+        <w:spacing w:after="0" w:line="240" w:lineRule="auto"/>
+        <w:rPr>
+          <w:rFonts w:ascii="Consolas" w:hAnsi="Consolas" w:cs="Consolas"/>
+          <w:color w:val="000000"/>
+          <w:sz w:val="19"/>
+          <w:szCs w:val="19"/>
+        </w:rPr>
+      </w:pPr>
+    </w:p>
+    <w:p>
+      <w:pPr>
+        <w:autoSpaceDE w:val="0"/>
+        <w:autoSpaceDN w:val="0"/>
+        <w:adjustRightInd w:val="0"/>
+        <w:spacing w:after="0" w:line="240" w:lineRule="auto"/>
+        <w:rPr>
+          <w:rFonts w:ascii="Consolas" w:hAnsi="Consolas" w:cs="Consolas"/>
+          <w:color w:val="000000"/>
+          <w:sz w:val="19"/>
+          <w:szCs w:val="19"/>
+        </w:rPr>
+      </w:pPr>
+      <w:r>
+        <w:rPr>
+          <w:rFonts w:ascii="Consolas" w:hAnsi="Consolas" w:cs="Consolas"/>
+          <w:color w:val="000000"/>
+          <w:sz w:val="19"/>
+          <w:szCs w:val="19"/>
+        </w:rPr>
+        <w:t xml:space="preserve">    </w:t>
+      </w:r>
+      <w:proofErr w:type="spellStart"/>
+      <w:r>
+        <w:rPr>
+          <w:rFonts w:ascii="Consolas" w:hAnsi="Consolas" w:cs="Consolas"/>
+          <w:color w:val="000000"/>
+          <w:sz w:val="19"/>
+          <w:szCs w:val="19"/>
+        </w:rPr>
+        <w:t>floatValA</w:t>
+      </w:r>
+      <w:proofErr w:type="spellEnd"/>
+      <w:r>
+        <w:rPr>
+          <w:rFonts w:ascii="Consolas" w:hAnsi="Consolas" w:cs="Consolas"/>
+          <w:color w:val="000000"/>
+          <w:sz w:val="19"/>
+          <w:szCs w:val="19"/>
+        </w:rPr>
+        <w:t xml:space="preserve"> = 0.</w:t>
+      </w:r>
+      <w:proofErr w:type="gramStart"/>
+      <w:r>
+        <w:rPr>
+          <w:rFonts w:ascii="Consolas" w:hAnsi="Consolas" w:cs="Consolas"/>
+          <w:color w:val="000000"/>
+          <w:sz w:val="19"/>
+          <w:szCs w:val="19"/>
+        </w:rPr>
+        <w:t>7f;</w:t>
+      </w:r>
+      <w:proofErr w:type="gramEnd"/>
+    </w:p>
+    <w:p>
+      <w:pPr>
+        <w:autoSpaceDE w:val="0"/>
+        <w:autoSpaceDN w:val="0"/>
+        <w:adjustRightInd w:val="0"/>
+        <w:spacing w:after="0" w:line="240" w:lineRule="auto"/>
+        <w:rPr>
+          <w:rFonts w:ascii="Consolas" w:hAnsi="Consolas" w:cs="Consolas"/>
+          <w:color w:val="000000"/>
+          <w:sz w:val="19"/>
+          <w:szCs w:val="19"/>
+        </w:rPr>
+      </w:pPr>
+      <w:r>
+        <w:rPr>
+          <w:rFonts w:ascii="Consolas" w:hAnsi="Consolas" w:cs="Consolas"/>
+          <w:color w:val="000000"/>
+          <w:sz w:val="19"/>
+          <w:szCs w:val="19"/>
+        </w:rPr>
+        <w:t xml:space="preserve">    </w:t>
+      </w:r>
+      <w:proofErr w:type="spellStart"/>
+      <w:r>
+        <w:rPr>
+          <w:rFonts w:ascii="Consolas" w:hAnsi="Consolas" w:cs="Consolas"/>
+          <w:color w:val="000000"/>
+          <w:sz w:val="19"/>
+          <w:szCs w:val="19"/>
+        </w:rPr>
+        <w:t>floatValB</w:t>
+      </w:r>
+      <w:proofErr w:type="spellEnd"/>
+      <w:r>
+        <w:rPr>
+          <w:rFonts w:ascii="Consolas" w:hAnsi="Consolas" w:cs="Consolas"/>
+          <w:color w:val="000000"/>
+          <w:sz w:val="19"/>
+          <w:szCs w:val="19"/>
+        </w:rPr>
+        <w:t xml:space="preserve"> = 0.</w:t>
+      </w:r>
+      <w:proofErr w:type="gramStart"/>
+      <w:r>
+        <w:rPr>
+          <w:rFonts w:ascii="Consolas" w:hAnsi="Consolas" w:cs="Consolas"/>
+          <w:color w:val="000000"/>
+          <w:sz w:val="19"/>
+          <w:szCs w:val="19"/>
+        </w:rPr>
+        <w:t>3f;</w:t>
+      </w:r>
+      <w:proofErr w:type="gramEnd"/>
+    </w:p>
+    <w:p>
+      <w:pPr>
+        <w:autoSpaceDE w:val="0"/>
+        <w:autoSpaceDN w:val="0"/>
+        <w:adjustRightInd w:val="0"/>
+        <w:spacing w:after="0" w:line="240" w:lineRule="auto"/>
+        <w:rPr>
+          <w:rFonts w:ascii="Consolas" w:hAnsi="Consolas" w:cs="Consolas"/>
+          <w:color w:val="000000"/>
+          <w:sz w:val="19"/>
+          <w:szCs w:val="19"/>
+        </w:rPr>
+      </w:pPr>
+    </w:p>
+    <w:p>
+      <w:pPr>
+        <w:autoSpaceDE w:val="0"/>
+        <w:autoSpaceDN w:val="0"/>
+        <w:adjustRightInd w:val="0"/>
+        <w:spacing w:after="0" w:line="240" w:lineRule="auto"/>
+        <w:rPr>
+          <w:rFonts w:ascii="Consolas" w:hAnsi="Consolas" w:cs="Consolas"/>
+          <w:color w:val="000000"/>
+          <w:sz w:val="19"/>
+          <w:szCs w:val="19"/>
+        </w:rPr>
+      </w:pPr>
+      <w:r>
+        <w:rPr>
+          <w:rFonts w:ascii="Consolas" w:hAnsi="Consolas" w:cs="Consolas"/>
+          <w:color w:val="000000"/>
+          <w:sz w:val="19"/>
+          <w:szCs w:val="19"/>
+        </w:rPr>
+        <w:t xml:space="preserve">    </w:t>
+      </w:r>
+      <w:proofErr w:type="spellStart"/>
+      <w:r>
+        <w:rPr>
+          <w:rFonts w:ascii="Consolas" w:hAnsi="Consolas" w:cs="Consolas"/>
+          <w:color w:val="000000"/>
+          <w:sz w:val="19"/>
+          <w:szCs w:val="19"/>
+        </w:rPr>
+        <w:t>doubleValA</w:t>
+      </w:r>
+      <w:proofErr w:type="spellEnd"/>
+      <w:r>
+        <w:rPr>
+          <w:rFonts w:ascii="Consolas" w:hAnsi="Consolas" w:cs="Consolas"/>
+          <w:color w:val="000000"/>
+          <w:sz w:val="19"/>
+          <w:szCs w:val="19"/>
+        </w:rPr>
+        <w:t xml:space="preserve"> = </w:t>
+      </w:r>
+      <w:proofErr w:type="gramStart"/>
+      <w:r>
+        <w:rPr>
+          <w:rFonts w:ascii="Consolas" w:hAnsi="Consolas" w:cs="Consolas"/>
+          <w:color w:val="000000"/>
+          <w:sz w:val="19"/>
+          <w:szCs w:val="19"/>
+        </w:rPr>
+        <w:t>0.05;</w:t>
+      </w:r>
+      <w:proofErr w:type="gramEnd"/>
+    </w:p>
+    <w:p>
+      <w:pPr>
+        <w:autoSpaceDE w:val="0"/>
+        <w:autoSpaceDN w:val="0"/>
+        <w:adjustRightInd w:val="0"/>
+        <w:spacing w:after="0" w:line="240" w:lineRule="auto"/>
+        <w:rPr>
+          <w:rFonts w:ascii="Consolas" w:hAnsi="Consolas" w:cs="Consolas"/>
+          <w:color w:val="000000"/>
+          <w:sz w:val="19"/>
+          <w:szCs w:val="19"/>
+        </w:rPr>
+      </w:pPr>
+      <w:r>
+        <w:rPr>
+          <w:rFonts w:ascii="Consolas" w:hAnsi="Consolas" w:cs="Consolas"/>
+          <w:color w:val="000000"/>
+          <w:sz w:val="19"/>
+          <w:szCs w:val="19"/>
+        </w:rPr>
+        <w:t xml:space="preserve">    </w:t>
+      </w:r>
+      <w:proofErr w:type="spellStart"/>
+      <w:r>
+        <w:rPr>
+          <w:rFonts w:ascii="Consolas" w:hAnsi="Consolas" w:cs="Consolas"/>
+          <w:color w:val="000000"/>
+          <w:sz w:val="19"/>
+          <w:szCs w:val="19"/>
+        </w:rPr>
+        <w:t>doubleValB</w:t>
+      </w:r>
+      <w:proofErr w:type="spellEnd"/>
+      <w:r>
+        <w:rPr>
+          <w:rFonts w:ascii="Consolas" w:hAnsi="Consolas" w:cs="Consolas"/>
+          <w:color w:val="000000"/>
+          <w:sz w:val="19"/>
+          <w:szCs w:val="19"/>
+        </w:rPr>
+        <w:t xml:space="preserve"> = </w:t>
+      </w:r>
+      <w:proofErr w:type="gramStart"/>
+      <w:r>
+        <w:rPr>
+          <w:rFonts w:ascii="Consolas" w:hAnsi="Consolas" w:cs="Consolas"/>
+          <w:color w:val="000000"/>
+          <w:sz w:val="19"/>
+          <w:szCs w:val="19"/>
+        </w:rPr>
+        <w:t>0.07;</w:t>
+      </w:r>
+      <w:proofErr w:type="gramEnd"/>
+    </w:p>
+    <w:p>
+      <w:pPr>
+        <w:autoSpaceDE w:val="0"/>
+        <w:autoSpaceDN w:val="0"/>
+        <w:adjustRightInd w:val="0"/>
+        <w:spacing w:after="0" w:line="240" w:lineRule="auto"/>
+        <w:rPr>
+          <w:rFonts w:ascii="Consolas" w:hAnsi="Consolas" w:cs="Consolas"/>
+          <w:color w:val="000000"/>
+          <w:sz w:val="19"/>
+          <w:szCs w:val="19"/>
+        </w:rPr>
+      </w:pPr>
+    </w:p>
+    <w:p>
+      <w:pPr>
+        <w:autoSpaceDE w:val="0"/>
+        <w:autoSpaceDN w:val="0"/>
+        <w:adjustRightInd w:val="0"/>
+        <w:spacing w:after="0" w:line="240" w:lineRule="auto"/>
+        <w:rPr>
+          <w:rFonts w:ascii="Consolas" w:hAnsi="Consolas" w:cs="Consolas"/>
+          <w:color w:val="000000"/>
+          <w:sz w:val="19"/>
+          <w:szCs w:val="19"/>
+        </w:rPr>
+      </w:pPr>
+      <w:r>
+        <w:rPr>
+          <w:rFonts w:ascii="Consolas" w:hAnsi="Consolas" w:cs="Consolas"/>
+          <w:color w:val="000000"/>
+          <w:sz w:val="19"/>
+          <w:szCs w:val="19"/>
+        </w:rPr>
+        <w:t xml:space="preserve">    </w:t>
+      </w:r>
+      <w:r>
+        <w:rPr>
+          <w:rFonts w:ascii="Consolas" w:hAnsi="Consolas" w:cs="Consolas"/>
+          <w:color w:val="008000"/>
+          <w:sz w:val="19"/>
+          <w:szCs w:val="19"/>
+        </w:rPr>
+        <w:t xml:space="preserve">// Basic </w:t>
+      </w:r>
+      <w:proofErr w:type="spellStart"/>
+      <w:r>
+        <w:rPr>
+          <w:rFonts w:ascii="Consolas" w:hAnsi="Consolas" w:cs="Consolas"/>
+          <w:color w:val="008000"/>
+          <w:sz w:val="19"/>
+          <w:szCs w:val="19"/>
+        </w:rPr>
+        <w:t>arithmatic</w:t>
+      </w:r>
+      <w:proofErr w:type="spellEnd"/>
+      <w:r>
+        <w:rPr>
+          <w:rFonts w:ascii="Consolas" w:hAnsi="Consolas" w:cs="Consolas"/>
+          <w:color w:val="008000"/>
+          <w:sz w:val="19"/>
+          <w:szCs w:val="19"/>
+        </w:rPr>
+        <w:t xml:space="preserve"> tests</w:t>
+      </w:r>
+    </w:p>
+    <w:p>
+      <w:pPr>
+        <w:autoSpaceDE w:val="0"/>
+        <w:autoSpaceDN w:val="0"/>
+        <w:adjustRightInd w:val="0"/>
+        <w:spacing w:after="0" w:line="240" w:lineRule="auto"/>
+        <w:rPr>
+          <w:rFonts w:ascii="Consolas" w:hAnsi="Consolas" w:cs="Consolas"/>
+          <w:color w:val="000000"/>
+          <w:sz w:val="19"/>
+          <w:szCs w:val="19"/>
+        </w:rPr>
+      </w:pPr>
+      <w:r>
+        <w:rPr>
+          <w:rFonts w:ascii="Consolas" w:hAnsi="Consolas" w:cs="Consolas"/>
+          <w:color w:val="000000"/>
+          <w:sz w:val="19"/>
+          <w:szCs w:val="19"/>
+        </w:rPr>
+        <w:t xml:space="preserve">    </w:t>
+      </w:r>
+      <w:proofErr w:type="spellStart"/>
+      <w:r>
+        <w:rPr>
+          <w:rFonts w:ascii="Consolas" w:hAnsi="Consolas" w:cs="Consolas"/>
+          <w:color w:val="000000"/>
+          <w:sz w:val="19"/>
+          <w:szCs w:val="19"/>
+        </w:rPr>
+        <w:t>addresult</w:t>
+      </w:r>
+      <w:proofErr w:type="spellEnd"/>
+      <w:r>
+        <w:rPr>
+          <w:rFonts w:ascii="Consolas" w:hAnsi="Consolas" w:cs="Consolas"/>
+          <w:color w:val="000000"/>
+          <w:sz w:val="19"/>
+          <w:szCs w:val="19"/>
+        </w:rPr>
+        <w:t xml:space="preserve"> = </w:t>
+      </w:r>
+      <w:proofErr w:type="spellStart"/>
+      <w:r>
+        <w:rPr>
+          <w:rFonts w:ascii="Consolas" w:hAnsi="Consolas" w:cs="Consolas"/>
+          <w:color w:val="000000"/>
+          <w:sz w:val="19"/>
+          <w:szCs w:val="19"/>
+        </w:rPr>
+        <w:t>floatValA</w:t>
+      </w:r>
+      <w:proofErr w:type="spellEnd"/>
+      <w:r>
+        <w:rPr>
+          <w:rFonts w:ascii="Consolas" w:hAnsi="Consolas" w:cs="Consolas"/>
+          <w:color w:val="000000"/>
+          <w:sz w:val="19"/>
+          <w:szCs w:val="19"/>
+        </w:rPr>
+        <w:t xml:space="preserve"> + </w:t>
+      </w:r>
+      <w:proofErr w:type="spellStart"/>
+      <w:proofErr w:type="gramStart"/>
+      <w:r>
+        <w:rPr>
+          <w:rFonts w:ascii="Consolas" w:hAnsi="Consolas" w:cs="Consolas"/>
+          <w:color w:val="000000"/>
+          <w:sz w:val="19"/>
+          <w:szCs w:val="19"/>
+        </w:rPr>
+        <w:t>floatValB</w:t>
+      </w:r>
+      <w:proofErr w:type="spellEnd"/>
+      <w:r>
+        <w:rPr>
+          <w:rFonts w:ascii="Consolas" w:hAnsi="Consolas" w:cs="Consolas"/>
+          <w:color w:val="000000"/>
+          <w:sz w:val="19"/>
+          <w:szCs w:val="19"/>
+        </w:rPr>
+        <w:t>;</w:t>
+      </w:r>
+      <w:proofErr w:type="gramEnd"/>
+    </w:p>
+    <w:p>
+      <w:pPr>
+        <w:autoSpaceDE w:val="0"/>
+        <w:autoSpaceDN w:val="0"/>
+        <w:adjustRightInd w:val="0"/>
+        <w:spacing w:after="0" w:line="240" w:lineRule="auto"/>
+        <w:rPr>
+          <w:rFonts w:ascii="Consolas" w:hAnsi="Consolas" w:cs="Consolas"/>
+          <w:color w:val="000000"/>
+          <w:sz w:val="19"/>
+          <w:szCs w:val="19"/>
+        </w:rPr>
+      </w:pPr>
+      <w:r>
+        <w:rPr>
+          <w:rFonts w:ascii="Consolas" w:hAnsi="Consolas" w:cs="Consolas"/>
+          <w:color w:val="000000"/>
+          <w:sz w:val="19"/>
+          <w:szCs w:val="19"/>
+        </w:rPr>
+        <w:t xml:space="preserve">    </w:t>
+      </w:r>
+      <w:proofErr w:type="spellStart"/>
+      <w:r>
+        <w:rPr>
+          <w:rFonts w:ascii="Consolas" w:hAnsi="Consolas" w:cs="Consolas"/>
+          <w:color w:val="000000"/>
+          <w:sz w:val="19"/>
+          <w:szCs w:val="19"/>
+        </w:rPr>
+        <w:t>subresult</w:t>
+      </w:r>
+      <w:proofErr w:type="spellEnd"/>
+      <w:r>
+        <w:rPr>
+          <w:rFonts w:ascii="Consolas" w:hAnsi="Consolas" w:cs="Consolas"/>
+          <w:color w:val="000000"/>
+          <w:sz w:val="19"/>
+          <w:szCs w:val="19"/>
+        </w:rPr>
+        <w:t xml:space="preserve"> = </w:t>
+      </w:r>
+      <w:proofErr w:type="spellStart"/>
+      <w:r>
+        <w:rPr>
+          <w:rFonts w:ascii="Consolas" w:hAnsi="Consolas" w:cs="Consolas"/>
+          <w:color w:val="000000"/>
+          <w:sz w:val="19"/>
+          <w:szCs w:val="19"/>
+        </w:rPr>
+        <w:t>doubleValB</w:t>
+      </w:r>
+      <w:proofErr w:type="spellEnd"/>
+      <w:r>
+        <w:rPr>
+          <w:rFonts w:ascii="Consolas" w:hAnsi="Consolas" w:cs="Consolas"/>
+          <w:color w:val="000000"/>
+          <w:sz w:val="19"/>
+          <w:szCs w:val="19"/>
+        </w:rPr>
+        <w:t xml:space="preserve"> - </w:t>
+      </w:r>
+      <w:proofErr w:type="spellStart"/>
+      <w:proofErr w:type="gramStart"/>
+      <w:r>
+        <w:rPr>
+          <w:rFonts w:ascii="Consolas" w:hAnsi="Consolas" w:cs="Consolas"/>
+          <w:color w:val="000000"/>
+          <w:sz w:val="19"/>
+          <w:szCs w:val="19"/>
+        </w:rPr>
+        <w:t>doubleValA</w:t>
+      </w:r>
+      <w:proofErr w:type="spellEnd"/>
+      <w:r>
+        <w:rPr>
+          <w:rFonts w:ascii="Consolas" w:hAnsi="Consolas" w:cs="Consolas"/>
+          <w:color w:val="000000"/>
+          <w:sz w:val="19"/>
+          <w:szCs w:val="19"/>
+        </w:rPr>
+        <w:t>;</w:t>
+      </w:r>
+      <w:proofErr w:type="gramEnd"/>
+    </w:p>
+    <w:p>
+      <w:pPr>
+        <w:autoSpaceDE w:val="0"/>
+        <w:autoSpaceDN w:val="0"/>
+        <w:adjustRightInd w:val="0"/>
+        <w:spacing w:after="0" w:line="240" w:lineRule="auto"/>
+        <w:rPr>
+          <w:rFonts w:ascii="Consolas" w:hAnsi="Consolas" w:cs="Consolas"/>
+          <w:color w:val="000000"/>
+          <w:sz w:val="19"/>
+          <w:szCs w:val="19"/>
+        </w:rPr>
+      </w:pPr>
+      <w:r>
+        <w:rPr>
+          <w:rFonts w:ascii="Consolas" w:hAnsi="Consolas" w:cs="Consolas"/>
+          <w:color w:val="000000"/>
+          <w:sz w:val="19"/>
+          <w:szCs w:val="19"/>
+        </w:rPr>
+        <w:t xml:space="preserve">    </w:t>
+      </w:r>
+      <w:proofErr w:type="spellStart"/>
+      <w:r>
+        <w:rPr>
+          <w:rFonts w:ascii="Consolas" w:hAnsi="Consolas" w:cs="Consolas"/>
+          <w:color w:val="000000"/>
+          <w:sz w:val="19"/>
+          <w:szCs w:val="19"/>
+        </w:rPr>
+        <w:t>divMultResult</w:t>
+      </w:r>
+      <w:proofErr w:type="spellEnd"/>
+      <w:r>
+        <w:rPr>
+          <w:rFonts w:ascii="Consolas" w:hAnsi="Consolas" w:cs="Consolas"/>
+          <w:color w:val="000000"/>
+          <w:sz w:val="19"/>
+          <w:szCs w:val="19"/>
+        </w:rPr>
+        <w:t xml:space="preserve"> = </w:t>
+      </w:r>
+      <w:proofErr w:type="spellStart"/>
+      <w:r>
+        <w:rPr>
+          <w:rFonts w:ascii="Consolas" w:hAnsi="Consolas" w:cs="Consolas"/>
+          <w:color w:val="000000"/>
+          <w:sz w:val="19"/>
+          <w:szCs w:val="19"/>
+        </w:rPr>
+        <w:t>doubleValA</w:t>
+      </w:r>
+      <w:proofErr w:type="spellEnd"/>
+      <w:r>
+        <w:rPr>
+          <w:rFonts w:ascii="Consolas" w:hAnsi="Consolas" w:cs="Consolas"/>
+          <w:color w:val="000000"/>
+          <w:sz w:val="19"/>
+          <w:szCs w:val="19"/>
+        </w:rPr>
+        <w:t xml:space="preserve"> * </w:t>
+      </w:r>
+      <w:proofErr w:type="spellStart"/>
+      <w:proofErr w:type="gramStart"/>
+      <w:r>
+        <w:rPr>
+          <w:rFonts w:ascii="Consolas" w:hAnsi="Consolas" w:cs="Consolas"/>
+          <w:color w:val="000000"/>
+          <w:sz w:val="19"/>
+          <w:szCs w:val="19"/>
+        </w:rPr>
+        <w:t>doubleValB</w:t>
+      </w:r>
+      <w:proofErr w:type="spellEnd"/>
+      <w:r>
+        <w:rPr>
+          <w:rFonts w:ascii="Consolas" w:hAnsi="Consolas" w:cs="Consolas"/>
+          <w:color w:val="000000"/>
+          <w:sz w:val="19"/>
+          <w:szCs w:val="19"/>
+        </w:rPr>
+        <w:t>;</w:t>
+      </w:r>
+      <w:proofErr w:type="gramEnd"/>
+    </w:p>
+    <w:p>
+      <w:pPr>
+        <w:autoSpaceDE w:val="0"/>
+        <w:autoSpaceDN w:val="0"/>
+        <w:adjustRightInd w:val="0"/>
+        <w:spacing w:after="0" w:line="240" w:lineRule="auto"/>
+        <w:rPr>
+          <w:rFonts w:ascii="Consolas" w:hAnsi="Consolas" w:cs="Consolas"/>
+          <w:color w:val="000000"/>
+          <w:sz w:val="19"/>
+          <w:szCs w:val="19"/>
+        </w:rPr>
+      </w:pPr>
+      <w:r>
+        <w:rPr>
+          <w:rFonts w:ascii="Consolas" w:hAnsi="Consolas" w:cs="Consolas"/>
+          <w:color w:val="000000"/>
+          <w:sz w:val="19"/>
+          <w:szCs w:val="19"/>
+        </w:rPr>
+        <w:t xml:space="preserve">    </w:t>
+      </w:r>
+      <w:proofErr w:type="spellStart"/>
+      <w:r>
+        <w:rPr>
+          <w:rFonts w:ascii="Consolas" w:hAnsi="Consolas" w:cs="Consolas"/>
+          <w:color w:val="000000"/>
+          <w:sz w:val="19"/>
+          <w:szCs w:val="19"/>
+        </w:rPr>
+        <w:t>divMultResult</w:t>
+      </w:r>
+      <w:proofErr w:type="spellEnd"/>
+      <w:r>
+        <w:rPr>
+          <w:rFonts w:ascii="Consolas" w:hAnsi="Consolas" w:cs="Consolas"/>
+          <w:color w:val="000000"/>
+          <w:sz w:val="19"/>
+          <w:szCs w:val="19"/>
+        </w:rPr>
+        <w:t xml:space="preserve"> = </w:t>
+      </w:r>
+      <w:proofErr w:type="spellStart"/>
+      <w:r>
+        <w:rPr>
+          <w:rFonts w:ascii="Consolas" w:hAnsi="Consolas" w:cs="Consolas"/>
+          <w:color w:val="000000"/>
+          <w:sz w:val="19"/>
+          <w:szCs w:val="19"/>
+        </w:rPr>
+        <w:t>doubleValA</w:t>
+      </w:r>
+      <w:proofErr w:type="spellEnd"/>
+      <w:r>
+        <w:rPr>
+          <w:rFonts w:ascii="Consolas" w:hAnsi="Consolas" w:cs="Consolas"/>
+          <w:color w:val="000000"/>
+          <w:sz w:val="19"/>
+          <w:szCs w:val="19"/>
+        </w:rPr>
+        <w:t xml:space="preserve"> / </w:t>
+      </w:r>
+      <w:proofErr w:type="spellStart"/>
+      <w:proofErr w:type="gramStart"/>
+      <w:r>
+        <w:rPr>
+          <w:rFonts w:ascii="Consolas" w:hAnsi="Consolas" w:cs="Consolas"/>
+          <w:color w:val="000000"/>
+          <w:sz w:val="19"/>
+          <w:szCs w:val="19"/>
+        </w:rPr>
+        <w:t>doubleValB</w:t>
+      </w:r>
+      <w:proofErr w:type="spellEnd"/>
+      <w:r>
+        <w:rPr>
+          <w:rFonts w:ascii="Consolas" w:hAnsi="Consolas" w:cs="Consolas"/>
+          <w:color w:val="000000"/>
+          <w:sz w:val="19"/>
+          <w:szCs w:val="19"/>
+        </w:rPr>
+        <w:t>;</w:t>
+      </w:r>
+      <w:proofErr w:type="gramEnd"/>
+    </w:p>
+    <w:p>
+      <w:pPr>
+        <w:autoSpaceDE w:val="0"/>
+        <w:autoSpaceDN w:val="0"/>
+        <w:adjustRightInd w:val="0"/>
+        <w:spacing w:after="0" w:line="240" w:lineRule="auto"/>
+        <w:rPr>
+          <w:rFonts w:ascii="Consolas" w:hAnsi="Consolas" w:cs="Consolas"/>
+          <w:color w:val="000000"/>
+          <w:sz w:val="19"/>
+          <w:szCs w:val="19"/>
+        </w:rPr>
+      </w:pPr>
+      <w:r>
+        <w:rPr>
+          <w:rFonts w:ascii="Consolas" w:hAnsi="Consolas" w:cs="Consolas"/>
+          <w:color w:val="000000"/>
+          <w:sz w:val="19"/>
+          <w:szCs w:val="19"/>
+        </w:rPr>
+        <w:t xml:space="preserve">    </w:t>
+      </w:r>
+    </w:p>
+    <w:p>
+      <w:pPr>
+        <w:autoSpaceDE w:val="0"/>
+        <w:autoSpaceDN w:val="0"/>
+        <w:adjustRightInd w:val="0"/>
+        <w:spacing w:after="0" w:line="240" w:lineRule="auto"/>
+        <w:rPr>
+          <w:rFonts w:ascii="Consolas" w:hAnsi="Consolas" w:cs="Consolas"/>
+          <w:color w:val="000000"/>
+          <w:sz w:val="19"/>
+          <w:szCs w:val="19"/>
+        </w:rPr>
+      </w:pPr>
+      <w:r>
+        <w:rPr>
+          <w:rFonts w:ascii="Consolas" w:hAnsi="Consolas" w:cs="Consolas"/>
+          <w:color w:val="000000"/>
+          <w:sz w:val="19"/>
+          <w:szCs w:val="19"/>
+        </w:rPr>
+        <w:t xml:space="preserve">    </w:t>
+      </w:r>
+      <w:proofErr w:type="spellStart"/>
+      <w:r>
+        <w:rPr>
+          <w:rFonts w:ascii="Consolas" w:hAnsi="Consolas" w:cs="Consolas"/>
+          <w:color w:val="000000"/>
+          <w:sz w:val="19"/>
+          <w:szCs w:val="19"/>
+        </w:rPr>
+        <w:t>doubleValC</w:t>
+      </w:r>
+      <w:proofErr w:type="spellEnd"/>
+      <w:r>
+        <w:rPr>
+          <w:rFonts w:ascii="Consolas" w:hAnsi="Consolas" w:cs="Consolas"/>
+          <w:color w:val="000000"/>
+          <w:sz w:val="19"/>
+          <w:szCs w:val="19"/>
+        </w:rPr>
+        <w:t xml:space="preserve"> = </w:t>
+      </w:r>
+      <w:proofErr w:type="spellStart"/>
+      <w:r>
+        <w:rPr>
+          <w:rFonts w:ascii="Consolas" w:hAnsi="Consolas" w:cs="Consolas"/>
+          <w:color w:val="000000"/>
+          <w:sz w:val="19"/>
+          <w:szCs w:val="19"/>
+        </w:rPr>
+        <w:t>doubleValA</w:t>
+      </w:r>
+      <w:proofErr w:type="spellEnd"/>
+      <w:r>
+        <w:rPr>
+          <w:rFonts w:ascii="Consolas" w:hAnsi="Consolas" w:cs="Consolas"/>
+          <w:color w:val="000000"/>
+          <w:sz w:val="19"/>
+          <w:szCs w:val="19"/>
+        </w:rPr>
+        <w:t xml:space="preserve"> +* </w:t>
+      </w:r>
+      <w:proofErr w:type="spellStart"/>
+      <w:proofErr w:type="gramStart"/>
+      <w:r>
+        <w:rPr>
+          <w:rFonts w:ascii="Consolas" w:hAnsi="Consolas" w:cs="Consolas"/>
+          <w:color w:val="000000"/>
+          <w:sz w:val="19"/>
+          <w:szCs w:val="19"/>
+        </w:rPr>
+        <w:t>doubleValB</w:t>
+      </w:r>
+      <w:proofErr w:type="spellEnd"/>
+      <w:r>
+        <w:rPr>
+          <w:rFonts w:ascii="Consolas" w:hAnsi="Consolas" w:cs="Consolas"/>
+          <w:color w:val="000000"/>
+          <w:sz w:val="19"/>
+          <w:szCs w:val="19"/>
+        </w:rPr>
+        <w:t>;</w:t>
+      </w:r>
+      <w:proofErr w:type="gramEnd"/>
+    </w:p>
+    <w:p>
+      <w:pPr>
+        <w:autoSpaceDE w:val="0"/>
+        <w:autoSpaceDN w:val="0"/>
+        <w:adjustRightInd w:val="0"/>
+        <w:spacing w:after="0" w:line="240" w:lineRule="auto"/>
+        <w:rPr>
+          <w:rFonts w:ascii="Consolas" w:hAnsi="Consolas" w:cs="Consolas"/>
+          <w:color w:val="000000"/>
+          <w:sz w:val="19"/>
+          <w:szCs w:val="19"/>
+        </w:rPr>
+      </w:pPr>
+    </w:p>
+    <w:p>
+      <w:pPr>
+        <w:autoSpaceDE w:val="0"/>
+        <w:autoSpaceDN w:val="0"/>
+        <w:adjustRightInd w:val="0"/>
+        <w:spacing w:after="0" w:line="240" w:lineRule="auto"/>
+        <w:rPr>
+          <w:rFonts w:ascii="Consolas" w:hAnsi="Consolas" w:cs="Consolas"/>
+          <w:color w:val="000000"/>
+          <w:sz w:val="19"/>
+          <w:szCs w:val="19"/>
+        </w:rPr>
+      </w:pPr>
+      <w:r>
+        <w:rPr>
+          <w:rFonts w:ascii="Consolas" w:hAnsi="Consolas" w:cs="Consolas"/>
+          <w:color w:val="000000"/>
+          <w:sz w:val="19"/>
+          <w:szCs w:val="19"/>
+        </w:rPr>
+        <w:t xml:space="preserve">    until (</w:t>
+      </w:r>
+      <w:proofErr w:type="spellStart"/>
+      <w:r>
+        <w:rPr>
+          <w:rFonts w:ascii="Consolas" w:hAnsi="Consolas" w:cs="Consolas"/>
+          <w:color w:val="000000"/>
+          <w:sz w:val="19"/>
+          <w:szCs w:val="19"/>
+        </w:rPr>
+        <w:t>intVal</w:t>
+      </w:r>
+      <w:proofErr w:type="spellEnd"/>
+      <w:r>
+        <w:rPr>
+          <w:rFonts w:ascii="Consolas" w:hAnsi="Consolas" w:cs="Consolas"/>
+          <w:color w:val="000000"/>
+          <w:sz w:val="19"/>
+          <w:szCs w:val="19"/>
+        </w:rPr>
+        <w:t xml:space="preserve"> &gt;= 10) {</w:t>
+      </w:r>
+    </w:p>
+    <w:p>
+      <w:pPr>
+        <w:autoSpaceDE w:val="0"/>
+        <w:autoSpaceDN w:val="0"/>
+        <w:adjustRightInd w:val="0"/>
+        <w:spacing w:after="0" w:line="240" w:lineRule="auto"/>
+        <w:rPr>
+          <w:rFonts w:ascii="Consolas" w:hAnsi="Consolas" w:cs="Consolas"/>
+          <w:color w:val="000000"/>
+          <w:sz w:val="19"/>
+          <w:szCs w:val="19"/>
+        </w:rPr>
+      </w:pPr>
+      <w:r>
+        <w:rPr>
+          <w:rFonts w:ascii="Consolas" w:hAnsi="Consolas" w:cs="Consolas"/>
+          <w:color w:val="000000"/>
+          <w:sz w:val="19"/>
+          <w:szCs w:val="19"/>
+        </w:rPr>
+        <w:t xml:space="preserve">        </w:t>
+      </w:r>
+      <w:proofErr w:type="spellStart"/>
+      <w:r>
+        <w:rPr>
+          <w:rFonts w:ascii="Consolas" w:hAnsi="Consolas" w:cs="Consolas"/>
+          <w:color w:val="000000"/>
+          <w:sz w:val="19"/>
+          <w:szCs w:val="19"/>
+        </w:rPr>
+        <w:t>intVal</w:t>
+      </w:r>
+      <w:proofErr w:type="spellEnd"/>
+      <w:r>
+        <w:rPr>
+          <w:rFonts w:ascii="Consolas" w:hAnsi="Consolas" w:cs="Consolas"/>
+          <w:color w:val="000000"/>
+          <w:sz w:val="19"/>
+          <w:szCs w:val="19"/>
+        </w:rPr>
+        <w:t xml:space="preserve"> = </w:t>
+      </w:r>
+      <w:proofErr w:type="spellStart"/>
+      <w:r>
+        <w:rPr>
+          <w:rFonts w:ascii="Consolas" w:hAnsi="Consolas" w:cs="Consolas"/>
+          <w:color w:val="000000"/>
+          <w:sz w:val="19"/>
+          <w:szCs w:val="19"/>
+        </w:rPr>
+        <w:t>intVal</w:t>
+      </w:r>
+      <w:proofErr w:type="spellEnd"/>
+      <w:r>
+        <w:rPr>
+          <w:rFonts w:ascii="Consolas" w:hAnsi="Consolas" w:cs="Consolas"/>
+          <w:color w:val="000000"/>
+          <w:sz w:val="19"/>
+          <w:szCs w:val="19"/>
+        </w:rPr>
+        <w:t xml:space="preserve"> + </w:t>
+      </w:r>
+      <w:proofErr w:type="gramStart"/>
+      <w:r>
+        <w:rPr>
+          <w:rFonts w:ascii="Consolas" w:hAnsi="Consolas" w:cs="Consolas"/>
+          <w:color w:val="000000"/>
+          <w:sz w:val="19"/>
+          <w:szCs w:val="19"/>
+        </w:rPr>
+        <w:t>1;</w:t>
+      </w:r>
+      <w:proofErr w:type="gramEnd"/>
+    </w:p>
+    <w:p>
+      <w:pPr>
+        <w:autoSpaceDE w:val="0"/>
+        <w:autoSpaceDN w:val="0"/>
+        <w:adjustRightInd w:val="0"/>
+        <w:spacing w:after="0" w:line="240" w:lineRule="auto"/>
+        <w:rPr>
+          <w:rFonts w:ascii="Consolas" w:hAnsi="Consolas" w:cs="Consolas"/>
+          <w:color w:val="000000"/>
+          <w:sz w:val="19"/>
+          <w:szCs w:val="19"/>
+        </w:rPr>
+      </w:pPr>
+      <w:r>
+        <w:rPr>
+          <w:rFonts w:ascii="Consolas" w:hAnsi="Consolas" w:cs="Consolas"/>
+          <w:color w:val="000000"/>
+          <w:sz w:val="19"/>
+          <w:szCs w:val="19"/>
+        </w:rPr>
+        <w:t xml:space="preserve">    }</w:t>
       </w:r>
     </w:p>
     <w:p>
@@ -289,307 +2230,378 @@
         <w:pStyle w:val="Header"/>
         <w:spacing w:line="480" w:lineRule="auto"/>
         <w:rPr>
-          <w:sz w:val="24"/>
-          <w:szCs w:val="24"/>
-        </w:rPr>
-      </w:pPr>
-      <w:r>
-        <w:t xml:space="preserve">Double -&gt; </w:t>
-      </w:r>
-      <w:proofErr w:type="gramStart"/>
-      <w:r>
-        <w:t>Integer .</w:t>
-      </w:r>
-      <w:proofErr w:type="gramEnd"/>
-      <w:r>
-        <w:t xml:space="preserve"> Integer</w:t>
+          <w:rFonts w:ascii="Times New Roman" w:hAnsi="Times New Roman" w:cs="Times New Roman"/>
+          <w:sz w:val="24"/>
+          <w:szCs w:val="24"/>
+        </w:rPr>
+      </w:pPr>
+      <w:r>
+        <w:rPr>
+          <w:rFonts w:ascii="Consolas" w:hAnsi="Consolas" w:cs="Consolas"/>
+          <w:color w:val="000000"/>
+          <w:sz w:val="19"/>
+          <w:szCs w:val="19"/>
+        </w:rPr>
+        <w:t>}</w:t>
       </w:r>
     </w:p>
     <w:p>
       <w:pPr>
         <w:pStyle w:val="Header"/>
         <w:spacing w:line="480" w:lineRule="auto"/>
-      </w:pPr>
-      <w:proofErr w:type="spellStart"/>
-      <w:r>
-        <w:t>AddOp</w:t>
-      </w:r>
-      <w:proofErr w:type="spellEnd"/>
-      <w:r>
-        <w:t xml:space="preserve"> -&gt; + | - | +*</w:t>
-      </w:r>
-    </w:p>
-    <w:p>
-      <w:pPr>
-        <w:pStyle w:val="Header"/>
-        <w:spacing w:line="480" w:lineRule="auto"/>
-      </w:pPr>
-      <w:proofErr w:type="spellStart"/>
-      <w:r>
-        <w:t>UntilStatement</w:t>
-      </w:r>
-      <w:proofErr w:type="spellEnd"/>
-      <w:r>
-        <w:t xml:space="preserve"> -&gt; until </w:t>
-      </w:r>
-      <w:proofErr w:type="gramStart"/>
-      <w:r>
-        <w:t>( Expression</w:t>
-      </w:r>
-      <w:proofErr w:type="gramEnd"/>
-      <w:r>
-        <w:t xml:space="preserve"> ) Statement</w:t>
-      </w:r>
-    </w:p>
-    <w:p>
-      <w:pPr>
-        <w:pStyle w:val="Header"/>
-        <w:spacing w:line="480" w:lineRule="auto"/>
-        <w:rPr>
-          <w:sz w:val="24"/>
-          <w:szCs w:val="24"/>
-        </w:rPr>
-      </w:pPr>
-      <w:r>
-        <w:rPr>
-          <w:sz w:val="24"/>
-          <w:szCs w:val="24"/>
-        </w:rPr>
-        <w:t xml:space="preserve">A.2 Abstract Syntax of </w:t>
-      </w:r>
-      <w:proofErr w:type="spellStart"/>
-      <w:r>
-        <w:rPr>
-          <w:sz w:val="24"/>
-          <w:szCs w:val="24"/>
-        </w:rPr>
-        <w:t>Clite</w:t>
-      </w:r>
-      <w:proofErr w:type="spellEnd"/>
-    </w:p>
-    <w:p>
-      <w:pPr>
-        <w:pStyle w:val="Header"/>
-        <w:spacing w:line="480" w:lineRule="auto"/>
-      </w:pPr>
-      <w:r>
+        <w:rPr>
+          <w:rFonts w:ascii="Times New Roman" w:hAnsi="Times New Roman" w:cs="Times New Roman"/>
+          <w:sz w:val="24"/>
+          <w:szCs w:val="24"/>
+        </w:rPr>
+      </w:pPr>
+      <w:r>
+        <w:rPr>
+          <w:rFonts w:ascii="Times New Roman" w:hAnsi="Times New Roman" w:cs="Times New Roman"/>
+          <w:sz w:val="24"/>
+          <w:szCs w:val="24"/>
+        </w:rPr>
+        <w:t>Screenshot/Demonstration of Test Code</w:t>
+      </w:r>
+    </w:p>
+    <w:p>
+      <w:pPr>
+        <w:spacing w:line="480" w:lineRule="auto"/>
+        <w:rPr>
+          <w:rFonts w:ascii="Times New Roman" w:hAnsi="Times New Roman" w:cs="Times New Roman"/>
+          <w:noProof/>
+          <w:sz w:val="24"/>
+          <w:szCs w:val="24"/>
+        </w:rPr>
+      </w:pPr>
+      <w:r>
+        <w:rPr>
+          <w:rFonts w:ascii="Times New Roman" w:hAnsi="Times New Roman" w:cs="Times New Roman"/>
+          <w:noProof/>
+          <w:sz w:val="24"/>
+          <w:szCs w:val="24"/>
+        </w:rPr>
         <w:lastRenderedPageBreak/>
-        <w:t>Type -&gt; int | bool | float | char | double</w:t>
-      </w:r>
-    </w:p>
-    <w:p>
-      <w:pPr>
-        <w:pStyle w:val="Header"/>
-        <w:spacing w:line="480" w:lineRule="auto"/>
-      </w:pPr>
-      <w:proofErr w:type="spellStart"/>
-      <w:r>
-        <w:t>ArithmeticOp</w:t>
-      </w:r>
-      <w:proofErr w:type="spellEnd"/>
-      <w:r>
-        <w:t xml:space="preserve"> = + | - | * | / | +*</w:t>
-      </w:r>
-    </w:p>
-    <w:p>
-      <w:pPr>
-        <w:pStyle w:val="Header"/>
-        <w:spacing w:line="480" w:lineRule="auto"/>
-      </w:pPr>
-      <w:proofErr w:type="spellStart"/>
-      <w:r>
-        <w:t>DoubleValue</w:t>
-      </w:r>
-      <w:proofErr w:type="spellEnd"/>
-      <w:r>
-        <w:t xml:space="preserve"> = Double </w:t>
-      </w:r>
-      <w:proofErr w:type="spellStart"/>
-      <w:r>
-        <w:t>doubleValue</w:t>
-      </w:r>
-      <w:proofErr w:type="spellEnd"/>
-    </w:p>
-    <w:p>
-      <w:pPr>
-        <w:pStyle w:val="Header"/>
-        <w:spacing w:line="480" w:lineRule="auto"/>
-        <w:rPr>
-          <w:sz w:val="24"/>
-          <w:szCs w:val="24"/>
-        </w:rPr>
-      </w:pPr>
-      <w:r>
-        <w:rPr>
-          <w:sz w:val="24"/>
-          <w:szCs w:val="24"/>
-        </w:rPr>
-        <w:t xml:space="preserve">A.3 Type System of </w:t>
-      </w:r>
-      <w:proofErr w:type="spellStart"/>
-      <w:r>
-        <w:rPr>
-          <w:sz w:val="24"/>
-          <w:szCs w:val="24"/>
-        </w:rPr>
-        <w:t>Clite</w:t>
-      </w:r>
-      <w:proofErr w:type="spellEnd"/>
-    </w:p>
-    <w:p>
-      <w:pPr>
-        <w:pStyle w:val="Header"/>
-        <w:spacing w:line="480" w:lineRule="auto"/>
-        <w:rPr>
-          <w:sz w:val="24"/>
-          <w:szCs w:val="24"/>
-        </w:rPr>
-      </w:pPr>
-      <w:r>
-        <w:rPr>
-          <w:sz w:val="24"/>
-          <w:szCs w:val="24"/>
-        </w:rPr>
-        <w:t xml:space="preserve">A.4 Semantics of </w:t>
-      </w:r>
-      <w:proofErr w:type="spellStart"/>
-      <w:r>
-        <w:rPr>
-          <w:sz w:val="24"/>
-          <w:szCs w:val="24"/>
-        </w:rPr>
-        <w:t>Clite</w:t>
-      </w:r>
-      <w:proofErr w:type="spellEnd"/>
-    </w:p>
-    <w:p>
-      <w:pPr>
-        <w:pStyle w:val="Header"/>
-        <w:spacing w:line="480" w:lineRule="auto"/>
-        <w:rPr>
-          <w:sz w:val="24"/>
-          <w:szCs w:val="24"/>
-        </w:rPr>
-      </w:pPr>
-      <w:r>
-        <w:rPr>
-          <w:sz w:val="24"/>
-          <w:szCs w:val="24"/>
-        </w:rPr>
-        <w:t xml:space="preserve">A.5 Adding Functions to </w:t>
-      </w:r>
-      <w:proofErr w:type="spellStart"/>
-      <w:r>
-        <w:rPr>
-          <w:sz w:val="24"/>
-          <w:szCs w:val="24"/>
-        </w:rPr>
-        <w:t>Clite</w:t>
-      </w:r>
-      <w:proofErr w:type="spellEnd"/>
-    </w:p>
-    <w:p>
-      <w:pPr>
-        <w:pStyle w:val="Header"/>
-        <w:spacing w:line="480" w:lineRule="auto"/>
-        <w:rPr>
-          <w:sz w:val="24"/>
-          <w:szCs w:val="24"/>
-        </w:rPr>
-      </w:pPr>
-    </w:p>
-    <w:p>
-      <w:pPr>
-        <w:pStyle w:val="Header"/>
-        <w:spacing w:line="480" w:lineRule="auto"/>
-        <w:rPr>
-          <w:sz w:val="28"/>
-          <w:szCs w:val="28"/>
-        </w:rPr>
-      </w:pPr>
-      <w:r>
-        <w:rPr>
-          <w:sz w:val="28"/>
-          <w:szCs w:val="28"/>
-        </w:rPr>
-        <w:t>Screenshot/Demonstration of Test Code</w:t>
-      </w:r>
-    </w:p>
-    <w:p>
-      <w:pPr>
-        <w:pStyle w:val="Header"/>
-        <w:spacing w:line="480" w:lineRule="auto"/>
-        <w:rPr>
-          <w:sz w:val="28"/>
-          <w:szCs w:val="28"/>
-        </w:rPr>
-      </w:pPr>
-    </w:p>
-    <w:p>
-      <w:pPr>
-        <w:pStyle w:val="Header"/>
-        <w:spacing w:line="480" w:lineRule="auto"/>
-        <w:rPr>
-          <w:sz w:val="28"/>
-          <w:szCs w:val="28"/>
-        </w:rPr>
-      </w:pPr>
-    </w:p>
-    <w:p>
-      <w:pPr>
-        <w:pStyle w:val="Header"/>
-        <w:spacing w:line="480" w:lineRule="auto"/>
-        <w:rPr>
-          <w:sz w:val="28"/>
-          <w:szCs w:val="28"/>
-        </w:rPr>
-      </w:pPr>
-    </w:p>
-    <w:p>
-      <w:pPr>
-        <w:pStyle w:val="Header"/>
-        <w:spacing w:line="480" w:lineRule="auto"/>
-        <w:rPr>
-          <w:sz w:val="28"/>
-          <w:szCs w:val="28"/>
-        </w:rPr>
-      </w:pPr>
-      <w:r>
-        <w:rPr>
-          <w:sz w:val="28"/>
-          <w:szCs w:val="28"/>
-        </w:rPr>
-        <w:t xml:space="preserve">Video: </w:t>
-      </w:r>
-    </w:p>
-    <w:p>
-      <w:pPr>
-        <w:spacing w:line="480" w:lineRule="auto"/>
-      </w:pPr>
-    </w:p>
-    <w:p>
-      <w:pPr>
-        <w:spacing w:line="480" w:lineRule="auto"/>
-      </w:pPr>
-    </w:p>
-    <w:p>
-      <w:pPr>
-        <w:spacing w:line="480" w:lineRule="auto"/>
-      </w:pPr>
-    </w:p>
-    <w:p>
-      <w:pPr>
-        <w:spacing w:line="480" w:lineRule="auto"/>
-      </w:pPr>
-    </w:p>
-    <w:p>
-      <w:pPr>
-        <w:spacing w:line="480" w:lineRule="auto"/>
-      </w:pPr>
-    </w:p>
-    <w:p>
-      <w:pPr>
-        <w:spacing w:line="480" w:lineRule="auto"/>
+        <w:t>Lexer:</w:t>
+      </w:r>
+    </w:p>
+    <w:p>
+      <w:pPr>
+        <w:spacing w:line="480" w:lineRule="auto"/>
+        <w:rPr>
+          <w:rFonts w:ascii="Times New Roman" w:hAnsi="Times New Roman" w:cs="Times New Roman"/>
+          <w:noProof/>
+          <w:sz w:val="24"/>
+          <w:szCs w:val="24"/>
+        </w:rPr>
+      </w:pPr>
+      <w:r>
+        <w:rPr>
+          <w:rFonts w:ascii="Times New Roman" w:hAnsi="Times New Roman" w:cs="Times New Roman"/>
+          <w:noProof/>
+          <w:sz w:val="24"/>
+          <w:szCs w:val="24"/>
+        </w:rPr>
+        <w:drawing>
+          <wp:inline distT="0" distB="0" distL="0" distR="0" wp14:anchorId="17BCA771" wp14:editId="662280C3">
+            <wp:extent cx="2218453" cy="5265420"/>
+            <wp:effectExtent l="0" t="0" r="0" b="0"/>
+            <wp:docPr id="1" name="Picture 1" descr="Graphical user interface, application&#10;&#10;Description automatically generated"/>
+            <wp:cNvGraphicFramePr>
+              <a:graphicFrameLocks xmlns:a="http://schemas.openxmlformats.org/drawingml/2006/main" noChangeAspect="1"/>
+            </wp:cNvGraphicFramePr>
+            <a:graphic xmlns:a="http://schemas.openxmlformats.org/drawingml/2006/main">
+              <a:graphicData uri="http://schemas.openxmlformats.org/drawingml/2006/picture">
+                <pic:pic xmlns:pic="http://schemas.openxmlformats.org/drawingml/2006/picture">
+                  <pic:nvPicPr>
+                    <pic:cNvPr id="1" name="Picture 1" descr="Graphical user interface, application&#10;&#10;Description automatically generated"/>
+                    <pic:cNvPicPr/>
+                  </pic:nvPicPr>
+                  <pic:blipFill>
+                    <a:blip r:embed="rId8">
+                      <a:extLst>
+                        <a:ext uri="{28A0092B-C50C-407E-A947-70E740481C1C}">
+                          <a14:useLocalDpi xmlns:a14="http://schemas.microsoft.com/office/drawing/2010/main" val="0"/>
+                        </a:ext>
+                      </a:extLst>
+                    </a:blip>
+                    <a:stretch>
+                      <a:fillRect/>
+                    </a:stretch>
+                  </pic:blipFill>
+                  <pic:spPr>
+                    <a:xfrm>
+                      <a:off x="0" y="0"/>
+                      <a:ext cx="2231813" cy="5297130"/>
+                    </a:xfrm>
+                    <a:prstGeom prst="rect">
+                      <a:avLst/>
+                    </a:prstGeom>
+                  </pic:spPr>
+                </pic:pic>
+              </a:graphicData>
+            </a:graphic>
+          </wp:inline>
+        </w:drawing>
+      </w:r>
+      <w:r>
+        <w:rPr>
+          <w:rFonts w:ascii="Times New Roman" w:hAnsi="Times New Roman" w:cs="Times New Roman"/>
+          <w:noProof/>
+          <w:sz w:val="24"/>
+          <w:szCs w:val="24"/>
+        </w:rPr>
+        <w:drawing>
+          <wp:inline distT="0" distB="0" distL="0" distR="0" wp14:anchorId="23C56AA0" wp14:editId="5335130A">
+            <wp:extent cx="2072640" cy="5260881"/>
+            <wp:effectExtent l="0" t="0" r="3810" b="0"/>
+            <wp:docPr id="2" name="Picture 2" descr="Graphical user interface, application&#10;&#10;Description automatically generated"/>
+            <wp:cNvGraphicFramePr>
+              <a:graphicFrameLocks xmlns:a="http://schemas.openxmlformats.org/drawingml/2006/main" noChangeAspect="1"/>
+            </wp:cNvGraphicFramePr>
+            <a:graphic xmlns:a="http://schemas.openxmlformats.org/drawingml/2006/main">
+              <a:graphicData uri="http://schemas.openxmlformats.org/drawingml/2006/picture">
+                <pic:pic xmlns:pic="http://schemas.openxmlformats.org/drawingml/2006/picture">
+                  <pic:nvPicPr>
+                    <pic:cNvPr id="2" name="Picture 2" descr="Graphical user interface, application&#10;&#10;Description automatically generated"/>
+                    <pic:cNvPicPr/>
+                  </pic:nvPicPr>
+                  <pic:blipFill>
+                    <a:blip r:embed="rId9">
+                      <a:extLst>
+                        <a:ext uri="{28A0092B-C50C-407E-A947-70E740481C1C}">
+                          <a14:useLocalDpi xmlns:a14="http://schemas.microsoft.com/office/drawing/2010/main" val="0"/>
+                        </a:ext>
+                      </a:extLst>
+                    </a:blip>
+                    <a:stretch>
+                      <a:fillRect/>
+                    </a:stretch>
+                  </pic:blipFill>
+                  <pic:spPr>
+                    <a:xfrm>
+                      <a:off x="0" y="0"/>
+                      <a:ext cx="2082346" cy="5285517"/>
+                    </a:xfrm>
+                    <a:prstGeom prst="rect">
+                      <a:avLst/>
+                    </a:prstGeom>
+                  </pic:spPr>
+                </pic:pic>
+              </a:graphicData>
+            </a:graphic>
+          </wp:inline>
+        </w:drawing>
+      </w:r>
+    </w:p>
+    <w:p>
+      <w:pPr>
+        <w:spacing w:line="480" w:lineRule="auto"/>
+        <w:rPr>
+          <w:rFonts w:ascii="Times New Roman" w:hAnsi="Times New Roman" w:cs="Times New Roman"/>
+          <w:noProof/>
+          <w:sz w:val="24"/>
+          <w:szCs w:val="24"/>
+        </w:rPr>
+      </w:pPr>
+      <w:r>
+        <w:rPr>
+          <w:rFonts w:ascii="Times New Roman" w:hAnsi="Times New Roman" w:cs="Times New Roman"/>
+          <w:noProof/>
+          <w:sz w:val="24"/>
+          <w:szCs w:val="24"/>
+        </w:rPr>
+        <w:t>Parser:</w:t>
+      </w:r>
+      <w:r>
+        <w:rPr>
+          <w:rFonts w:ascii="Times New Roman" w:hAnsi="Times New Roman" w:cs="Times New Roman"/>
+          <w:noProof/>
+          <w:sz w:val="24"/>
+          <w:szCs w:val="24"/>
+        </w:rPr>
+        <w:drawing>
+          <wp:inline distT="0" distB="0" distL="0" distR="0" wp14:anchorId="15AFAAE0" wp14:editId="6183B58D">
+            <wp:extent cx="5943600" cy="701040"/>
+            <wp:effectExtent l="0" t="0" r="0" b="3810"/>
+            <wp:docPr id="5" name="Picture 5" descr="Graphical user interface&#10;&#10;Description automatically generated with low confidence"/>
+            <wp:cNvGraphicFramePr>
+              <a:graphicFrameLocks xmlns:a="http://schemas.openxmlformats.org/drawingml/2006/main" noChangeAspect="1"/>
+            </wp:cNvGraphicFramePr>
+            <a:graphic xmlns:a="http://schemas.openxmlformats.org/drawingml/2006/main">
+              <a:graphicData uri="http://schemas.openxmlformats.org/drawingml/2006/picture">
+                <pic:pic xmlns:pic="http://schemas.openxmlformats.org/drawingml/2006/picture">
+                  <pic:nvPicPr>
+                    <pic:cNvPr id="5" name="Picture 5" descr="Graphical user interface&#10;&#10;Description automatically generated with low confidence"/>
+                    <pic:cNvPicPr/>
+                  </pic:nvPicPr>
+                  <pic:blipFill rotWithShape="1">
+                    <a:blip r:embed="rId10" cstate="print">
+                      <a:extLst>
+                        <a:ext uri="{28A0092B-C50C-407E-A947-70E740481C1C}">
+                          <a14:useLocalDpi xmlns:a14="http://schemas.microsoft.com/office/drawing/2010/main" val="0"/>
+                        </a:ext>
+                      </a:extLst>
+                    </a:blip>
+                    <a:srcRect b="76645"/>
+                    <a:stretch/>
+                  </pic:blipFill>
+                  <pic:spPr bwMode="auto">
+                    <a:xfrm>
+                      <a:off x="0" y="0"/>
+                      <a:ext cx="5943600" cy="701040"/>
+                    </a:xfrm>
+                    <a:prstGeom prst="rect">
+                      <a:avLst/>
+                    </a:prstGeom>
+                    <a:ln>
+                      <a:noFill/>
+                    </a:ln>
+                    <a:extLst>
+                      <a:ext uri="{53640926-AAD7-44D8-BBD7-CCE9431645EC}">
+                        <a14:shadowObscured xmlns:a14="http://schemas.microsoft.com/office/drawing/2010/main"/>
+                      </a:ext>
+                    </a:extLst>
+                  </pic:spPr>
+                </pic:pic>
+              </a:graphicData>
+            </a:graphic>
+          </wp:inline>
+        </w:drawing>
+      </w:r>
+    </w:p>
+    <w:p>
+      <w:pPr>
+        <w:spacing w:line="480" w:lineRule="auto"/>
+        <w:rPr>
+          <w:rFonts w:ascii="Times New Roman" w:hAnsi="Times New Roman" w:cs="Times New Roman"/>
+          <w:noProof/>
+          <w:sz w:val="24"/>
+          <w:szCs w:val="24"/>
+        </w:rPr>
+      </w:pPr>
+      <w:r>
+        <w:rPr>
+          <w:rFonts w:ascii="Times New Roman" w:hAnsi="Times New Roman" w:cs="Times New Roman"/>
+          <w:noProof/>
+          <w:sz w:val="24"/>
+          <w:szCs w:val="24"/>
+        </w:rPr>
+        <w:lastRenderedPageBreak/>
+        <w:drawing>
+          <wp:inline distT="0" distB="0" distL="0" distR="0" wp14:anchorId="02C22483" wp14:editId="730F6689">
+            <wp:extent cx="2247900" cy="3282108"/>
+            <wp:effectExtent l="0" t="0" r="0" b="0"/>
+            <wp:docPr id="3" name="Picture 3" descr="Graphical user interface&#10;&#10;Description automatically generated with low confidence"/>
+            <wp:cNvGraphicFramePr>
+              <a:graphicFrameLocks xmlns:a="http://schemas.openxmlformats.org/drawingml/2006/main" noChangeAspect="1"/>
+            </wp:cNvGraphicFramePr>
+            <a:graphic xmlns:a="http://schemas.openxmlformats.org/drawingml/2006/main">
+              <a:graphicData uri="http://schemas.openxmlformats.org/drawingml/2006/picture">
+                <pic:pic xmlns:pic="http://schemas.openxmlformats.org/drawingml/2006/picture">
+                  <pic:nvPicPr>
+                    <pic:cNvPr id="3" name="Picture 3" descr="Graphical user interface&#10;&#10;Description automatically generated with low confidence"/>
+                    <pic:cNvPicPr/>
+                  </pic:nvPicPr>
+                  <pic:blipFill rotWithShape="1">
+                    <a:blip r:embed="rId10" cstate="print">
+                      <a:extLst>
+                        <a:ext uri="{28A0092B-C50C-407E-A947-70E740481C1C}">
+                          <a14:useLocalDpi xmlns:a14="http://schemas.microsoft.com/office/drawing/2010/main" val="0"/>
+                        </a:ext>
+                      </a:extLst>
+                    </a:blip>
+                    <a:srcRect t="20309" r="72436"/>
+                    <a:stretch/>
+                  </pic:blipFill>
+                  <pic:spPr bwMode="auto">
+                    <a:xfrm>
+                      <a:off x="0" y="0"/>
+                      <a:ext cx="2253379" cy="3290107"/>
+                    </a:xfrm>
+                    <a:prstGeom prst="rect">
+                      <a:avLst/>
+                    </a:prstGeom>
+                    <a:ln>
+                      <a:noFill/>
+                    </a:ln>
+                    <a:extLst>
+                      <a:ext uri="{53640926-AAD7-44D8-BBD7-CCE9431645EC}">
+                        <a14:shadowObscured xmlns:a14="http://schemas.microsoft.com/office/drawing/2010/main"/>
+                      </a:ext>
+                    </a:extLst>
+                  </pic:spPr>
+                </pic:pic>
+              </a:graphicData>
+            </a:graphic>
+          </wp:inline>
+        </w:drawing>
+      </w:r>
+      <w:r>
+        <w:rPr>
+          <w:rFonts w:ascii="Times New Roman" w:hAnsi="Times New Roman" w:cs="Times New Roman"/>
+          <w:noProof/>
+          <w:sz w:val="24"/>
+          <w:szCs w:val="24"/>
+        </w:rPr>
+        <w:drawing>
+          <wp:inline distT="0" distB="0" distL="0" distR="0" wp14:anchorId="06A90EC4" wp14:editId="02491ABE">
+            <wp:extent cx="2728553" cy="3238500"/>
+            <wp:effectExtent l="0" t="0" r="0" b="0"/>
+            <wp:docPr id="4" name="Picture 4" descr="Text&#10;&#10;Description automatically generated"/>
+            <wp:cNvGraphicFramePr>
+              <a:graphicFrameLocks xmlns:a="http://schemas.openxmlformats.org/drawingml/2006/main" noChangeAspect="1"/>
+            </wp:cNvGraphicFramePr>
+            <a:graphic xmlns:a="http://schemas.openxmlformats.org/drawingml/2006/main">
+              <a:graphicData uri="http://schemas.openxmlformats.org/drawingml/2006/picture">
+                <pic:pic xmlns:pic="http://schemas.openxmlformats.org/drawingml/2006/picture">
+                  <pic:nvPicPr>
+                    <pic:cNvPr id="4" name="Picture 4" descr="Text&#10;&#10;Description automatically generated"/>
+                    <pic:cNvPicPr/>
+                  </pic:nvPicPr>
+                  <pic:blipFill rotWithShape="1">
+                    <a:blip r:embed="rId11">
+                      <a:extLst>
+                        <a:ext uri="{28A0092B-C50C-407E-A947-70E740481C1C}">
+                          <a14:useLocalDpi xmlns:a14="http://schemas.microsoft.com/office/drawing/2010/main" val="0"/>
+                        </a:ext>
+                      </a:extLst>
+                    </a:blip>
+                    <a:srcRect l="14345"/>
+                    <a:stretch/>
+                  </pic:blipFill>
+                  <pic:spPr bwMode="auto">
+                    <a:xfrm>
+                      <a:off x="0" y="0"/>
+                      <a:ext cx="2732375" cy="3243036"/>
+                    </a:xfrm>
+                    <a:prstGeom prst="rect">
+                      <a:avLst/>
+                    </a:prstGeom>
+                    <a:ln>
+                      <a:noFill/>
+                    </a:ln>
+                    <a:extLst>
+                      <a:ext uri="{53640926-AAD7-44D8-BBD7-CCE9431645EC}">
+                        <a14:shadowObscured xmlns:a14="http://schemas.microsoft.com/office/drawing/2010/main"/>
+                      </a:ext>
+                    </a:extLst>
+                  </pic:spPr>
+                </pic:pic>
+              </a:graphicData>
+            </a:graphic>
+          </wp:inline>
+        </w:drawing>
+      </w:r>
+    </w:p>
+    <w:p>
+      <w:pPr>
+        <w:spacing w:line="480" w:lineRule="auto"/>
+        <w:rPr>
+          <w:rFonts w:ascii="Times New Roman" w:hAnsi="Times New Roman" w:cs="Times New Roman"/>
+          <w:sz w:val="24"/>
+          <w:szCs w:val="24"/>
+        </w:rPr>
       </w:pPr>
     </w:p>
     <w:sectPr>

</xml_diff>

<commit_message>
Added more description to project word doc
</commit_message>
<xml_diff>
--- a/Group14_FinalProject.docx
+++ b/Group14_FinalProject.docx
@@ -88,10 +88,28 @@
     </w:p>
     <w:p>
       <w:pPr>
-        <w:pStyle w:val="Header"/>
+        <w:spacing w:line="480" w:lineRule="auto"/>
+        <w:rPr>
+          <w:rFonts w:ascii="Times New Roman" w:hAnsi="Times New Roman" w:cs="Times New Roman"/>
+          <w:sz w:val="24"/>
+          <w:szCs w:val="24"/>
+        </w:rPr>
+      </w:pPr>
+      <w:r>
+        <w:rPr>
+          <w:rFonts w:ascii="Times New Roman" w:hAnsi="Times New Roman" w:cs="Times New Roman"/>
+          <w:sz w:val="24"/>
+          <w:szCs w:val="24"/>
+        </w:rPr>
+        <w:t>Ned Farrell (farreled)</w:t>
+      </w:r>
+    </w:p>
+    <w:p>
+      <w:pPr>
+        <w:pStyle w:val="ListParagraph"/>
         <w:numPr>
           <w:ilvl w:val="0"/>
-          <w:numId w:val="1"/>
+          <w:numId w:val="4"/>
         </w:numPr>
         <w:spacing w:line="480" w:lineRule="auto"/>
         <w:rPr>
@@ -106,48 +124,23 @@
           <w:sz w:val="24"/>
           <w:szCs w:val="24"/>
         </w:rPr>
-        <w:t>Ned Farrell (</w:t>
-      </w:r>
-      <w:proofErr w:type="spellStart"/>
-      <w:r>
-        <w:rPr>
-          <w:rFonts w:ascii="Times New Roman" w:hAnsi="Times New Roman" w:cs="Times New Roman"/>
-          <w:sz w:val="24"/>
-          <w:szCs w:val="24"/>
-        </w:rPr>
-        <w:t>farreled</w:t>
-      </w:r>
-      <w:proofErr w:type="spellEnd"/>
-      <w:r>
-        <w:rPr>
-          <w:rFonts w:ascii="Times New Roman" w:hAnsi="Times New Roman" w:cs="Times New Roman"/>
-          <w:sz w:val="24"/>
-          <w:szCs w:val="24"/>
-        </w:rPr>
-        <w:t>)</w:t>
-      </w:r>
-    </w:p>
-    <w:p>
-      <w:pPr>
-        <w:pStyle w:val="Header"/>
-        <w:numPr>
-          <w:ilvl w:val="1"/>
-          <w:numId w:val="1"/>
-        </w:numPr>
-        <w:spacing w:line="480" w:lineRule="auto"/>
-        <w:rPr>
-          <w:rFonts w:ascii="Times New Roman" w:hAnsi="Times New Roman" w:cs="Times New Roman"/>
-          <w:sz w:val="24"/>
-          <w:szCs w:val="24"/>
-        </w:rPr>
-      </w:pPr>
-      <w:r>
-        <w:rPr>
-          <w:rFonts w:ascii="Times New Roman" w:hAnsi="Times New Roman" w:cs="Times New Roman"/>
-          <w:sz w:val="24"/>
-          <w:szCs w:val="24"/>
-        </w:rPr>
-        <w:t>Binary Operator</w:t>
+        <w:t xml:space="preserve">Binary </w:t>
+      </w:r>
+      <w:r>
+        <w:rPr>
+          <w:rFonts w:ascii="Times New Roman" w:hAnsi="Times New Roman" w:cs="Times New Roman"/>
+          <w:sz w:val="24"/>
+          <w:szCs w:val="24"/>
+        </w:rPr>
+        <w:t>o</w:t>
+      </w:r>
+      <w:r>
+        <w:rPr>
+          <w:rFonts w:ascii="Times New Roman" w:hAnsi="Times New Roman" w:cs="Times New Roman"/>
+          <w:sz w:val="24"/>
+          <w:szCs w:val="24"/>
+        </w:rPr>
+        <w:t>perator</w:t>
       </w:r>
       <w:r>
         <w:rPr>
@@ -160,10 +153,28 @@
     </w:p>
     <w:p>
       <w:pPr>
-        <w:pStyle w:val="Header"/>
+        <w:spacing w:line="480" w:lineRule="auto"/>
+        <w:rPr>
+          <w:rFonts w:ascii="Times New Roman" w:hAnsi="Times New Roman" w:cs="Times New Roman"/>
+          <w:sz w:val="24"/>
+          <w:szCs w:val="24"/>
+        </w:rPr>
+      </w:pPr>
+      <w:r>
+        <w:rPr>
+          <w:rFonts w:ascii="Times New Roman" w:hAnsi="Times New Roman" w:cs="Times New Roman"/>
+          <w:sz w:val="24"/>
+          <w:szCs w:val="24"/>
+        </w:rPr>
+        <w:t>Armen Krikorian (krikorad)</w:t>
+      </w:r>
+    </w:p>
+    <w:p>
+      <w:pPr>
+        <w:pStyle w:val="ListParagraph"/>
         <w:numPr>
           <w:ilvl w:val="0"/>
-          <w:numId w:val="1"/>
+          <w:numId w:val="3"/>
         </w:numPr>
         <w:spacing w:line="480" w:lineRule="auto"/>
         <w:rPr>
@@ -178,56 +189,41 @@
           <w:sz w:val="24"/>
           <w:szCs w:val="24"/>
         </w:rPr>
-        <w:t>Armen Krikorian (</w:t>
-      </w:r>
-      <w:proofErr w:type="spellStart"/>
-      <w:r>
-        <w:rPr>
-          <w:rFonts w:ascii="Times New Roman" w:hAnsi="Times New Roman" w:cs="Times New Roman"/>
-          <w:sz w:val="24"/>
-          <w:szCs w:val="24"/>
-        </w:rPr>
-        <w:t>krikorad</w:t>
-      </w:r>
-      <w:proofErr w:type="spellEnd"/>
-      <w:r>
-        <w:rPr>
-          <w:rFonts w:ascii="Times New Roman" w:hAnsi="Times New Roman" w:cs="Times New Roman"/>
-          <w:sz w:val="24"/>
-          <w:szCs w:val="24"/>
-        </w:rPr>
-        <w:t>)</w:t>
-      </w:r>
-    </w:p>
-    <w:p>
-      <w:pPr>
-        <w:pStyle w:val="Header"/>
-        <w:numPr>
-          <w:ilvl w:val="1"/>
-          <w:numId w:val="1"/>
-        </w:numPr>
-        <w:spacing w:line="480" w:lineRule="auto"/>
-        <w:rPr>
-          <w:rFonts w:ascii="Times New Roman" w:hAnsi="Times New Roman" w:cs="Times New Roman"/>
-          <w:sz w:val="24"/>
-          <w:szCs w:val="24"/>
-        </w:rPr>
-      </w:pPr>
-      <w:r>
-        <w:rPr>
-          <w:rFonts w:ascii="Times New Roman" w:hAnsi="Times New Roman" w:cs="Times New Roman"/>
-          <w:sz w:val="24"/>
-          <w:szCs w:val="24"/>
-        </w:rPr>
         <w:t>New control structure (until)</w:t>
       </w:r>
-    </w:p>
-    <w:p>
-      <w:pPr>
-        <w:pStyle w:val="Header"/>
+      <w:r>
+        <w:rPr>
+          <w:rFonts w:ascii="Times New Roman" w:hAnsi="Times New Roman" w:cs="Times New Roman"/>
+          <w:sz w:val="24"/>
+          <w:szCs w:val="24"/>
+        </w:rPr>
+        <w:t>, final video composition and posting</w:t>
+      </w:r>
+    </w:p>
+    <w:p>
+      <w:pPr>
+        <w:spacing w:line="480" w:lineRule="auto"/>
+        <w:rPr>
+          <w:rFonts w:ascii="Times New Roman" w:hAnsi="Times New Roman" w:cs="Times New Roman"/>
+          <w:sz w:val="24"/>
+          <w:szCs w:val="24"/>
+        </w:rPr>
+      </w:pPr>
+      <w:r>
+        <w:rPr>
+          <w:rFonts w:ascii="Times New Roman" w:hAnsi="Times New Roman" w:cs="Times New Roman"/>
+          <w:sz w:val="24"/>
+          <w:szCs w:val="24"/>
+        </w:rPr>
+        <w:t>Will Schreiner (schreiwa)</w:t>
+      </w:r>
+    </w:p>
+    <w:p>
+      <w:pPr>
+        <w:pStyle w:val="ListParagraph"/>
         <w:numPr>
           <w:ilvl w:val="0"/>
-          <w:numId w:val="1"/>
+          <w:numId w:val="2"/>
         </w:numPr>
         <w:spacing w:line="480" w:lineRule="auto"/>
         <w:rPr>
@@ -242,56 +238,41 @@
           <w:sz w:val="24"/>
           <w:szCs w:val="24"/>
         </w:rPr>
-        <w:t>Will Schreiner (</w:t>
-      </w:r>
-      <w:proofErr w:type="spellStart"/>
-      <w:r>
-        <w:rPr>
-          <w:rFonts w:ascii="Times New Roman" w:hAnsi="Times New Roman" w:cs="Times New Roman"/>
-          <w:sz w:val="24"/>
-          <w:szCs w:val="24"/>
-        </w:rPr>
-        <w:t>schreiwa</w:t>
-      </w:r>
-      <w:proofErr w:type="spellEnd"/>
-      <w:r>
-        <w:rPr>
-          <w:rFonts w:ascii="Times New Roman" w:hAnsi="Times New Roman" w:cs="Times New Roman"/>
-          <w:sz w:val="24"/>
-          <w:szCs w:val="24"/>
-        </w:rPr>
-        <w:t>)</w:t>
-      </w:r>
-    </w:p>
-    <w:p>
-      <w:pPr>
-        <w:pStyle w:val="Header"/>
-        <w:numPr>
-          <w:ilvl w:val="1"/>
-          <w:numId w:val="1"/>
-        </w:numPr>
-        <w:spacing w:line="480" w:lineRule="auto"/>
-        <w:rPr>
-          <w:rFonts w:ascii="Times New Roman" w:hAnsi="Times New Roman" w:cs="Times New Roman"/>
-          <w:sz w:val="24"/>
-          <w:szCs w:val="24"/>
-        </w:rPr>
-      </w:pPr>
-      <w:r>
-        <w:rPr>
-          <w:rFonts w:ascii="Times New Roman" w:hAnsi="Times New Roman" w:cs="Times New Roman"/>
-          <w:sz w:val="24"/>
-          <w:szCs w:val="24"/>
-        </w:rPr>
         <w:t>test.cpp</w:t>
       </w:r>
-    </w:p>
-    <w:p>
-      <w:pPr>
-        <w:pStyle w:val="Header"/>
+      <w:r>
+        <w:rPr>
+          <w:rFonts w:ascii="Times New Roman" w:hAnsi="Times New Roman" w:cs="Times New Roman"/>
+          <w:sz w:val="24"/>
+          <w:szCs w:val="24"/>
+        </w:rPr>
+        <w:t xml:space="preserve"> and it’s testing</w:t>
+      </w:r>
+    </w:p>
+    <w:p>
+      <w:pPr>
+        <w:spacing w:line="480" w:lineRule="auto"/>
+        <w:rPr>
+          <w:rFonts w:ascii="Times New Roman" w:hAnsi="Times New Roman" w:cs="Times New Roman"/>
+          <w:sz w:val="24"/>
+          <w:szCs w:val="24"/>
+        </w:rPr>
+      </w:pPr>
+      <w:r>
+        <w:rPr>
+          <w:rFonts w:ascii="Times New Roman" w:hAnsi="Times New Roman" w:cs="Times New Roman"/>
+          <w:sz w:val="24"/>
+          <w:szCs w:val="24"/>
+        </w:rPr>
+        <w:t>Kevin Slyh (slyhkt)</w:t>
+      </w:r>
+    </w:p>
+    <w:p>
+      <w:pPr>
+        <w:pStyle w:val="ListParagraph"/>
         <w:numPr>
           <w:ilvl w:val="0"/>
-          <w:numId w:val="1"/>
+          <w:numId w:val="2"/>
         </w:numPr>
         <w:spacing w:line="480" w:lineRule="auto"/>
         <w:rPr>
@@ -306,29 +287,6 @@
           <w:sz w:val="24"/>
           <w:szCs w:val="24"/>
         </w:rPr>
-        <w:t>Kevin Slyh (slyhkt)</w:t>
-      </w:r>
-    </w:p>
-    <w:p>
-      <w:pPr>
-        <w:pStyle w:val="Header"/>
-        <w:numPr>
-          <w:ilvl w:val="1"/>
-          <w:numId w:val="1"/>
-        </w:numPr>
-        <w:spacing w:line="480" w:lineRule="auto"/>
-        <w:rPr>
-          <w:rFonts w:ascii="Times New Roman" w:hAnsi="Times New Roman" w:cs="Times New Roman"/>
-          <w:sz w:val="24"/>
-          <w:szCs w:val="24"/>
-        </w:rPr>
-      </w:pPr>
-      <w:r>
-        <w:rPr>
-          <w:rFonts w:ascii="Times New Roman" w:hAnsi="Times New Roman" w:cs="Times New Roman"/>
-          <w:sz w:val="24"/>
-          <w:szCs w:val="24"/>
-        </w:rPr>
         <w:t>New data type</w:t>
       </w:r>
       <w:r>
@@ -342,18 +300,16 @@
     </w:p>
     <w:p>
       <w:pPr>
-        <w:pStyle w:val="Header"/>
-        <w:spacing w:line="480" w:lineRule="auto"/>
-        <w:rPr>
-          <w:rFonts w:ascii="Times New Roman" w:hAnsi="Times New Roman" w:cs="Times New Roman"/>
-          <w:sz w:val="24"/>
-          <w:szCs w:val="24"/>
-        </w:rPr>
-      </w:pPr>
-    </w:p>
-    <w:p>
-      <w:pPr>
-        <w:pStyle w:val="Header"/>
+        <w:spacing w:line="480" w:lineRule="auto"/>
+        <w:rPr>
+          <w:rFonts w:ascii="Times New Roman" w:hAnsi="Times New Roman" w:cs="Times New Roman"/>
+          <w:sz w:val="24"/>
+          <w:szCs w:val="24"/>
+        </w:rPr>
+      </w:pPr>
+    </w:p>
+    <w:p>
+      <w:pPr>
         <w:spacing w:line="480" w:lineRule="auto"/>
         <w:rPr>
           <w:rFonts w:ascii="Times New Roman" w:hAnsi="Times New Roman" w:cs="Times New Roman"/>
@@ -388,18 +344,164 @@
     </w:p>
     <w:p>
       <w:pPr>
-        <w:pStyle w:val="Header"/>
-        <w:spacing w:line="480" w:lineRule="auto"/>
-        <w:rPr>
-          <w:rFonts w:ascii="Times New Roman" w:hAnsi="Times New Roman" w:cs="Times New Roman"/>
-          <w:sz w:val="24"/>
-          <w:szCs w:val="24"/>
-        </w:rPr>
-      </w:pPr>
-    </w:p>
-    <w:p>
-      <w:pPr>
-        <w:pStyle w:val="Header"/>
+        <w:spacing w:line="480" w:lineRule="auto"/>
+        <w:ind w:firstLine="720"/>
+        <w:rPr>
+          <w:rFonts w:ascii="Times New Roman" w:hAnsi="Times New Roman" w:cs="Times New Roman"/>
+          <w:sz w:val="24"/>
+          <w:szCs w:val="24"/>
+        </w:rPr>
+      </w:pPr>
+      <w:r>
+        <w:rPr>
+          <w:rFonts w:ascii="Times New Roman" w:hAnsi="Times New Roman" w:cs="Times New Roman"/>
+          <w:sz w:val="24"/>
+          <w:szCs w:val="24"/>
+        </w:rPr>
+        <w:t xml:space="preserve">The biggest changes we made to CLite was the implementation of double, until, and ding. </w:t>
+      </w:r>
+      <w:r>
+        <w:rPr>
+          <w:rFonts w:ascii="Times New Roman" w:hAnsi="Times New Roman" w:cs="Times New Roman"/>
+          <w:sz w:val="24"/>
+          <w:szCs w:val="24"/>
+        </w:rPr>
+        <w:t>Each of these new features were added to the Parser</w:t>
+      </w:r>
+      <w:r>
+        <w:rPr>
+          <w:rFonts w:ascii="Times New Roman" w:hAnsi="Times New Roman" w:cs="Times New Roman"/>
+          <w:sz w:val="24"/>
+          <w:szCs w:val="24"/>
+        </w:rPr>
+        <w:t>.java</w:t>
+      </w:r>
+      <w:r>
+        <w:rPr>
+          <w:rFonts w:ascii="Times New Roman" w:hAnsi="Times New Roman" w:cs="Times New Roman"/>
+          <w:sz w:val="24"/>
+          <w:szCs w:val="24"/>
+        </w:rPr>
+        <w:t xml:space="preserve"> and Lexer</w:t>
+      </w:r>
+      <w:r>
+        <w:rPr>
+          <w:rFonts w:ascii="Times New Roman" w:hAnsi="Times New Roman" w:cs="Times New Roman"/>
+          <w:sz w:val="24"/>
+          <w:szCs w:val="24"/>
+        </w:rPr>
+        <w:t>.java</w:t>
+      </w:r>
+      <w:r>
+        <w:rPr>
+          <w:rFonts w:ascii="Times New Roman" w:hAnsi="Times New Roman" w:cs="Times New Roman"/>
+          <w:sz w:val="24"/>
+          <w:szCs w:val="24"/>
+        </w:rPr>
+        <w:t xml:space="preserve"> logic to allow the language to recognize these keywords.</w:t>
+      </w:r>
+      <w:r>
+        <w:rPr>
+          <w:rFonts w:ascii="Times New Roman" w:hAnsi="Times New Roman" w:cs="Times New Roman"/>
+          <w:sz w:val="24"/>
+          <w:szCs w:val="24"/>
+        </w:rPr>
+        <w:t xml:space="preserve"> Had we continued to implement more logic for these features, the language would be able to semantically analyze </w:t>
+      </w:r>
+      <w:r>
+        <w:rPr>
+          <w:rFonts w:ascii="Times New Roman" w:hAnsi="Times New Roman" w:cs="Times New Roman"/>
+          <w:sz w:val="24"/>
+          <w:szCs w:val="24"/>
+        </w:rPr>
+        <w:t>these keywords and apply additional logic to implement the correct procedure.</w:t>
+      </w:r>
+      <w:r>
+        <w:rPr>
+          <w:rFonts w:ascii="Times New Roman" w:hAnsi="Times New Roman" w:cs="Times New Roman"/>
+          <w:sz w:val="24"/>
+          <w:szCs w:val="24"/>
+        </w:rPr>
+        <w:t xml:space="preserve"> In addition to adding to Parser.java and </w:t>
+      </w:r>
+      <w:r>
+        <w:rPr>
+          <w:rFonts w:ascii="Times New Roman" w:hAnsi="Times New Roman" w:cs="Times New Roman"/>
+          <w:sz w:val="24"/>
+          <w:szCs w:val="24"/>
+        </w:rPr>
+        <w:lastRenderedPageBreak/>
+        <w:t xml:space="preserve">Lexer.java, we also had to add logic </w:t>
+      </w:r>
+      <w:r>
+        <w:rPr>
+          <w:rFonts w:ascii="Times New Roman" w:hAnsi="Times New Roman" w:cs="Times New Roman"/>
+          <w:sz w:val="24"/>
+          <w:szCs w:val="24"/>
+        </w:rPr>
+        <w:t>to</w:t>
+      </w:r>
+      <w:r>
+        <w:rPr>
+          <w:rFonts w:ascii="Times New Roman" w:hAnsi="Times New Roman" w:cs="Times New Roman"/>
+          <w:sz w:val="24"/>
+          <w:szCs w:val="24"/>
+        </w:rPr>
+        <w:t xml:space="preserve"> AbstractSyntax.java, Token.java, and TokenType.java that both Parser.java and Lexer.java could reference</w:t>
+      </w:r>
+      <w:r>
+        <w:rPr>
+          <w:rFonts w:ascii="Times New Roman" w:hAnsi="Times New Roman" w:cs="Times New Roman"/>
+          <w:sz w:val="24"/>
+          <w:szCs w:val="24"/>
+        </w:rPr>
+        <w:t xml:space="preserve"> when it encountered the</w:t>
+      </w:r>
+      <w:r>
+        <w:rPr>
+          <w:rFonts w:ascii="Times New Roman" w:hAnsi="Times New Roman" w:cs="Times New Roman"/>
+          <w:sz w:val="24"/>
+          <w:szCs w:val="24"/>
+        </w:rPr>
+        <w:t>se new</w:t>
+      </w:r>
+      <w:r>
+        <w:rPr>
+          <w:rFonts w:ascii="Times New Roman" w:hAnsi="Times New Roman" w:cs="Times New Roman"/>
+          <w:sz w:val="24"/>
+          <w:szCs w:val="24"/>
+        </w:rPr>
+        <w:t xml:space="preserve"> keywords</w:t>
+      </w:r>
+      <w:r>
+        <w:rPr>
+          <w:rFonts w:ascii="Times New Roman" w:hAnsi="Times New Roman" w:cs="Times New Roman"/>
+          <w:sz w:val="24"/>
+          <w:szCs w:val="24"/>
+        </w:rPr>
+        <w:t>.</w:t>
+      </w:r>
+      <w:r>
+        <w:rPr>
+          <w:rFonts w:ascii="Times New Roman" w:hAnsi="Times New Roman" w:cs="Times New Roman"/>
+          <w:sz w:val="24"/>
+          <w:szCs w:val="24"/>
+        </w:rPr>
+        <w:t xml:space="preserve"> This allowed Parser.java and Lexer.java to correctly identify the keywords and label them accordingly.</w:t>
+      </w:r>
+    </w:p>
+    <w:p>
+      <w:pPr>
+        <w:spacing w:line="480" w:lineRule="auto"/>
+        <w:rPr>
+          <w:rFonts w:ascii="Times New Roman" w:hAnsi="Times New Roman" w:cs="Times New Roman"/>
+          <w:sz w:val="24"/>
+          <w:szCs w:val="24"/>
+        </w:rPr>
+      </w:pPr>
+    </w:p>
+    <w:p>
+      <w:pPr>
         <w:spacing w:line="480" w:lineRule="auto"/>
         <w:rPr>
           <w:rFonts w:ascii="Times New Roman" w:hAnsi="Times New Roman" w:cs="Times New Roman"/>
@@ -418,7 +520,6 @@
     </w:p>
     <w:p>
       <w:pPr>
-        <w:pStyle w:val="Header"/>
         <w:spacing w:line="480" w:lineRule="auto"/>
         <w:rPr>
           <w:rFonts w:ascii="Times New Roman" w:hAnsi="Times New Roman" w:cs="Times New Roman"/>
@@ -434,133 +535,196 @@
         </w:rPr>
         <w:t xml:space="preserve">A.1 Lexical and Concrete Syntax of </w:t>
       </w:r>
-      <w:proofErr w:type="spellStart"/>
-      <w:r>
-        <w:rPr>
-          <w:rFonts w:ascii="Times New Roman" w:hAnsi="Times New Roman" w:cs="Times New Roman"/>
-          <w:sz w:val="24"/>
-          <w:szCs w:val="24"/>
-        </w:rPr>
-        <w:t>Clite</w:t>
-      </w:r>
-      <w:proofErr w:type="spellEnd"/>
-    </w:p>
-    <w:p>
-      <w:pPr>
-        <w:pStyle w:val="Header"/>
-        <w:spacing w:line="480" w:lineRule="auto"/>
-        <w:rPr>
-          <w:rFonts w:ascii="Times New Roman" w:hAnsi="Times New Roman" w:cs="Times New Roman"/>
-          <w:sz w:val="24"/>
-          <w:szCs w:val="24"/>
-        </w:rPr>
-      </w:pPr>
-      <w:r>
-        <w:rPr>
-          <w:rFonts w:ascii="Times New Roman" w:hAnsi="Times New Roman" w:cs="Times New Roman"/>
-          <w:sz w:val="24"/>
-          <w:szCs w:val="24"/>
+      <w:r>
+        <w:rPr>
+          <w:rFonts w:ascii="Times New Roman" w:hAnsi="Times New Roman" w:cs="Times New Roman"/>
+          <w:sz w:val="24"/>
+          <w:szCs w:val="24"/>
+        </w:rPr>
+        <w:t>CLite</w:t>
+      </w:r>
+    </w:p>
+    <w:p>
+      <w:pPr>
+        <w:spacing w:line="480" w:lineRule="auto"/>
+        <w:rPr>
+          <w:rFonts w:cstheme="minorHAnsi"/>
+        </w:rPr>
+      </w:pPr>
+      <w:r>
+        <w:rPr>
+          <w:rFonts w:cstheme="minorHAnsi"/>
         </w:rPr>
         <w:t>Type -&gt; int | bool | float | char | double</w:t>
       </w:r>
     </w:p>
     <w:p>
       <w:pPr>
-        <w:pStyle w:val="Header"/>
-        <w:spacing w:line="480" w:lineRule="auto"/>
-        <w:rPr>
-          <w:rFonts w:ascii="Times New Roman" w:hAnsi="Times New Roman" w:cs="Times New Roman"/>
-          <w:sz w:val="24"/>
-          <w:szCs w:val="24"/>
-        </w:rPr>
-      </w:pPr>
-      <w:r>
-        <w:rPr>
-          <w:rFonts w:ascii="Times New Roman" w:hAnsi="Times New Roman" w:cs="Times New Roman"/>
-          <w:sz w:val="24"/>
-          <w:szCs w:val="24"/>
+        <w:spacing w:line="480" w:lineRule="auto"/>
+        <w:rPr>
+          <w:rFonts w:cstheme="minorHAnsi"/>
+        </w:rPr>
+      </w:pPr>
+      <w:r>
+        <w:rPr>
+          <w:rFonts w:cstheme="minorHAnsi"/>
         </w:rPr>
         <w:t>Literal -&gt; Integer | Boolean | Float | Char | Double</w:t>
       </w:r>
     </w:p>
     <w:p>
       <w:pPr>
-        <w:pStyle w:val="Header"/>
-        <w:spacing w:line="480" w:lineRule="auto"/>
-        <w:rPr>
-          <w:rFonts w:ascii="Times New Roman" w:hAnsi="Times New Roman" w:cs="Times New Roman"/>
-          <w:sz w:val="24"/>
-          <w:szCs w:val="24"/>
-        </w:rPr>
-      </w:pPr>
-      <w:r>
-        <w:rPr>
-          <w:rFonts w:ascii="Times New Roman" w:hAnsi="Times New Roman" w:cs="Times New Roman"/>
-          <w:sz w:val="24"/>
-          <w:szCs w:val="24"/>
+        <w:spacing w:line="480" w:lineRule="auto"/>
+        <w:rPr>
+          <w:rFonts w:cstheme="minorHAnsi"/>
+        </w:rPr>
+      </w:pPr>
+      <w:r>
+        <w:rPr>
+          <w:rFonts w:cstheme="minorHAnsi"/>
         </w:rPr>
         <w:t>Float -&gt; Integer . Integer f</w:t>
       </w:r>
     </w:p>
     <w:p>
       <w:pPr>
-        <w:pStyle w:val="Header"/>
-        <w:spacing w:line="480" w:lineRule="auto"/>
-        <w:rPr>
-          <w:rFonts w:ascii="Times New Roman" w:hAnsi="Times New Roman" w:cs="Times New Roman"/>
-          <w:sz w:val="24"/>
-          <w:szCs w:val="24"/>
-        </w:rPr>
-      </w:pPr>
-      <w:r>
-        <w:rPr>
-          <w:rFonts w:ascii="Times New Roman" w:hAnsi="Times New Roman" w:cs="Times New Roman"/>
-          <w:sz w:val="24"/>
-          <w:szCs w:val="24"/>
+        <w:spacing w:line="480" w:lineRule="auto"/>
+        <w:rPr>
+          <w:rFonts w:cstheme="minorHAnsi"/>
+        </w:rPr>
+      </w:pPr>
+      <w:r>
+        <w:rPr>
+          <w:rFonts w:cstheme="minorHAnsi"/>
         </w:rPr>
         <w:t>Double -&gt; Integer . Integer</w:t>
       </w:r>
     </w:p>
     <w:p>
       <w:pPr>
-        <w:pStyle w:val="Header"/>
-        <w:spacing w:line="480" w:lineRule="auto"/>
-        <w:rPr>
-          <w:rFonts w:ascii="Times New Roman" w:hAnsi="Times New Roman" w:cs="Times New Roman"/>
-          <w:sz w:val="24"/>
-          <w:szCs w:val="24"/>
-        </w:rPr>
-      </w:pPr>
-      <w:proofErr w:type="spellStart"/>
-      <w:r>
-        <w:rPr>
-          <w:rFonts w:ascii="Times New Roman" w:hAnsi="Times New Roman" w:cs="Times New Roman"/>
-          <w:sz w:val="24"/>
-          <w:szCs w:val="24"/>
-        </w:rPr>
-        <w:t>AddOp</w:t>
-      </w:r>
-      <w:proofErr w:type="spellEnd"/>
-      <w:r>
-        <w:rPr>
-          <w:rFonts w:ascii="Times New Roman" w:hAnsi="Times New Roman" w:cs="Times New Roman"/>
-          <w:sz w:val="24"/>
-          <w:szCs w:val="24"/>
-        </w:rPr>
-        <w:t xml:space="preserve"> -&gt; + | - | +*</w:t>
-      </w:r>
-    </w:p>
-    <w:p>
-      <w:pPr>
-        <w:pStyle w:val="Header"/>
-        <w:spacing w:line="480" w:lineRule="auto"/>
-        <w:rPr>
-          <w:rFonts w:ascii="Times New Roman" w:hAnsi="Times New Roman" w:cs="Times New Roman"/>
-          <w:sz w:val="24"/>
-          <w:szCs w:val="24"/>
-        </w:rPr>
-      </w:pPr>
-      <w:proofErr w:type="spellStart"/>
+        <w:spacing w:line="480" w:lineRule="auto"/>
+        <w:rPr>
+          <w:rFonts w:cstheme="minorHAnsi"/>
+        </w:rPr>
+      </w:pPr>
+      <w:r>
+        <w:rPr>
+          <w:rFonts w:cstheme="minorHAnsi"/>
+        </w:rPr>
+        <w:t>AddOp -&gt; + | - | +*</w:t>
+      </w:r>
+    </w:p>
+    <w:p>
+      <w:pPr>
+        <w:spacing w:line="480" w:lineRule="auto"/>
+        <w:rPr>
+          <w:rFonts w:cstheme="minorHAnsi"/>
+        </w:rPr>
+      </w:pPr>
+      <w:r>
+        <w:rPr>
+          <w:rFonts w:cstheme="minorHAnsi"/>
+        </w:rPr>
+        <w:t>UntilStatement -&gt; until ( Expression ) Statement</w:t>
+      </w:r>
+    </w:p>
+    <w:p>
+      <w:pPr>
+        <w:spacing w:line="480" w:lineRule="auto"/>
+        <w:rPr>
+          <w:rFonts w:ascii="Times New Roman" w:hAnsi="Times New Roman" w:cs="Times New Roman"/>
+          <w:sz w:val="24"/>
+          <w:szCs w:val="24"/>
+        </w:rPr>
+      </w:pPr>
+    </w:p>
+    <w:p>
+      <w:pPr>
+        <w:spacing w:line="480" w:lineRule="auto"/>
+        <w:rPr>
+          <w:rFonts w:ascii="Times New Roman" w:hAnsi="Times New Roman" w:cs="Times New Roman"/>
+          <w:sz w:val="24"/>
+          <w:szCs w:val="24"/>
+        </w:rPr>
+      </w:pPr>
+      <w:r>
+        <w:rPr>
+          <w:rFonts w:ascii="Times New Roman" w:hAnsi="Times New Roman" w:cs="Times New Roman"/>
+          <w:sz w:val="24"/>
+          <w:szCs w:val="24"/>
+        </w:rPr>
+        <w:t xml:space="preserve">A.2 Abstract Syntax of </w:t>
+      </w:r>
+      <w:r>
+        <w:rPr>
+          <w:rFonts w:ascii="Times New Roman" w:hAnsi="Times New Roman" w:cs="Times New Roman"/>
+          <w:sz w:val="24"/>
+          <w:szCs w:val="24"/>
+        </w:rPr>
+        <w:t>CLite</w:t>
+      </w:r>
+    </w:p>
+    <w:p>
+      <w:pPr>
+        <w:spacing w:line="480" w:lineRule="auto"/>
+        <w:rPr>
+          <w:rFonts w:cstheme="minorHAnsi"/>
+        </w:rPr>
+      </w:pPr>
+      <w:r>
+        <w:rPr>
+          <w:rFonts w:cstheme="minorHAnsi"/>
+        </w:rPr>
+        <w:t>Type -&gt; int | bool | float | char | double</w:t>
+      </w:r>
+    </w:p>
+    <w:p>
+      <w:pPr>
+        <w:spacing w:line="480" w:lineRule="auto"/>
+        <w:rPr>
+          <w:rFonts w:cstheme="minorHAnsi"/>
+        </w:rPr>
+      </w:pPr>
+      <w:r>
+        <w:rPr>
+          <w:rFonts w:cstheme="minorHAnsi"/>
+        </w:rPr>
+        <w:t>ArithmeticOp = + | - | * | / | +*</w:t>
+      </w:r>
+    </w:p>
+    <w:p>
+      <w:pPr>
+        <w:spacing w:line="480" w:lineRule="auto"/>
+        <w:rPr>
+          <w:rFonts w:cstheme="minorHAnsi"/>
+        </w:rPr>
+      </w:pPr>
+      <w:r>
+        <w:rPr>
+          <w:rFonts w:cstheme="minorHAnsi"/>
+        </w:rPr>
+        <w:t>DoubleValue = Double doubleValue</w:t>
+      </w:r>
+    </w:p>
+    <w:p>
+      <w:pPr>
+        <w:spacing w:line="480" w:lineRule="auto"/>
+        <w:rPr>
+          <w:rFonts w:ascii="Times New Roman" w:hAnsi="Times New Roman" w:cs="Times New Roman"/>
+          <w:sz w:val="24"/>
+          <w:szCs w:val="24"/>
+        </w:rPr>
+      </w:pPr>
+    </w:p>
+    <w:p>
+      <w:pPr>
+        <w:spacing w:line="480" w:lineRule="auto"/>
+        <w:rPr>
+          <w:rFonts w:ascii="Times New Roman" w:hAnsi="Times New Roman" w:cs="Times New Roman"/>
+          <w:sz w:val="24"/>
+          <w:szCs w:val="24"/>
+        </w:rPr>
+      </w:pPr>
       <w:r>
         <w:rPr>
           <w:rFonts w:ascii="Times New Roman" w:hAnsi="Times New Roman" w:cs="Times New Roman"/>
@@ -568,177 +732,90 @@
           <w:szCs w:val="24"/>
         </w:rPr>
         <w:lastRenderedPageBreak/>
-        <w:t>UntilStatement</w:t>
-      </w:r>
-      <w:proofErr w:type="spellEnd"/>
-      <w:r>
-        <w:rPr>
-          <w:rFonts w:ascii="Times New Roman" w:hAnsi="Times New Roman" w:cs="Times New Roman"/>
-          <w:sz w:val="24"/>
-          <w:szCs w:val="24"/>
-        </w:rPr>
-        <w:t xml:space="preserve"> -&gt; until ( Expression ) Statement</w:t>
-      </w:r>
-    </w:p>
-    <w:p>
-      <w:pPr>
-        <w:pStyle w:val="Header"/>
-        <w:spacing w:line="480" w:lineRule="auto"/>
-        <w:rPr>
-          <w:rFonts w:ascii="Times New Roman" w:hAnsi="Times New Roman" w:cs="Times New Roman"/>
-          <w:sz w:val="24"/>
-          <w:szCs w:val="24"/>
-        </w:rPr>
-      </w:pPr>
-    </w:p>
-    <w:p>
-      <w:pPr>
-        <w:pStyle w:val="Header"/>
-        <w:spacing w:line="480" w:lineRule="auto"/>
-        <w:rPr>
-          <w:rFonts w:ascii="Times New Roman" w:hAnsi="Times New Roman" w:cs="Times New Roman"/>
-          <w:sz w:val="24"/>
-          <w:szCs w:val="24"/>
-        </w:rPr>
-      </w:pPr>
-      <w:r>
-        <w:rPr>
-          <w:rFonts w:ascii="Times New Roman" w:hAnsi="Times New Roman" w:cs="Times New Roman"/>
-          <w:sz w:val="24"/>
-          <w:szCs w:val="24"/>
-        </w:rPr>
-        <w:t xml:space="preserve">A.2 Abstract Syntax of </w:t>
-      </w:r>
-      <w:proofErr w:type="spellStart"/>
-      <w:r>
-        <w:rPr>
-          <w:rFonts w:ascii="Times New Roman" w:hAnsi="Times New Roman" w:cs="Times New Roman"/>
-          <w:sz w:val="24"/>
-          <w:szCs w:val="24"/>
-        </w:rPr>
-        <w:t>Clite</w:t>
-      </w:r>
-      <w:proofErr w:type="spellEnd"/>
-    </w:p>
-    <w:p>
-      <w:pPr>
-        <w:pStyle w:val="Header"/>
-        <w:spacing w:line="480" w:lineRule="auto"/>
-        <w:rPr>
-          <w:rFonts w:ascii="Times New Roman" w:hAnsi="Times New Roman" w:cs="Times New Roman"/>
-          <w:sz w:val="24"/>
-          <w:szCs w:val="24"/>
-        </w:rPr>
-      </w:pPr>
-      <w:r>
-        <w:rPr>
-          <w:rFonts w:ascii="Times New Roman" w:hAnsi="Times New Roman" w:cs="Times New Roman"/>
-          <w:sz w:val="24"/>
-          <w:szCs w:val="24"/>
-        </w:rPr>
-        <w:t>Type -&gt; int | bool | float | char | double</w:t>
-      </w:r>
-    </w:p>
-    <w:p>
-      <w:pPr>
-        <w:pStyle w:val="Header"/>
-        <w:spacing w:line="480" w:lineRule="auto"/>
-        <w:rPr>
-          <w:rFonts w:ascii="Times New Roman" w:hAnsi="Times New Roman" w:cs="Times New Roman"/>
-          <w:sz w:val="24"/>
-          <w:szCs w:val="24"/>
-        </w:rPr>
-      </w:pPr>
-      <w:proofErr w:type="spellStart"/>
-      <w:r>
-        <w:rPr>
-          <w:rFonts w:ascii="Times New Roman" w:hAnsi="Times New Roman" w:cs="Times New Roman"/>
-          <w:sz w:val="24"/>
-          <w:szCs w:val="24"/>
-        </w:rPr>
-        <w:t>ArithmeticOp</w:t>
-      </w:r>
-      <w:proofErr w:type="spellEnd"/>
-      <w:r>
-        <w:rPr>
-          <w:rFonts w:ascii="Times New Roman" w:hAnsi="Times New Roman" w:cs="Times New Roman"/>
-          <w:sz w:val="24"/>
-          <w:szCs w:val="24"/>
-        </w:rPr>
-        <w:t xml:space="preserve"> = + | - | * | / | +*</w:t>
-      </w:r>
-    </w:p>
-    <w:p>
-      <w:pPr>
-        <w:pStyle w:val="Header"/>
-        <w:spacing w:line="480" w:lineRule="auto"/>
-        <w:rPr>
-          <w:rFonts w:ascii="Times New Roman" w:hAnsi="Times New Roman" w:cs="Times New Roman"/>
-          <w:sz w:val="24"/>
-          <w:szCs w:val="24"/>
-        </w:rPr>
-      </w:pPr>
-      <w:proofErr w:type="spellStart"/>
-      <w:r>
-        <w:rPr>
-          <w:rFonts w:ascii="Times New Roman" w:hAnsi="Times New Roman" w:cs="Times New Roman"/>
-          <w:sz w:val="24"/>
-          <w:szCs w:val="24"/>
-        </w:rPr>
-        <w:t>DoubleValue</w:t>
-      </w:r>
-      <w:proofErr w:type="spellEnd"/>
-      <w:r>
-        <w:rPr>
-          <w:rFonts w:ascii="Times New Roman" w:hAnsi="Times New Roman" w:cs="Times New Roman"/>
-          <w:sz w:val="24"/>
-          <w:szCs w:val="24"/>
-        </w:rPr>
-        <w:t xml:space="preserve"> = Double </w:t>
-      </w:r>
-      <w:proofErr w:type="spellStart"/>
-      <w:r>
-        <w:rPr>
-          <w:rFonts w:ascii="Times New Roman" w:hAnsi="Times New Roman" w:cs="Times New Roman"/>
-          <w:sz w:val="24"/>
-          <w:szCs w:val="24"/>
-        </w:rPr>
-        <w:t>doubleValue</w:t>
-      </w:r>
-      <w:proofErr w:type="spellEnd"/>
-    </w:p>
-    <w:p>
-      <w:pPr>
-        <w:pStyle w:val="Header"/>
-        <w:spacing w:line="480" w:lineRule="auto"/>
-        <w:rPr>
-          <w:rFonts w:ascii="Times New Roman" w:hAnsi="Times New Roman" w:cs="Times New Roman"/>
-          <w:sz w:val="24"/>
-          <w:szCs w:val="24"/>
-        </w:rPr>
-      </w:pPr>
-      <w:r>
-        <w:rPr>
-          <w:rFonts w:ascii="Times New Roman" w:hAnsi="Times New Roman" w:cs="Times New Roman"/>
-          <w:sz w:val="24"/>
-          <w:szCs w:val="24"/>
-        </w:rPr>
         <w:t xml:space="preserve">A.3 Type System of </w:t>
       </w:r>
-      <w:proofErr w:type="spellStart"/>
-      <w:r>
-        <w:rPr>
-          <w:rFonts w:ascii="Times New Roman" w:hAnsi="Times New Roman" w:cs="Times New Roman"/>
-          <w:sz w:val="24"/>
-          <w:szCs w:val="24"/>
-        </w:rPr>
-        <w:t>Clite</w:t>
-      </w:r>
-      <w:proofErr w:type="spellEnd"/>
-    </w:p>
-    <w:p>
-      <w:pPr>
-        <w:pStyle w:val="Header"/>
+      <w:r>
+        <w:rPr>
+          <w:rFonts w:ascii="Times New Roman" w:hAnsi="Times New Roman" w:cs="Times New Roman"/>
+          <w:sz w:val="24"/>
+          <w:szCs w:val="24"/>
+        </w:rPr>
+        <w:t>CLite</w:t>
+      </w:r>
+    </w:p>
+    <w:p>
+      <w:pPr>
+        <w:spacing w:line="480" w:lineRule="auto"/>
+        <w:rPr>
+          <w:rFonts w:cstheme="minorHAnsi"/>
+        </w:rPr>
+      </w:pPr>
+      <w:r>
+        <w:rPr>
+          <w:rFonts w:cstheme="minorHAnsi"/>
+        </w:rPr>
+        <w:t>(</w:t>
+      </w:r>
+      <w:r>
+        <w:rPr>
+          <w:rFonts w:cstheme="minorHAnsi"/>
+        </w:rPr>
+        <w:t>Our</w:t>
+      </w:r>
+      <w:r>
+        <w:rPr>
+          <w:rFonts w:cstheme="minorHAnsi"/>
+        </w:rPr>
+        <w:t xml:space="preserve"> implementation of double falls in the “otherwise” clause in rule A.4, #2, section (e))</w:t>
+      </w:r>
+    </w:p>
+    <w:p>
+      <w:pPr>
+        <w:spacing w:line="480" w:lineRule="auto"/>
+        <w:rPr>
+          <w:rFonts w:cstheme="minorHAnsi"/>
+        </w:rPr>
+      </w:pPr>
+      <w:r>
+        <w:rPr>
+          <w:rFonts w:cstheme="minorHAnsi"/>
+        </w:rPr>
+        <w:t xml:space="preserve">Type Rule A.6, #3, section (a): </w:t>
+      </w:r>
+      <w:r>
+        <w:t>If the Expression is a Binary, then: (a) If the Operator is arithmetic ( +.</w:t>
+      </w:r>
+      <w:r>
+        <w:t>,</w:t>
+      </w:r>
+      <w:r>
+        <w:t>-, *</w:t>
+      </w:r>
+      <w:r>
+        <w:t xml:space="preserve">, </w:t>
+      </w:r>
+      <w:r>
+        <w:rPr>
+          <w:b/>
+          <w:bCs/>
+        </w:rPr>
+        <w:t>+*</w:t>
+      </w:r>
+      <w:r>
+        <w:t xml:space="preserve"> or </w:t>
+      </w:r>
+      <w:r>
+        <w:t>/</w:t>
+      </w:r>
+      <w:r>
+        <w:t>), then its terms</w:t>
+      </w:r>
+      <w:r>
+        <w:t>…</w:t>
+      </w:r>
+    </w:p>
+    <w:p>
+      <w:pPr>
         <w:spacing w:line="480" w:lineRule="auto"/>
         <w:rPr>
           <w:rFonts w:ascii="Times New Roman" w:hAnsi="Times New Roman" w:cs="Times New Roman"/>
@@ -754,60 +831,74 @@
         </w:rPr>
         <w:t xml:space="preserve">A.4 Semantics of </w:t>
       </w:r>
-      <w:proofErr w:type="spellStart"/>
-      <w:r>
-        <w:rPr>
-          <w:rFonts w:ascii="Times New Roman" w:hAnsi="Times New Roman" w:cs="Times New Roman"/>
-          <w:sz w:val="24"/>
-          <w:szCs w:val="24"/>
-        </w:rPr>
-        <w:t>Clite</w:t>
-      </w:r>
-      <w:proofErr w:type="spellEnd"/>
-    </w:p>
-    <w:p>
-      <w:pPr>
-        <w:pStyle w:val="Header"/>
-        <w:spacing w:line="480" w:lineRule="auto"/>
-        <w:rPr>
-          <w:rFonts w:ascii="Times New Roman" w:hAnsi="Times New Roman" w:cs="Times New Roman"/>
-          <w:sz w:val="24"/>
-          <w:szCs w:val="24"/>
-        </w:rPr>
-      </w:pPr>
-      <w:r>
-        <w:rPr>
-          <w:rFonts w:ascii="Times New Roman" w:hAnsi="Times New Roman" w:cs="Times New Roman"/>
-          <w:sz w:val="24"/>
-          <w:szCs w:val="24"/>
-        </w:rPr>
-        <w:t xml:space="preserve">A.5 Adding Functions to </w:t>
-      </w:r>
-      <w:proofErr w:type="spellStart"/>
-      <w:r>
-        <w:rPr>
-          <w:rFonts w:ascii="Times New Roman" w:hAnsi="Times New Roman" w:cs="Times New Roman"/>
-          <w:sz w:val="24"/>
-          <w:szCs w:val="24"/>
-        </w:rPr>
-        <w:t>Clite</w:t>
-      </w:r>
-      <w:proofErr w:type="spellEnd"/>
-    </w:p>
-    <w:p>
-      <w:pPr>
-        <w:pStyle w:val="Header"/>
-        <w:spacing w:line="480" w:lineRule="auto"/>
-        <w:rPr>
-          <w:rFonts w:ascii="Times New Roman" w:hAnsi="Times New Roman" w:cs="Times New Roman"/>
-          <w:sz w:val="24"/>
-          <w:szCs w:val="24"/>
-        </w:rPr>
-      </w:pPr>
-    </w:p>
-    <w:p>
-      <w:pPr>
-        <w:pStyle w:val="Header"/>
+      <w:r>
+        <w:rPr>
+          <w:rFonts w:ascii="Times New Roman" w:hAnsi="Times New Roman" w:cs="Times New Roman"/>
+          <w:sz w:val="24"/>
+          <w:szCs w:val="24"/>
+        </w:rPr>
+        <w:t>CLite</w:t>
+      </w:r>
+    </w:p>
+    <w:p>
+      <w:pPr>
+        <w:spacing w:line="480" w:lineRule="auto"/>
+      </w:pPr>
+      <w:r>
+        <w:rPr>
+          <w:rFonts w:cstheme="minorHAnsi"/>
+        </w:rPr>
+        <w:t>Meaning Rule</w:t>
+      </w:r>
+      <w:r>
+        <w:rPr>
+          <w:rFonts w:cstheme="minorHAnsi"/>
+        </w:rPr>
+        <w:t xml:space="preserve"> A.8, add in: </w:t>
+      </w:r>
+      <w:r>
+        <w:t>i</w:t>
+      </w:r>
+      <w:r>
+        <w:t xml:space="preserve">f the operator is a </w:t>
+      </w:r>
+      <w:r>
+        <w:t>double</w:t>
+      </w:r>
+      <w:r>
+        <w:t xml:space="preserve"> operator; then </w:t>
+      </w:r>
+      <w:r>
+        <w:t>double</w:t>
+      </w:r>
+      <w:r>
+        <w:t xml:space="preserve"> arithmetic using the IEEE standard is performed on the </w:t>
+      </w:r>
+      <w:r>
+        <w:t>double</w:t>
+      </w:r>
+      <w:r>
+        <w:t xml:space="preserve"> operands, resulting in a </w:t>
+      </w:r>
+      <w:r>
+        <w:t>double</w:t>
+      </w:r>
+      <w:r>
+        <w:t xml:space="preserve"> result.</w:t>
+      </w:r>
+    </w:p>
+    <w:p>
+      <w:pPr>
+        <w:spacing w:line="480" w:lineRule="auto"/>
+        <w:rPr>
+          <w:rFonts w:ascii="Times New Roman" w:hAnsi="Times New Roman" w:cs="Times New Roman"/>
+          <w:sz w:val="24"/>
+          <w:szCs w:val="24"/>
+        </w:rPr>
+      </w:pPr>
+    </w:p>
+    <w:p>
+      <w:pPr>
         <w:spacing w:line="480" w:lineRule="auto"/>
         <w:rPr>
           <w:rFonts w:ascii="Times New Roman" w:hAnsi="Times New Roman" w:cs="Times New Roman"/>
@@ -942,30 +1033,8 @@
           <w:sz w:val="19"/>
           <w:szCs w:val="19"/>
         </w:rPr>
-        <w:t xml:space="preserve"> </w:t>
-      </w:r>
-      <w:proofErr w:type="spellStart"/>
-      <w:proofErr w:type="gramStart"/>
-      <w:r>
-        <w:rPr>
-          <w:rFonts w:ascii="Consolas" w:hAnsi="Consolas" w:cs="Consolas"/>
-          <w:color w:val="000000"/>
-          <w:sz w:val="19"/>
-          <w:szCs w:val="19"/>
-        </w:rPr>
-        <w:t>intVal</w:t>
-      </w:r>
-      <w:proofErr w:type="spellEnd"/>
-      <w:r>
-        <w:rPr>
-          <w:rFonts w:ascii="Consolas" w:hAnsi="Consolas" w:cs="Consolas"/>
-          <w:color w:val="000000"/>
-          <w:sz w:val="19"/>
-          <w:szCs w:val="19"/>
-        </w:rPr>
-        <w:t>;</w:t>
-      </w:r>
-      <w:proofErr w:type="gramEnd"/>
+        <w:t xml:space="preserve"> intVal;</w:t>
+      </w:r>
     </w:p>
     <w:p>
       <w:pPr>
@@ -1005,70 +1074,8 @@
           <w:sz w:val="19"/>
           <w:szCs w:val="19"/>
         </w:rPr>
-        <w:t xml:space="preserve"> </w:t>
-      </w:r>
-      <w:proofErr w:type="spellStart"/>
-      <w:r>
-        <w:rPr>
-          <w:rFonts w:ascii="Consolas" w:hAnsi="Consolas" w:cs="Consolas"/>
-          <w:color w:val="000000"/>
-          <w:sz w:val="19"/>
-          <w:szCs w:val="19"/>
-        </w:rPr>
-        <w:t>floatValA</w:t>
-      </w:r>
-      <w:proofErr w:type="spellEnd"/>
-      <w:r>
-        <w:rPr>
-          <w:rFonts w:ascii="Consolas" w:hAnsi="Consolas" w:cs="Consolas"/>
-          <w:color w:val="000000"/>
-          <w:sz w:val="19"/>
-          <w:szCs w:val="19"/>
-        </w:rPr>
-        <w:t xml:space="preserve">, </w:t>
-      </w:r>
-      <w:proofErr w:type="spellStart"/>
-      <w:r>
-        <w:rPr>
-          <w:rFonts w:ascii="Consolas" w:hAnsi="Consolas" w:cs="Consolas"/>
-          <w:color w:val="000000"/>
-          <w:sz w:val="19"/>
-          <w:szCs w:val="19"/>
-        </w:rPr>
-        <w:t>floatValB</w:t>
-      </w:r>
-      <w:proofErr w:type="spellEnd"/>
-      <w:r>
-        <w:rPr>
-          <w:rFonts w:ascii="Consolas" w:hAnsi="Consolas" w:cs="Consolas"/>
-          <w:color w:val="000000"/>
-          <w:sz w:val="19"/>
-          <w:szCs w:val="19"/>
-        </w:rPr>
-        <w:t xml:space="preserve">, </w:t>
-      </w:r>
-      <w:proofErr w:type="spellStart"/>
-      <w:proofErr w:type="gramStart"/>
-      <w:r>
-        <w:rPr>
-          <w:rFonts w:ascii="Consolas" w:hAnsi="Consolas" w:cs="Consolas"/>
-          <w:color w:val="000000"/>
-          <w:sz w:val="19"/>
-          <w:szCs w:val="19"/>
-        </w:rPr>
-        <w:t>addresult</w:t>
-      </w:r>
-      <w:proofErr w:type="spellEnd"/>
-      <w:r>
-        <w:rPr>
-          <w:rFonts w:ascii="Consolas" w:hAnsi="Consolas" w:cs="Consolas"/>
-          <w:color w:val="000000"/>
-          <w:sz w:val="19"/>
-          <w:szCs w:val="19"/>
-        </w:rPr>
-        <w:t>;</w:t>
-      </w:r>
-      <w:proofErr w:type="gramEnd"/>
+        <w:t xml:space="preserve"> floatValA, floatValB, addresult;</w:t>
+      </w:r>
     </w:p>
     <w:p>
       <w:pPr>
@@ -1108,110 +1115,8 @@
           <w:sz w:val="19"/>
           <w:szCs w:val="19"/>
         </w:rPr>
-        <w:t xml:space="preserve"> </w:t>
-      </w:r>
-      <w:proofErr w:type="spellStart"/>
-      <w:r>
-        <w:rPr>
-          <w:rFonts w:ascii="Consolas" w:hAnsi="Consolas" w:cs="Consolas"/>
-          <w:color w:val="000000"/>
-          <w:sz w:val="19"/>
-          <w:szCs w:val="19"/>
-        </w:rPr>
-        <w:t>doubleValA</w:t>
-      </w:r>
-      <w:proofErr w:type="spellEnd"/>
-      <w:r>
-        <w:rPr>
-          <w:rFonts w:ascii="Consolas" w:hAnsi="Consolas" w:cs="Consolas"/>
-          <w:color w:val="000000"/>
-          <w:sz w:val="19"/>
-          <w:szCs w:val="19"/>
-        </w:rPr>
-        <w:t xml:space="preserve">, </w:t>
-      </w:r>
-      <w:proofErr w:type="spellStart"/>
-      <w:r>
-        <w:rPr>
-          <w:rFonts w:ascii="Consolas" w:hAnsi="Consolas" w:cs="Consolas"/>
-          <w:color w:val="000000"/>
-          <w:sz w:val="19"/>
-          <w:szCs w:val="19"/>
-        </w:rPr>
-        <w:t>doubleValB</w:t>
-      </w:r>
-      <w:proofErr w:type="spellEnd"/>
-      <w:r>
-        <w:rPr>
-          <w:rFonts w:ascii="Consolas" w:hAnsi="Consolas" w:cs="Consolas"/>
-          <w:color w:val="000000"/>
-          <w:sz w:val="19"/>
-          <w:szCs w:val="19"/>
-        </w:rPr>
-        <w:t xml:space="preserve">, </w:t>
-      </w:r>
-      <w:proofErr w:type="spellStart"/>
-      <w:r>
-        <w:rPr>
-          <w:rFonts w:ascii="Consolas" w:hAnsi="Consolas" w:cs="Consolas"/>
-          <w:color w:val="000000"/>
-          <w:sz w:val="19"/>
-          <w:szCs w:val="19"/>
-        </w:rPr>
-        <w:t>doubleValC</w:t>
-      </w:r>
-      <w:proofErr w:type="spellEnd"/>
-      <w:r>
-        <w:rPr>
-          <w:rFonts w:ascii="Consolas" w:hAnsi="Consolas" w:cs="Consolas"/>
-          <w:color w:val="000000"/>
-          <w:sz w:val="19"/>
-          <w:szCs w:val="19"/>
-        </w:rPr>
-        <w:t xml:space="preserve">, </w:t>
-      </w:r>
-      <w:proofErr w:type="spellStart"/>
-      <w:r>
-        <w:rPr>
-          <w:rFonts w:ascii="Consolas" w:hAnsi="Consolas" w:cs="Consolas"/>
-          <w:color w:val="000000"/>
-          <w:sz w:val="19"/>
-          <w:szCs w:val="19"/>
-        </w:rPr>
-        <w:t>subresult</w:t>
-      </w:r>
-      <w:proofErr w:type="spellEnd"/>
-      <w:r>
-        <w:rPr>
-          <w:rFonts w:ascii="Consolas" w:hAnsi="Consolas" w:cs="Consolas"/>
-          <w:color w:val="000000"/>
-          <w:sz w:val="19"/>
-          <w:szCs w:val="19"/>
-        </w:rPr>
-        <w:t xml:space="preserve">, </w:t>
-      </w:r>
-      <w:proofErr w:type="spellStart"/>
-      <w:proofErr w:type="gramStart"/>
-      <w:r>
-        <w:rPr>
-          <w:rFonts w:ascii="Consolas" w:hAnsi="Consolas" w:cs="Consolas"/>
-          <w:color w:val="000000"/>
-          <w:sz w:val="19"/>
-          <w:szCs w:val="19"/>
-        </w:rPr>
-        <w:t>divMultResult</w:t>
-      </w:r>
-      <w:proofErr w:type="spellEnd"/>
-      <w:r>
-        <w:rPr>
-          <w:rFonts w:ascii="Consolas" w:hAnsi="Consolas" w:cs="Consolas"/>
-          <w:color w:val="000000"/>
-          <w:sz w:val="19"/>
-          <w:szCs w:val="19"/>
-        </w:rPr>
-        <w:t>;</w:t>
-      </w:r>
-      <w:proofErr w:type="gramEnd"/>
+        <w:t xml:space="preserve"> doubleValA, doubleValB, doubleValC, subresult, divMultResult;</w:t>
+      </w:r>
     </w:p>
     <w:p>
       <w:pPr>
@@ -1279,39 +1184,8 @@
           <w:sz w:val="19"/>
           <w:szCs w:val="19"/>
         </w:rPr>
-        <w:t xml:space="preserve">    </w:t>
-      </w:r>
-      <w:proofErr w:type="spellStart"/>
-      <w:r>
-        <w:rPr>
-          <w:rFonts w:ascii="Consolas" w:hAnsi="Consolas" w:cs="Consolas"/>
-          <w:color w:val="000000"/>
-          <w:sz w:val="19"/>
-          <w:szCs w:val="19"/>
-        </w:rPr>
-        <w:t>intVal</w:t>
-      </w:r>
-      <w:proofErr w:type="spellEnd"/>
-      <w:r>
-        <w:rPr>
-          <w:rFonts w:ascii="Consolas" w:hAnsi="Consolas" w:cs="Consolas"/>
-          <w:color w:val="000000"/>
-          <w:sz w:val="19"/>
-          <w:szCs w:val="19"/>
-        </w:rPr>
-        <w:t xml:space="preserve"> = </w:t>
-      </w:r>
-      <w:proofErr w:type="gramStart"/>
-      <w:r>
-        <w:rPr>
-          <w:rFonts w:ascii="Consolas" w:hAnsi="Consolas" w:cs="Consolas"/>
-          <w:color w:val="000000"/>
-          <w:sz w:val="19"/>
-          <w:szCs w:val="19"/>
-        </w:rPr>
-        <w:t>5;</w:t>
-      </w:r>
-      <w:proofErr w:type="gramEnd"/>
+        <w:t xml:space="preserve">    intVal = 5;</w:t>
+      </w:r>
     </w:p>
     <w:p>
       <w:pPr>
@@ -1347,39 +1221,8 @@
           <w:sz w:val="19"/>
           <w:szCs w:val="19"/>
         </w:rPr>
-        <w:t xml:space="preserve">    </w:t>
-      </w:r>
-      <w:proofErr w:type="spellStart"/>
-      <w:r>
-        <w:rPr>
-          <w:rFonts w:ascii="Consolas" w:hAnsi="Consolas" w:cs="Consolas"/>
-          <w:color w:val="000000"/>
-          <w:sz w:val="19"/>
-          <w:szCs w:val="19"/>
-        </w:rPr>
-        <w:t>floatValA</w:t>
-      </w:r>
-      <w:proofErr w:type="spellEnd"/>
-      <w:r>
-        <w:rPr>
-          <w:rFonts w:ascii="Consolas" w:hAnsi="Consolas" w:cs="Consolas"/>
-          <w:color w:val="000000"/>
-          <w:sz w:val="19"/>
-          <w:szCs w:val="19"/>
-        </w:rPr>
-        <w:t xml:space="preserve"> = 0.</w:t>
-      </w:r>
-      <w:proofErr w:type="gramStart"/>
-      <w:r>
-        <w:rPr>
-          <w:rFonts w:ascii="Consolas" w:hAnsi="Consolas" w:cs="Consolas"/>
-          <w:color w:val="000000"/>
-          <w:sz w:val="19"/>
-          <w:szCs w:val="19"/>
-        </w:rPr>
-        <w:t>7f;</w:t>
-      </w:r>
-      <w:proofErr w:type="gramEnd"/>
+        <w:t xml:space="preserve">    floatValA = 0.7f;</w:t>
+      </w:r>
     </w:p>
     <w:p>
       <w:pPr>
@@ -1401,39 +1244,8 @@
           <w:sz w:val="19"/>
           <w:szCs w:val="19"/>
         </w:rPr>
-        <w:t xml:space="preserve">    </w:t>
-      </w:r>
-      <w:proofErr w:type="spellStart"/>
-      <w:r>
-        <w:rPr>
-          <w:rFonts w:ascii="Consolas" w:hAnsi="Consolas" w:cs="Consolas"/>
-          <w:color w:val="000000"/>
-          <w:sz w:val="19"/>
-          <w:szCs w:val="19"/>
-        </w:rPr>
-        <w:t>floatValB</w:t>
-      </w:r>
-      <w:proofErr w:type="spellEnd"/>
-      <w:r>
-        <w:rPr>
-          <w:rFonts w:ascii="Consolas" w:hAnsi="Consolas" w:cs="Consolas"/>
-          <w:color w:val="000000"/>
-          <w:sz w:val="19"/>
-          <w:szCs w:val="19"/>
-        </w:rPr>
-        <w:t xml:space="preserve"> = 0.</w:t>
-      </w:r>
-      <w:proofErr w:type="gramStart"/>
-      <w:r>
-        <w:rPr>
-          <w:rFonts w:ascii="Consolas" w:hAnsi="Consolas" w:cs="Consolas"/>
-          <w:color w:val="000000"/>
-          <w:sz w:val="19"/>
-          <w:szCs w:val="19"/>
-        </w:rPr>
-        <w:t>3f;</w:t>
-      </w:r>
-      <w:proofErr w:type="gramEnd"/>
+        <w:t xml:space="preserve">    floatValB = 0.3f;</w:t>
+      </w:r>
     </w:p>
     <w:p>
       <w:pPr>
@@ -1469,39 +1281,8 @@
           <w:sz w:val="19"/>
           <w:szCs w:val="19"/>
         </w:rPr>
-        <w:t xml:space="preserve">    </w:t>
-      </w:r>
-      <w:proofErr w:type="spellStart"/>
-      <w:r>
-        <w:rPr>
-          <w:rFonts w:ascii="Consolas" w:hAnsi="Consolas" w:cs="Consolas"/>
-          <w:color w:val="000000"/>
-          <w:sz w:val="19"/>
-          <w:szCs w:val="19"/>
-        </w:rPr>
-        <w:t>doubleValA</w:t>
-      </w:r>
-      <w:proofErr w:type="spellEnd"/>
-      <w:r>
-        <w:rPr>
-          <w:rFonts w:ascii="Consolas" w:hAnsi="Consolas" w:cs="Consolas"/>
-          <w:color w:val="000000"/>
-          <w:sz w:val="19"/>
-          <w:szCs w:val="19"/>
-        </w:rPr>
-        <w:t xml:space="preserve"> = </w:t>
-      </w:r>
-      <w:proofErr w:type="gramStart"/>
-      <w:r>
-        <w:rPr>
-          <w:rFonts w:ascii="Consolas" w:hAnsi="Consolas" w:cs="Consolas"/>
-          <w:color w:val="000000"/>
-          <w:sz w:val="19"/>
-          <w:szCs w:val="19"/>
-        </w:rPr>
-        <w:t>0.05;</w:t>
-      </w:r>
-      <w:proofErr w:type="gramEnd"/>
+        <w:t xml:space="preserve">    doubleValA = 0.05;</w:t>
+      </w:r>
     </w:p>
     <w:p>
       <w:pPr>
@@ -1523,39 +1304,8 @@
           <w:sz w:val="19"/>
           <w:szCs w:val="19"/>
         </w:rPr>
-        <w:t xml:space="preserve">    </w:t>
-      </w:r>
-      <w:proofErr w:type="spellStart"/>
-      <w:r>
-        <w:rPr>
-          <w:rFonts w:ascii="Consolas" w:hAnsi="Consolas" w:cs="Consolas"/>
-          <w:color w:val="000000"/>
-          <w:sz w:val="19"/>
-          <w:szCs w:val="19"/>
-        </w:rPr>
-        <w:t>doubleValB</w:t>
-      </w:r>
-      <w:proofErr w:type="spellEnd"/>
-      <w:r>
-        <w:rPr>
-          <w:rFonts w:ascii="Consolas" w:hAnsi="Consolas" w:cs="Consolas"/>
-          <w:color w:val="000000"/>
-          <w:sz w:val="19"/>
-          <w:szCs w:val="19"/>
-        </w:rPr>
-        <w:t xml:space="preserve"> = </w:t>
-      </w:r>
-      <w:proofErr w:type="gramStart"/>
-      <w:r>
-        <w:rPr>
-          <w:rFonts w:ascii="Consolas" w:hAnsi="Consolas" w:cs="Consolas"/>
-          <w:color w:val="000000"/>
-          <w:sz w:val="19"/>
-          <w:szCs w:val="19"/>
-        </w:rPr>
-        <w:t>0.07;</w:t>
-      </w:r>
-      <w:proofErr w:type="gramEnd"/>
+        <w:t xml:space="preserve">    doubleValB = 0.07;</w:t>
+      </w:r>
     </w:p>
     <w:p>
       <w:pPr>
@@ -1600,27 +1350,7 @@
           <w:sz w:val="19"/>
           <w:szCs w:val="19"/>
         </w:rPr>
-        <w:t xml:space="preserve">// Basic </w:t>
-      </w:r>
-      <w:proofErr w:type="spellStart"/>
-      <w:r>
-        <w:rPr>
-          <w:rFonts w:ascii="Consolas" w:hAnsi="Consolas" w:cs="Consolas"/>
-          <w:color w:val="008000"/>
-          <w:sz w:val="19"/>
-          <w:szCs w:val="19"/>
-        </w:rPr>
-        <w:t>arithmatic</w:t>
-      </w:r>
-      <w:proofErr w:type="spellEnd"/>
-      <w:r>
-        <w:rPr>
-          <w:rFonts w:ascii="Consolas" w:hAnsi="Consolas" w:cs="Consolas"/>
-          <w:color w:val="008000"/>
-          <w:sz w:val="19"/>
-          <w:szCs w:val="19"/>
-        </w:rPr>
-        <w:t xml:space="preserve"> tests</w:t>
+        <w:t>// Basic arithmatic tests</w:t>
       </w:r>
     </w:p>
     <w:p>
@@ -1643,70 +1373,8 @@
           <w:sz w:val="19"/>
           <w:szCs w:val="19"/>
         </w:rPr>
-        <w:t xml:space="preserve">    </w:t>
-      </w:r>
-      <w:proofErr w:type="spellStart"/>
-      <w:r>
-        <w:rPr>
-          <w:rFonts w:ascii="Consolas" w:hAnsi="Consolas" w:cs="Consolas"/>
-          <w:color w:val="000000"/>
-          <w:sz w:val="19"/>
-          <w:szCs w:val="19"/>
-        </w:rPr>
-        <w:t>addresult</w:t>
-      </w:r>
-      <w:proofErr w:type="spellEnd"/>
-      <w:r>
-        <w:rPr>
-          <w:rFonts w:ascii="Consolas" w:hAnsi="Consolas" w:cs="Consolas"/>
-          <w:color w:val="000000"/>
-          <w:sz w:val="19"/>
-          <w:szCs w:val="19"/>
-        </w:rPr>
-        <w:t xml:space="preserve"> = </w:t>
-      </w:r>
-      <w:proofErr w:type="spellStart"/>
-      <w:r>
-        <w:rPr>
-          <w:rFonts w:ascii="Consolas" w:hAnsi="Consolas" w:cs="Consolas"/>
-          <w:color w:val="000000"/>
-          <w:sz w:val="19"/>
-          <w:szCs w:val="19"/>
-        </w:rPr>
-        <w:t>floatValA</w:t>
-      </w:r>
-      <w:proofErr w:type="spellEnd"/>
-      <w:r>
-        <w:rPr>
-          <w:rFonts w:ascii="Consolas" w:hAnsi="Consolas" w:cs="Consolas"/>
-          <w:color w:val="000000"/>
-          <w:sz w:val="19"/>
-          <w:szCs w:val="19"/>
-        </w:rPr>
-        <w:t xml:space="preserve"> + </w:t>
-      </w:r>
-      <w:proofErr w:type="spellStart"/>
-      <w:proofErr w:type="gramStart"/>
-      <w:r>
-        <w:rPr>
-          <w:rFonts w:ascii="Consolas" w:hAnsi="Consolas" w:cs="Consolas"/>
-          <w:color w:val="000000"/>
-          <w:sz w:val="19"/>
-          <w:szCs w:val="19"/>
-        </w:rPr>
-        <w:t>floatValB</w:t>
-      </w:r>
-      <w:proofErr w:type="spellEnd"/>
-      <w:r>
-        <w:rPr>
-          <w:rFonts w:ascii="Consolas" w:hAnsi="Consolas" w:cs="Consolas"/>
-          <w:color w:val="000000"/>
-          <w:sz w:val="19"/>
-          <w:szCs w:val="19"/>
-        </w:rPr>
-        <w:t>;</w:t>
-      </w:r>
-      <w:proofErr w:type="gramEnd"/>
+        <w:t xml:space="preserve">    addresult = floatValA + floatValB;</w:t>
+      </w:r>
     </w:p>
     <w:p>
       <w:pPr>
@@ -1728,70 +1396,8 @@
           <w:sz w:val="19"/>
           <w:szCs w:val="19"/>
         </w:rPr>
-        <w:t xml:space="preserve">    </w:t>
-      </w:r>
-      <w:proofErr w:type="spellStart"/>
-      <w:r>
-        <w:rPr>
-          <w:rFonts w:ascii="Consolas" w:hAnsi="Consolas" w:cs="Consolas"/>
-          <w:color w:val="000000"/>
-          <w:sz w:val="19"/>
-          <w:szCs w:val="19"/>
-        </w:rPr>
-        <w:t>subresult</w:t>
-      </w:r>
-      <w:proofErr w:type="spellEnd"/>
-      <w:r>
-        <w:rPr>
-          <w:rFonts w:ascii="Consolas" w:hAnsi="Consolas" w:cs="Consolas"/>
-          <w:color w:val="000000"/>
-          <w:sz w:val="19"/>
-          <w:szCs w:val="19"/>
-        </w:rPr>
-        <w:t xml:space="preserve"> = </w:t>
-      </w:r>
-      <w:proofErr w:type="spellStart"/>
-      <w:r>
-        <w:rPr>
-          <w:rFonts w:ascii="Consolas" w:hAnsi="Consolas" w:cs="Consolas"/>
-          <w:color w:val="000000"/>
-          <w:sz w:val="19"/>
-          <w:szCs w:val="19"/>
-        </w:rPr>
-        <w:t>doubleValB</w:t>
-      </w:r>
-      <w:proofErr w:type="spellEnd"/>
-      <w:r>
-        <w:rPr>
-          <w:rFonts w:ascii="Consolas" w:hAnsi="Consolas" w:cs="Consolas"/>
-          <w:color w:val="000000"/>
-          <w:sz w:val="19"/>
-          <w:szCs w:val="19"/>
-        </w:rPr>
-        <w:t xml:space="preserve"> - </w:t>
-      </w:r>
-      <w:proofErr w:type="spellStart"/>
-      <w:proofErr w:type="gramStart"/>
-      <w:r>
-        <w:rPr>
-          <w:rFonts w:ascii="Consolas" w:hAnsi="Consolas" w:cs="Consolas"/>
-          <w:color w:val="000000"/>
-          <w:sz w:val="19"/>
-          <w:szCs w:val="19"/>
-        </w:rPr>
-        <w:t>doubleValA</w:t>
-      </w:r>
-      <w:proofErr w:type="spellEnd"/>
-      <w:r>
-        <w:rPr>
-          <w:rFonts w:ascii="Consolas" w:hAnsi="Consolas" w:cs="Consolas"/>
-          <w:color w:val="000000"/>
-          <w:sz w:val="19"/>
-          <w:szCs w:val="19"/>
-        </w:rPr>
-        <w:t>;</w:t>
-      </w:r>
-      <w:proofErr w:type="gramEnd"/>
+        <w:t xml:space="preserve">    subresult = doubleValB - doubleValA;</w:t>
+      </w:r>
     </w:p>
     <w:p>
       <w:pPr>
@@ -1813,70 +1419,8 @@
           <w:sz w:val="19"/>
           <w:szCs w:val="19"/>
         </w:rPr>
-        <w:t xml:space="preserve">    </w:t>
-      </w:r>
-      <w:proofErr w:type="spellStart"/>
-      <w:r>
-        <w:rPr>
-          <w:rFonts w:ascii="Consolas" w:hAnsi="Consolas" w:cs="Consolas"/>
-          <w:color w:val="000000"/>
-          <w:sz w:val="19"/>
-          <w:szCs w:val="19"/>
-        </w:rPr>
-        <w:t>divMultResult</w:t>
-      </w:r>
-      <w:proofErr w:type="spellEnd"/>
-      <w:r>
-        <w:rPr>
-          <w:rFonts w:ascii="Consolas" w:hAnsi="Consolas" w:cs="Consolas"/>
-          <w:color w:val="000000"/>
-          <w:sz w:val="19"/>
-          <w:szCs w:val="19"/>
-        </w:rPr>
-        <w:t xml:space="preserve"> = </w:t>
-      </w:r>
-      <w:proofErr w:type="spellStart"/>
-      <w:r>
-        <w:rPr>
-          <w:rFonts w:ascii="Consolas" w:hAnsi="Consolas" w:cs="Consolas"/>
-          <w:color w:val="000000"/>
-          <w:sz w:val="19"/>
-          <w:szCs w:val="19"/>
-        </w:rPr>
-        <w:t>doubleValA</w:t>
-      </w:r>
-      <w:proofErr w:type="spellEnd"/>
-      <w:r>
-        <w:rPr>
-          <w:rFonts w:ascii="Consolas" w:hAnsi="Consolas" w:cs="Consolas"/>
-          <w:color w:val="000000"/>
-          <w:sz w:val="19"/>
-          <w:szCs w:val="19"/>
-        </w:rPr>
-        <w:t xml:space="preserve"> * </w:t>
-      </w:r>
-      <w:proofErr w:type="spellStart"/>
-      <w:proofErr w:type="gramStart"/>
-      <w:r>
-        <w:rPr>
-          <w:rFonts w:ascii="Consolas" w:hAnsi="Consolas" w:cs="Consolas"/>
-          <w:color w:val="000000"/>
-          <w:sz w:val="19"/>
-          <w:szCs w:val="19"/>
-        </w:rPr>
-        <w:t>doubleValB</w:t>
-      </w:r>
-      <w:proofErr w:type="spellEnd"/>
-      <w:r>
-        <w:rPr>
-          <w:rFonts w:ascii="Consolas" w:hAnsi="Consolas" w:cs="Consolas"/>
-          <w:color w:val="000000"/>
-          <w:sz w:val="19"/>
-          <w:szCs w:val="19"/>
-        </w:rPr>
-        <w:t>;</w:t>
-      </w:r>
-      <w:proofErr w:type="gramEnd"/>
+        <w:t xml:space="preserve">    divMultResult = doubleValA * doubleValB;</w:t>
+      </w:r>
     </w:p>
     <w:p>
       <w:pPr>
@@ -1898,70 +1442,8 @@
           <w:sz w:val="19"/>
           <w:szCs w:val="19"/>
         </w:rPr>
-        <w:t xml:space="preserve">    </w:t>
-      </w:r>
-      <w:proofErr w:type="spellStart"/>
-      <w:r>
-        <w:rPr>
-          <w:rFonts w:ascii="Consolas" w:hAnsi="Consolas" w:cs="Consolas"/>
-          <w:color w:val="000000"/>
-          <w:sz w:val="19"/>
-          <w:szCs w:val="19"/>
-        </w:rPr>
-        <w:t>divMultResult</w:t>
-      </w:r>
-      <w:proofErr w:type="spellEnd"/>
-      <w:r>
-        <w:rPr>
-          <w:rFonts w:ascii="Consolas" w:hAnsi="Consolas" w:cs="Consolas"/>
-          <w:color w:val="000000"/>
-          <w:sz w:val="19"/>
-          <w:szCs w:val="19"/>
-        </w:rPr>
-        <w:t xml:space="preserve"> = </w:t>
-      </w:r>
-      <w:proofErr w:type="spellStart"/>
-      <w:r>
-        <w:rPr>
-          <w:rFonts w:ascii="Consolas" w:hAnsi="Consolas" w:cs="Consolas"/>
-          <w:color w:val="000000"/>
-          <w:sz w:val="19"/>
-          <w:szCs w:val="19"/>
-        </w:rPr>
-        <w:t>doubleValA</w:t>
-      </w:r>
-      <w:proofErr w:type="spellEnd"/>
-      <w:r>
-        <w:rPr>
-          <w:rFonts w:ascii="Consolas" w:hAnsi="Consolas" w:cs="Consolas"/>
-          <w:color w:val="000000"/>
-          <w:sz w:val="19"/>
-          <w:szCs w:val="19"/>
-        </w:rPr>
-        <w:t xml:space="preserve"> / </w:t>
-      </w:r>
-      <w:proofErr w:type="spellStart"/>
-      <w:proofErr w:type="gramStart"/>
-      <w:r>
-        <w:rPr>
-          <w:rFonts w:ascii="Consolas" w:hAnsi="Consolas" w:cs="Consolas"/>
-          <w:color w:val="000000"/>
-          <w:sz w:val="19"/>
-          <w:szCs w:val="19"/>
-        </w:rPr>
-        <w:t>doubleValB</w:t>
-      </w:r>
-      <w:proofErr w:type="spellEnd"/>
-      <w:r>
-        <w:rPr>
-          <w:rFonts w:ascii="Consolas" w:hAnsi="Consolas" w:cs="Consolas"/>
-          <w:color w:val="000000"/>
-          <w:sz w:val="19"/>
-          <w:szCs w:val="19"/>
-        </w:rPr>
-        <w:t>;</w:t>
-      </w:r>
-      <w:proofErr w:type="gramEnd"/>
+        <w:t xml:space="preserve">    divMultResult = doubleValA / doubleValB;</w:t>
+      </w:r>
     </w:p>
     <w:p>
       <w:pPr>
@@ -2006,70 +1488,8 @@
           <w:sz w:val="19"/>
           <w:szCs w:val="19"/>
         </w:rPr>
-        <w:t xml:space="preserve">    </w:t>
-      </w:r>
-      <w:proofErr w:type="spellStart"/>
-      <w:r>
-        <w:rPr>
-          <w:rFonts w:ascii="Consolas" w:hAnsi="Consolas" w:cs="Consolas"/>
-          <w:color w:val="000000"/>
-          <w:sz w:val="19"/>
-          <w:szCs w:val="19"/>
-        </w:rPr>
-        <w:t>doubleValC</w:t>
-      </w:r>
-      <w:proofErr w:type="spellEnd"/>
-      <w:r>
-        <w:rPr>
-          <w:rFonts w:ascii="Consolas" w:hAnsi="Consolas" w:cs="Consolas"/>
-          <w:color w:val="000000"/>
-          <w:sz w:val="19"/>
-          <w:szCs w:val="19"/>
-        </w:rPr>
-        <w:t xml:space="preserve"> = </w:t>
-      </w:r>
-      <w:proofErr w:type="spellStart"/>
-      <w:r>
-        <w:rPr>
-          <w:rFonts w:ascii="Consolas" w:hAnsi="Consolas" w:cs="Consolas"/>
-          <w:color w:val="000000"/>
-          <w:sz w:val="19"/>
-          <w:szCs w:val="19"/>
-        </w:rPr>
-        <w:t>doubleValA</w:t>
-      </w:r>
-      <w:proofErr w:type="spellEnd"/>
-      <w:r>
-        <w:rPr>
-          <w:rFonts w:ascii="Consolas" w:hAnsi="Consolas" w:cs="Consolas"/>
-          <w:color w:val="000000"/>
-          <w:sz w:val="19"/>
-          <w:szCs w:val="19"/>
-        </w:rPr>
-        <w:t xml:space="preserve"> +* </w:t>
-      </w:r>
-      <w:proofErr w:type="spellStart"/>
-      <w:proofErr w:type="gramStart"/>
-      <w:r>
-        <w:rPr>
-          <w:rFonts w:ascii="Consolas" w:hAnsi="Consolas" w:cs="Consolas"/>
-          <w:color w:val="000000"/>
-          <w:sz w:val="19"/>
-          <w:szCs w:val="19"/>
-        </w:rPr>
-        <w:t>doubleValB</w:t>
-      </w:r>
-      <w:proofErr w:type="spellEnd"/>
-      <w:r>
-        <w:rPr>
-          <w:rFonts w:ascii="Consolas" w:hAnsi="Consolas" w:cs="Consolas"/>
-          <w:color w:val="000000"/>
-          <w:sz w:val="19"/>
-          <w:szCs w:val="19"/>
-        </w:rPr>
-        <w:t>;</w:t>
-      </w:r>
-      <w:proofErr w:type="gramEnd"/>
+        <w:t xml:space="preserve">    doubleValC = doubleValA +* doubleValB;</w:t>
+      </w:r>
     </w:p>
     <w:p>
       <w:pPr>
@@ -2105,27 +1525,7 @@
           <w:sz w:val="19"/>
           <w:szCs w:val="19"/>
         </w:rPr>
-        <w:t xml:space="preserve">    until (</w:t>
-      </w:r>
-      <w:proofErr w:type="spellStart"/>
-      <w:r>
-        <w:rPr>
-          <w:rFonts w:ascii="Consolas" w:hAnsi="Consolas" w:cs="Consolas"/>
-          <w:color w:val="000000"/>
-          <w:sz w:val="19"/>
-          <w:szCs w:val="19"/>
-        </w:rPr>
-        <w:t>intVal</w:t>
-      </w:r>
-      <w:proofErr w:type="spellEnd"/>
-      <w:r>
-        <w:rPr>
-          <w:rFonts w:ascii="Consolas" w:hAnsi="Consolas" w:cs="Consolas"/>
-          <w:color w:val="000000"/>
-          <w:sz w:val="19"/>
-          <w:szCs w:val="19"/>
-        </w:rPr>
-        <w:t xml:space="preserve"> &gt;= 10) {</w:t>
+        <w:t xml:space="preserve">    until (intVal &gt;= 10) {</w:t>
       </w:r>
     </w:p>
     <w:p>
@@ -2148,59 +1548,8 @@
           <w:sz w:val="19"/>
           <w:szCs w:val="19"/>
         </w:rPr>
-        <w:t xml:space="preserve">        </w:t>
-      </w:r>
-      <w:proofErr w:type="spellStart"/>
-      <w:r>
-        <w:rPr>
-          <w:rFonts w:ascii="Consolas" w:hAnsi="Consolas" w:cs="Consolas"/>
-          <w:color w:val="000000"/>
-          <w:sz w:val="19"/>
-          <w:szCs w:val="19"/>
-        </w:rPr>
-        <w:t>intVal</w:t>
-      </w:r>
-      <w:proofErr w:type="spellEnd"/>
-      <w:r>
-        <w:rPr>
-          <w:rFonts w:ascii="Consolas" w:hAnsi="Consolas" w:cs="Consolas"/>
-          <w:color w:val="000000"/>
-          <w:sz w:val="19"/>
-          <w:szCs w:val="19"/>
-        </w:rPr>
-        <w:t xml:space="preserve"> = </w:t>
-      </w:r>
-      <w:proofErr w:type="spellStart"/>
-      <w:r>
-        <w:rPr>
-          <w:rFonts w:ascii="Consolas" w:hAnsi="Consolas" w:cs="Consolas"/>
-          <w:color w:val="000000"/>
-          <w:sz w:val="19"/>
-          <w:szCs w:val="19"/>
-        </w:rPr>
-        <w:t>intVal</w:t>
-      </w:r>
-      <w:proofErr w:type="spellEnd"/>
-      <w:r>
-        <w:rPr>
-          <w:rFonts w:ascii="Consolas" w:hAnsi="Consolas" w:cs="Consolas"/>
-          <w:color w:val="000000"/>
-          <w:sz w:val="19"/>
-          <w:szCs w:val="19"/>
-        </w:rPr>
-        <w:t xml:space="preserve"> + </w:t>
-      </w:r>
-      <w:proofErr w:type="gramStart"/>
-      <w:r>
-        <w:rPr>
-          <w:rFonts w:ascii="Consolas" w:hAnsi="Consolas" w:cs="Consolas"/>
-          <w:color w:val="000000"/>
-          <w:sz w:val="19"/>
-          <w:szCs w:val="19"/>
-        </w:rPr>
-        <w:t>1;</w:t>
-      </w:r>
-      <w:proofErr w:type="gramEnd"/>
+        <w:t xml:space="preserve">        intVal = intVal + 1;</w:t>
+      </w:r>
     </w:p>
     <w:p>
       <w:pPr>
@@ -2667,6 +2016,458 @@
 <file path=word/numbering.xml><?xml version="1.0" encoding="utf-8"?>
 <w:numbering xmlns:wpc="http://schemas.microsoft.com/office/word/2010/wordprocessingCanvas" xmlns:cx="http://schemas.microsoft.com/office/drawing/2014/chartex" xmlns:cx1="http://schemas.microsoft.com/office/drawing/2015/9/8/chartex" xmlns:cx2="http://schemas.microsoft.com/office/drawing/2015/10/21/chartex" xmlns:cx3="http://schemas.microsoft.com/office/drawing/2016/5/9/chartex" xmlns:cx4="http://schemas.microsoft.com/office/drawing/2016/5/10/chartex" xmlns:cx5="http://schemas.microsoft.com/office/drawing/2016/5/11/chartex" xmlns:cx6="http://schemas.microsoft.com/office/drawing/2016/5/12/chartex" xmlns:cx7="http://schemas.microsoft.com/office/drawing/2016/5/13/chartex" xmlns:cx8="http://schemas.microsoft.com/office/drawing/2016/5/14/chartex" xmlns:mc="http://schemas.openxmlformats.org/markup-compatibility/2006" xmlns:aink="http://schemas.microsoft.com/office/drawing/2016/ink" xmlns:am3d="http://schemas.microsoft.com/office/drawing/2017/model3d" xmlns:o="urn:schemas-microsoft-com:office:office" xmlns:r="http://schemas.openxmlformats.org/officeDocument/2006/relationships" xmlns:m="http://schemas.openxmlformats.org/officeDocument/2006/math" xmlns:v="urn:schemas-microsoft-com:vml" xmlns:wp14="http://schemas.microsoft.com/office/word/2010/wordprocessingDrawing" xmlns:wp="http://schemas.openxmlformats.org/drawingml/2006/wordprocessingDrawing" xmlns:w10="urn:schemas-microsoft-com:office:word" xmlns:w="http://schemas.openxmlformats.org/wordprocessingml/2006/main" xmlns:w14="http://schemas.microsoft.com/office/word/2010/wordml" xmlns:w15="http://schemas.microsoft.com/office/word/2012/wordml" xmlns:w16cex="http://schemas.microsoft.com/office/word/2018/wordml/cex" xmlns:w16cid="http://schemas.microsoft.com/office/word/2016/wordml/cid" xmlns:w16="http://schemas.microsoft.com/office/word/2018/wordml" xmlns:w16sdtdh="http://schemas.microsoft.com/office/word/2020/wordml/sdtdatahash" xmlns:w16se="http://schemas.microsoft.com/office/word/2015/wordml/symex" xmlns:wpg="http://schemas.microsoft.com/office/word/2010/wordprocessingGroup" xmlns:wpi="http://schemas.microsoft.com/office/word/2010/wordprocessingInk" xmlns:wne="http://schemas.microsoft.com/office/word/2006/wordml" xmlns:wps="http://schemas.microsoft.com/office/word/2010/wordprocessingShape" mc:Ignorable="w14 w15 w16se w16cid w16 w16cex w16sdtdh wp14">
   <w:abstractNum w:abstractNumId="0" w15:restartNumberingAfterBreak="0">
+    <w:nsid w:val="0F4B5499"/>
+    <w:multiLevelType w:val="hybridMultilevel"/>
+    <w:tmpl w:val="BF628FEA"/>
+    <w:lvl w:ilvl="0" w:tplc="04090001">
+      <w:start w:val="1"/>
+      <w:numFmt w:val="bullet"/>
+      <w:lvlText w:val=""/>
+      <w:lvlJc w:val="left"/>
+      <w:pPr>
+        <w:ind w:left="720" w:hanging="360"/>
+      </w:pPr>
+      <w:rPr>
+        <w:rFonts w:ascii="Symbol" w:hAnsi="Symbol" w:hint="default"/>
+      </w:rPr>
+    </w:lvl>
+    <w:lvl w:ilvl="1" w:tplc="04090003" w:tentative="1">
+      <w:start w:val="1"/>
+      <w:numFmt w:val="bullet"/>
+      <w:lvlText w:val="o"/>
+      <w:lvlJc w:val="left"/>
+      <w:pPr>
+        <w:ind w:left="1440" w:hanging="360"/>
+      </w:pPr>
+      <w:rPr>
+        <w:rFonts w:ascii="Courier New" w:hAnsi="Courier New" w:cs="Courier New" w:hint="default"/>
+      </w:rPr>
+    </w:lvl>
+    <w:lvl w:ilvl="2" w:tplc="04090005" w:tentative="1">
+      <w:start w:val="1"/>
+      <w:numFmt w:val="bullet"/>
+      <w:lvlText w:val=""/>
+      <w:lvlJc w:val="left"/>
+      <w:pPr>
+        <w:ind w:left="2160" w:hanging="360"/>
+      </w:pPr>
+      <w:rPr>
+        <w:rFonts w:ascii="Wingdings" w:hAnsi="Wingdings" w:hint="default"/>
+      </w:rPr>
+    </w:lvl>
+    <w:lvl w:ilvl="3" w:tplc="04090001" w:tentative="1">
+      <w:start w:val="1"/>
+      <w:numFmt w:val="bullet"/>
+      <w:lvlText w:val=""/>
+      <w:lvlJc w:val="left"/>
+      <w:pPr>
+        <w:ind w:left="2880" w:hanging="360"/>
+      </w:pPr>
+      <w:rPr>
+        <w:rFonts w:ascii="Symbol" w:hAnsi="Symbol" w:hint="default"/>
+      </w:rPr>
+    </w:lvl>
+    <w:lvl w:ilvl="4" w:tplc="04090003" w:tentative="1">
+      <w:start w:val="1"/>
+      <w:numFmt w:val="bullet"/>
+      <w:lvlText w:val="o"/>
+      <w:lvlJc w:val="left"/>
+      <w:pPr>
+        <w:ind w:left="3600" w:hanging="360"/>
+      </w:pPr>
+      <w:rPr>
+        <w:rFonts w:ascii="Courier New" w:hAnsi="Courier New" w:cs="Courier New" w:hint="default"/>
+      </w:rPr>
+    </w:lvl>
+    <w:lvl w:ilvl="5" w:tplc="04090005" w:tentative="1">
+      <w:start w:val="1"/>
+      <w:numFmt w:val="bullet"/>
+      <w:lvlText w:val=""/>
+      <w:lvlJc w:val="left"/>
+      <w:pPr>
+        <w:ind w:left="4320" w:hanging="360"/>
+      </w:pPr>
+      <w:rPr>
+        <w:rFonts w:ascii="Wingdings" w:hAnsi="Wingdings" w:hint="default"/>
+      </w:rPr>
+    </w:lvl>
+    <w:lvl w:ilvl="6" w:tplc="04090001" w:tentative="1">
+      <w:start w:val="1"/>
+      <w:numFmt w:val="bullet"/>
+      <w:lvlText w:val=""/>
+      <w:lvlJc w:val="left"/>
+      <w:pPr>
+        <w:ind w:left="5040" w:hanging="360"/>
+      </w:pPr>
+      <w:rPr>
+        <w:rFonts w:ascii="Symbol" w:hAnsi="Symbol" w:hint="default"/>
+      </w:rPr>
+    </w:lvl>
+    <w:lvl w:ilvl="7" w:tplc="04090003" w:tentative="1">
+      <w:start w:val="1"/>
+      <w:numFmt w:val="bullet"/>
+      <w:lvlText w:val="o"/>
+      <w:lvlJc w:val="left"/>
+      <w:pPr>
+        <w:ind w:left="5760" w:hanging="360"/>
+      </w:pPr>
+      <w:rPr>
+        <w:rFonts w:ascii="Courier New" w:hAnsi="Courier New" w:cs="Courier New" w:hint="default"/>
+      </w:rPr>
+    </w:lvl>
+    <w:lvl w:ilvl="8" w:tplc="04090005" w:tentative="1">
+      <w:start w:val="1"/>
+      <w:numFmt w:val="bullet"/>
+      <w:lvlText w:val=""/>
+      <w:lvlJc w:val="left"/>
+      <w:pPr>
+        <w:ind w:left="6480" w:hanging="360"/>
+      </w:pPr>
+      <w:rPr>
+        <w:rFonts w:ascii="Wingdings" w:hAnsi="Wingdings" w:hint="default"/>
+      </w:rPr>
+    </w:lvl>
+  </w:abstractNum>
+  <w:abstractNum w:abstractNumId="1" w15:restartNumberingAfterBreak="0">
+    <w:nsid w:val="3A132E59"/>
+    <w:multiLevelType w:val="hybridMultilevel"/>
+    <w:tmpl w:val="6E923D74"/>
+    <w:lvl w:ilvl="0" w:tplc="04090001">
+      <w:start w:val="1"/>
+      <w:numFmt w:val="bullet"/>
+      <w:lvlText w:val=""/>
+      <w:lvlJc w:val="left"/>
+      <w:pPr>
+        <w:ind w:left="720" w:hanging="360"/>
+      </w:pPr>
+      <w:rPr>
+        <w:rFonts w:ascii="Symbol" w:hAnsi="Symbol" w:hint="default"/>
+      </w:rPr>
+    </w:lvl>
+    <w:lvl w:ilvl="1" w:tplc="04090003" w:tentative="1">
+      <w:start w:val="1"/>
+      <w:numFmt w:val="bullet"/>
+      <w:lvlText w:val="o"/>
+      <w:lvlJc w:val="left"/>
+      <w:pPr>
+        <w:ind w:left="1440" w:hanging="360"/>
+      </w:pPr>
+      <w:rPr>
+        <w:rFonts w:ascii="Courier New" w:hAnsi="Courier New" w:cs="Courier New" w:hint="default"/>
+      </w:rPr>
+    </w:lvl>
+    <w:lvl w:ilvl="2" w:tplc="04090005" w:tentative="1">
+      <w:start w:val="1"/>
+      <w:numFmt w:val="bullet"/>
+      <w:lvlText w:val=""/>
+      <w:lvlJc w:val="left"/>
+      <w:pPr>
+        <w:ind w:left="2160" w:hanging="360"/>
+      </w:pPr>
+      <w:rPr>
+        <w:rFonts w:ascii="Wingdings" w:hAnsi="Wingdings" w:hint="default"/>
+      </w:rPr>
+    </w:lvl>
+    <w:lvl w:ilvl="3" w:tplc="04090001" w:tentative="1">
+      <w:start w:val="1"/>
+      <w:numFmt w:val="bullet"/>
+      <w:lvlText w:val=""/>
+      <w:lvlJc w:val="left"/>
+      <w:pPr>
+        <w:ind w:left="2880" w:hanging="360"/>
+      </w:pPr>
+      <w:rPr>
+        <w:rFonts w:ascii="Symbol" w:hAnsi="Symbol" w:hint="default"/>
+      </w:rPr>
+    </w:lvl>
+    <w:lvl w:ilvl="4" w:tplc="04090003" w:tentative="1">
+      <w:start w:val="1"/>
+      <w:numFmt w:val="bullet"/>
+      <w:lvlText w:val="o"/>
+      <w:lvlJc w:val="left"/>
+      <w:pPr>
+        <w:ind w:left="3600" w:hanging="360"/>
+      </w:pPr>
+      <w:rPr>
+        <w:rFonts w:ascii="Courier New" w:hAnsi="Courier New" w:cs="Courier New" w:hint="default"/>
+      </w:rPr>
+    </w:lvl>
+    <w:lvl w:ilvl="5" w:tplc="04090005" w:tentative="1">
+      <w:start w:val="1"/>
+      <w:numFmt w:val="bullet"/>
+      <w:lvlText w:val=""/>
+      <w:lvlJc w:val="left"/>
+      <w:pPr>
+        <w:ind w:left="4320" w:hanging="360"/>
+      </w:pPr>
+      <w:rPr>
+        <w:rFonts w:ascii="Wingdings" w:hAnsi="Wingdings" w:hint="default"/>
+      </w:rPr>
+    </w:lvl>
+    <w:lvl w:ilvl="6" w:tplc="04090001" w:tentative="1">
+      <w:start w:val="1"/>
+      <w:numFmt w:val="bullet"/>
+      <w:lvlText w:val=""/>
+      <w:lvlJc w:val="left"/>
+      <w:pPr>
+        <w:ind w:left="5040" w:hanging="360"/>
+      </w:pPr>
+      <w:rPr>
+        <w:rFonts w:ascii="Symbol" w:hAnsi="Symbol" w:hint="default"/>
+      </w:rPr>
+    </w:lvl>
+    <w:lvl w:ilvl="7" w:tplc="04090003" w:tentative="1">
+      <w:start w:val="1"/>
+      <w:numFmt w:val="bullet"/>
+      <w:lvlText w:val="o"/>
+      <w:lvlJc w:val="left"/>
+      <w:pPr>
+        <w:ind w:left="5760" w:hanging="360"/>
+      </w:pPr>
+      <w:rPr>
+        <w:rFonts w:ascii="Courier New" w:hAnsi="Courier New" w:cs="Courier New" w:hint="default"/>
+      </w:rPr>
+    </w:lvl>
+    <w:lvl w:ilvl="8" w:tplc="04090005" w:tentative="1">
+      <w:start w:val="1"/>
+      <w:numFmt w:val="bullet"/>
+      <w:lvlText w:val=""/>
+      <w:lvlJc w:val="left"/>
+      <w:pPr>
+        <w:ind w:left="6480" w:hanging="360"/>
+      </w:pPr>
+      <w:rPr>
+        <w:rFonts w:ascii="Wingdings" w:hAnsi="Wingdings" w:hint="default"/>
+      </w:rPr>
+    </w:lvl>
+  </w:abstractNum>
+  <w:abstractNum w:abstractNumId="2" w15:restartNumberingAfterBreak="0">
+    <w:nsid w:val="50922D1C"/>
+    <w:multiLevelType w:val="hybridMultilevel"/>
+    <w:tmpl w:val="B28C2F8C"/>
+    <w:lvl w:ilvl="0" w:tplc="04090001">
+      <w:start w:val="1"/>
+      <w:numFmt w:val="bullet"/>
+      <w:lvlText w:val=""/>
+      <w:lvlJc w:val="left"/>
+      <w:pPr>
+        <w:ind w:left="720" w:hanging="360"/>
+      </w:pPr>
+      <w:rPr>
+        <w:rFonts w:ascii="Symbol" w:hAnsi="Symbol" w:hint="default"/>
+      </w:rPr>
+    </w:lvl>
+    <w:lvl w:ilvl="1" w:tplc="04090003" w:tentative="1">
+      <w:start w:val="1"/>
+      <w:numFmt w:val="bullet"/>
+      <w:lvlText w:val="o"/>
+      <w:lvlJc w:val="left"/>
+      <w:pPr>
+        <w:ind w:left="1440" w:hanging="360"/>
+      </w:pPr>
+      <w:rPr>
+        <w:rFonts w:ascii="Courier New" w:hAnsi="Courier New" w:cs="Courier New" w:hint="default"/>
+      </w:rPr>
+    </w:lvl>
+    <w:lvl w:ilvl="2" w:tplc="04090005" w:tentative="1">
+      <w:start w:val="1"/>
+      <w:numFmt w:val="bullet"/>
+      <w:lvlText w:val=""/>
+      <w:lvlJc w:val="left"/>
+      <w:pPr>
+        <w:ind w:left="2160" w:hanging="360"/>
+      </w:pPr>
+      <w:rPr>
+        <w:rFonts w:ascii="Wingdings" w:hAnsi="Wingdings" w:hint="default"/>
+      </w:rPr>
+    </w:lvl>
+    <w:lvl w:ilvl="3" w:tplc="04090001" w:tentative="1">
+      <w:start w:val="1"/>
+      <w:numFmt w:val="bullet"/>
+      <w:lvlText w:val=""/>
+      <w:lvlJc w:val="left"/>
+      <w:pPr>
+        <w:ind w:left="2880" w:hanging="360"/>
+      </w:pPr>
+      <w:rPr>
+        <w:rFonts w:ascii="Symbol" w:hAnsi="Symbol" w:hint="default"/>
+      </w:rPr>
+    </w:lvl>
+    <w:lvl w:ilvl="4" w:tplc="04090003" w:tentative="1">
+      <w:start w:val="1"/>
+      <w:numFmt w:val="bullet"/>
+      <w:lvlText w:val="o"/>
+      <w:lvlJc w:val="left"/>
+      <w:pPr>
+        <w:ind w:left="3600" w:hanging="360"/>
+      </w:pPr>
+      <w:rPr>
+        <w:rFonts w:ascii="Courier New" w:hAnsi="Courier New" w:cs="Courier New" w:hint="default"/>
+      </w:rPr>
+    </w:lvl>
+    <w:lvl w:ilvl="5" w:tplc="04090005" w:tentative="1">
+      <w:start w:val="1"/>
+      <w:numFmt w:val="bullet"/>
+      <w:lvlText w:val=""/>
+      <w:lvlJc w:val="left"/>
+      <w:pPr>
+        <w:ind w:left="4320" w:hanging="360"/>
+      </w:pPr>
+      <w:rPr>
+        <w:rFonts w:ascii="Wingdings" w:hAnsi="Wingdings" w:hint="default"/>
+      </w:rPr>
+    </w:lvl>
+    <w:lvl w:ilvl="6" w:tplc="04090001" w:tentative="1">
+      <w:start w:val="1"/>
+      <w:numFmt w:val="bullet"/>
+      <w:lvlText w:val=""/>
+      <w:lvlJc w:val="left"/>
+      <w:pPr>
+        <w:ind w:left="5040" w:hanging="360"/>
+      </w:pPr>
+      <w:rPr>
+        <w:rFonts w:ascii="Symbol" w:hAnsi="Symbol" w:hint="default"/>
+      </w:rPr>
+    </w:lvl>
+    <w:lvl w:ilvl="7" w:tplc="04090003" w:tentative="1">
+      <w:start w:val="1"/>
+      <w:numFmt w:val="bullet"/>
+      <w:lvlText w:val="o"/>
+      <w:lvlJc w:val="left"/>
+      <w:pPr>
+        <w:ind w:left="5760" w:hanging="360"/>
+      </w:pPr>
+      <w:rPr>
+        <w:rFonts w:ascii="Courier New" w:hAnsi="Courier New" w:cs="Courier New" w:hint="default"/>
+      </w:rPr>
+    </w:lvl>
+    <w:lvl w:ilvl="8" w:tplc="04090005" w:tentative="1">
+      <w:start w:val="1"/>
+      <w:numFmt w:val="bullet"/>
+      <w:lvlText w:val=""/>
+      <w:lvlJc w:val="left"/>
+      <w:pPr>
+        <w:ind w:left="6480" w:hanging="360"/>
+      </w:pPr>
+      <w:rPr>
+        <w:rFonts w:ascii="Wingdings" w:hAnsi="Wingdings" w:hint="default"/>
+      </w:rPr>
+    </w:lvl>
+  </w:abstractNum>
+  <w:abstractNum w:abstractNumId="3" w15:restartNumberingAfterBreak="0">
+    <w:nsid w:val="5A540A63"/>
+    <w:multiLevelType w:val="hybridMultilevel"/>
+    <w:tmpl w:val="3126052C"/>
+    <w:lvl w:ilvl="0" w:tplc="04090001">
+      <w:start w:val="1"/>
+      <w:numFmt w:val="bullet"/>
+      <w:lvlText w:val=""/>
+      <w:lvlJc w:val="left"/>
+      <w:pPr>
+        <w:ind w:left="720" w:hanging="360"/>
+      </w:pPr>
+      <w:rPr>
+        <w:rFonts w:ascii="Symbol" w:hAnsi="Symbol" w:hint="default"/>
+      </w:rPr>
+    </w:lvl>
+    <w:lvl w:ilvl="1" w:tplc="04090003" w:tentative="1">
+      <w:start w:val="1"/>
+      <w:numFmt w:val="bullet"/>
+      <w:lvlText w:val="o"/>
+      <w:lvlJc w:val="left"/>
+      <w:pPr>
+        <w:ind w:left="1440" w:hanging="360"/>
+      </w:pPr>
+      <w:rPr>
+        <w:rFonts w:ascii="Courier New" w:hAnsi="Courier New" w:cs="Courier New" w:hint="default"/>
+      </w:rPr>
+    </w:lvl>
+    <w:lvl w:ilvl="2" w:tplc="04090005" w:tentative="1">
+      <w:start w:val="1"/>
+      <w:numFmt w:val="bullet"/>
+      <w:lvlText w:val=""/>
+      <w:lvlJc w:val="left"/>
+      <w:pPr>
+        <w:ind w:left="2160" w:hanging="360"/>
+      </w:pPr>
+      <w:rPr>
+        <w:rFonts w:ascii="Wingdings" w:hAnsi="Wingdings" w:hint="default"/>
+      </w:rPr>
+    </w:lvl>
+    <w:lvl w:ilvl="3" w:tplc="04090001" w:tentative="1">
+      <w:start w:val="1"/>
+      <w:numFmt w:val="bullet"/>
+      <w:lvlText w:val=""/>
+      <w:lvlJc w:val="left"/>
+      <w:pPr>
+        <w:ind w:left="2880" w:hanging="360"/>
+      </w:pPr>
+      <w:rPr>
+        <w:rFonts w:ascii="Symbol" w:hAnsi="Symbol" w:hint="default"/>
+      </w:rPr>
+    </w:lvl>
+    <w:lvl w:ilvl="4" w:tplc="04090003" w:tentative="1">
+      <w:start w:val="1"/>
+      <w:numFmt w:val="bullet"/>
+      <w:lvlText w:val="o"/>
+      <w:lvlJc w:val="left"/>
+      <w:pPr>
+        <w:ind w:left="3600" w:hanging="360"/>
+      </w:pPr>
+      <w:rPr>
+        <w:rFonts w:ascii="Courier New" w:hAnsi="Courier New" w:cs="Courier New" w:hint="default"/>
+      </w:rPr>
+    </w:lvl>
+    <w:lvl w:ilvl="5" w:tplc="04090005" w:tentative="1">
+      <w:start w:val="1"/>
+      <w:numFmt w:val="bullet"/>
+      <w:lvlText w:val=""/>
+      <w:lvlJc w:val="left"/>
+      <w:pPr>
+        <w:ind w:left="4320" w:hanging="360"/>
+      </w:pPr>
+      <w:rPr>
+        <w:rFonts w:ascii="Wingdings" w:hAnsi="Wingdings" w:hint="default"/>
+      </w:rPr>
+    </w:lvl>
+    <w:lvl w:ilvl="6" w:tplc="04090001" w:tentative="1">
+      <w:start w:val="1"/>
+      <w:numFmt w:val="bullet"/>
+      <w:lvlText w:val=""/>
+      <w:lvlJc w:val="left"/>
+      <w:pPr>
+        <w:ind w:left="5040" w:hanging="360"/>
+      </w:pPr>
+      <w:rPr>
+        <w:rFonts w:ascii="Symbol" w:hAnsi="Symbol" w:hint="default"/>
+      </w:rPr>
+    </w:lvl>
+    <w:lvl w:ilvl="7" w:tplc="04090003" w:tentative="1">
+      <w:start w:val="1"/>
+      <w:numFmt w:val="bullet"/>
+      <w:lvlText w:val="o"/>
+      <w:lvlJc w:val="left"/>
+      <w:pPr>
+        <w:ind w:left="5760" w:hanging="360"/>
+      </w:pPr>
+      <w:rPr>
+        <w:rFonts w:ascii="Courier New" w:hAnsi="Courier New" w:cs="Courier New" w:hint="default"/>
+      </w:rPr>
+    </w:lvl>
+    <w:lvl w:ilvl="8" w:tplc="04090005" w:tentative="1">
+      <w:start w:val="1"/>
+      <w:numFmt w:val="bullet"/>
+      <w:lvlText w:val=""/>
+      <w:lvlJc w:val="left"/>
+      <w:pPr>
+        <w:ind w:left="6480" w:hanging="360"/>
+      </w:pPr>
+      <w:rPr>
+        <w:rFonts w:ascii="Wingdings" w:hAnsi="Wingdings" w:hint="default"/>
+      </w:rPr>
+    </w:lvl>
+  </w:abstractNum>
+  <w:abstractNum w:abstractNumId="4" w15:restartNumberingAfterBreak="0">
     <w:nsid w:val="6E767143"/>
     <w:multiLevelType w:val="hybridMultilevel"/>
     <w:tmpl w:val="E2823F52"/>
@@ -2780,7 +2581,19 @@
     </w:lvl>
   </w:abstractNum>
   <w:num w:numId="1">
+    <w:abstractNumId w:val="4"/>
+  </w:num>
+  <w:num w:numId="2">
     <w:abstractNumId w:val="0"/>
+  </w:num>
+  <w:num w:numId="3">
+    <w:abstractNumId w:val="3"/>
+  </w:num>
+  <w:num w:numId="4">
+    <w:abstractNumId w:val="1"/>
+  </w:num>
+  <w:num w:numId="5">
+    <w:abstractNumId w:val="2"/>
   </w:num>
 </w:numbering>
 </file>
@@ -3290,6 +3103,17 @@
       <w:u w:val="single"/>
     </w:rPr>
   </w:style>
+  <w:style w:type="paragraph" w:styleId="ListParagraph">
+    <w:name w:val="List Paragraph"/>
+    <w:basedOn w:val="Normal"/>
+    <w:uiPriority w:val="34"/>
+    <w:qFormat/>
+    <w:rsid w:val="00EE0CFF"/>
+    <w:pPr>
+      <w:ind w:left="720"/>
+      <w:contextualSpacing/>
+    </w:pPr>
+  </w:style>
 </w:styles>
 </file>
 

</xml_diff>